<commit_message>
cleaned the code abit
</commit_message>
<xml_diff>
--- a/Main.docx
+++ b/Main.docx
@@ -4157,64 +4157,37 @@
         <w:tab/>
         <w:t>SENDTODIV</w:t>
       </w:r>
-    </w:p>
-    <w:p>
-      <w:pPr>
-        <w:rPr>
-          <w:lang w:val="en-GB"/>
-        </w:rPr>
-      </w:pPr>
-      <w:r>
-        <w:rPr>
-          <w:lang w:val="en-GB"/>
-        </w:rPr>
-        <w:tab/>
-      </w:r>
-      <w:r>
-        <w:rPr>
-          <w:lang w:val="en-GB"/>
-        </w:rPr>
-        <w:tab/>
-      </w:r>
-      <w:r>
-        <w:rPr>
-          <w:lang w:val="en-GB"/>
-        </w:rPr>
-        <w:tab/>
-      </w:r>
-      <w:r>
-        <w:rPr>
-          <w:lang w:val="en-GB"/>
-        </w:rPr>
-        <w:tab/>
-      </w:r>
-      <w:r>
-        <w:rPr>
-          <w:lang w:val="en-GB"/>
-        </w:rPr>
-        <w:tab/>
-      </w:r>
-      <w:r>
-        <w:rPr>
-          <w:lang w:val="en-GB"/>
-        </w:rPr>
-        <w:tab/>
-      </w:r>
-      <w:r>
-        <w:rPr>
-          <w:lang w:val="en-GB"/>
-        </w:rPr>
-        <w:tab/>
-      </w:r>
-      <w:r>
-        <w:rPr>
-          <w:lang w:val="en-GB"/>
-        </w:rPr>
-        <w:tab/>
-        <w:t>//THEN MULTIPLY</w:t>
-      </w:r>
-    </w:p>
-    <w:p>
+      <w:r>
+        <w:rPr>
+          <w:lang w:val="en-GB"/>
+        </w:rPr>
+        <w:tab/>
+      </w:r>
+      <w:r>
+        <w:rPr>
+          <w:lang w:val="en-GB"/>
+        </w:rPr>
+        <w:tab/>
+      </w:r>
+      <w:r>
+        <w:rPr>
+          <w:lang w:val="en-GB"/>
+        </w:rPr>
+        <w:tab/>
+      </w:r>
+      <w:r>
+        <w:rPr>
+          <w:lang w:val="en-GB"/>
+        </w:rPr>
+        <w:tab/>
+      </w:r>
+    </w:p>
+    <w:p>
+      <w:pPr>
+        <w:rPr>
+          <w:lang w:val="en-GB"/>
+        </w:rPr>
+      </w:pPr>
       <w:r>
         <w:t>PreMul,</w:t>
       </w:r>
@@ -4231,6 +4204,18 @@
       <w:r>
         <w:tab/>
         <w:t>minus_flagRight</w:t>
+      </w:r>
+      <w:r>
+        <w:tab/>
+      </w:r>
+      <w:r>
+        <w:tab/>
+      </w:r>
+      <w:r>
+        <w:rPr>
+          <w:lang w:val="en-GB"/>
+        </w:rPr>
+        <w:t>//THEN</w:t>
       </w:r>
     </w:p>
     <w:p>
@@ -5277,7 +5262,6 @@
         </w:rPr>
       </w:pPr>
       <w:r>
-        <w:lastRenderedPageBreak/>
         <w:t>STA</w:t>
       </w:r>
       <w:r>
@@ -5327,6 +5311,7 @@
         </w:rPr>
       </w:pPr>
       <w:r>
+        <w:lastRenderedPageBreak/>
         <w:tab/>
       </w:r>
       <w:r>
@@ -6772,13 +6757,36 @@
         <w:rPr>
           <w:lang w:val="en-GB"/>
         </w:rPr>
-        <w:t>minus_flagRight,</w:t>
-      </w:r>
-      <w:r>
-        <w:rPr>
-          <w:lang w:val="en-GB"/>
-        </w:rPr>
-        <w:tab/>
+        <w:t>minus_flag</w:t>
+      </w:r>
+      <w:r>
+        <w:rPr>
+          <w:lang w:val="en-GB"/>
+        </w:rPr>
+        <w:t>Left</w:t>
+      </w:r>
+      <w:r>
+        <w:rPr>
+          <w:lang w:val="en-GB"/>
+        </w:rPr>
+        <w:t>,</w:t>
+      </w:r>
+      <w:r>
+        <w:rPr>
+          <w:lang w:val="en-GB"/>
+        </w:rPr>
+        <w:tab/>
+      </w:r>
+      <w:r>
+        <w:rPr>
+          <w:lang w:val="en-GB"/>
+        </w:rPr>
+        <w:tab/>
+      </w:r>
+      <w:r>
+        <w:rPr>
+          <w:lang w:val="en-GB"/>
+        </w:rPr>
         <w:t>DEC  0</w:t>
       </w:r>
       <w:r>
@@ -6804,26 +6812,31 @@
           <w:lang w:val="en-GB"/>
         </w:rPr>
         <w:tab/>
-        <w:t>//If is 1 then rightOperand is Negative</w:t>
-      </w:r>
-    </w:p>
-    <w:p>
-      <w:pPr>
-        <w:rPr>
-          <w:lang w:val="en-GB"/>
-        </w:rPr>
-      </w:pPr>
-      <w:r>
-        <w:rPr>
-          <w:lang w:val="en-GB"/>
-        </w:rPr>
-        <w:t>minus_flagLeft,</w:t>
-      </w:r>
-      <w:r>
-        <w:rPr>
-          <w:lang w:val="en-GB"/>
-        </w:rPr>
-        <w:tab/>
+      </w:r>
+    </w:p>
+    <w:p>
+      <w:pPr>
+        <w:rPr>
+          <w:lang w:val="en-GB"/>
+        </w:rPr>
+      </w:pPr>
+      <w:r>
+        <w:rPr>
+          <w:lang w:val="en-GB"/>
+        </w:rPr>
+        <w:t>minus_flag</w:t>
+      </w:r>
+      <w:r>
+        <w:rPr>
+          <w:lang w:val="en-GB"/>
+        </w:rPr>
+        <w:t>Right</w:t>
+      </w:r>
+      <w:r>
+        <w:rPr>
+          <w:lang w:val="en-GB"/>
+        </w:rPr>
+        <w:t>,</w:t>
       </w:r>
       <w:r>
         <w:rPr>
@@ -6875,33 +6888,33 @@
         <w:rPr>
           <w:lang w:val="en-GB"/>
         </w:rPr>
+        <w:t>FlagOff,</w:t>
+      </w:r>
+      <w:r>
+        <w:rPr>
+          <w:lang w:val="en-GB"/>
+        </w:rPr>
+        <w:tab/>
+      </w:r>
+      <w:r>
+        <w:rPr>
+          <w:lang w:val="en-GB"/>
+        </w:rPr>
+        <w:tab/>
+        <w:t>DEC  0</w:t>
+      </w:r>
+    </w:p>
+    <w:p>
+      <w:pPr>
+        <w:rPr>
+          <w:lang w:val="en-GB"/>
+        </w:rPr>
+      </w:pPr>
+      <w:r>
+        <w:rPr>
+          <w:lang w:val="en-GB"/>
+        </w:rPr>
         <w:lastRenderedPageBreak/>
-        <w:t>FlagOff,</w:t>
-      </w:r>
-      <w:r>
-        <w:rPr>
-          <w:lang w:val="en-GB"/>
-        </w:rPr>
-        <w:tab/>
-      </w:r>
-      <w:r>
-        <w:rPr>
-          <w:lang w:val="en-GB"/>
-        </w:rPr>
-        <w:tab/>
-        <w:t>DEC  0</w:t>
-      </w:r>
-    </w:p>
-    <w:p>
-      <w:pPr>
-        <w:rPr>
-          <w:lang w:val="en-GB"/>
-        </w:rPr>
-      </w:pPr>
-      <w:r>
-        <w:rPr>
-          <w:lang w:val="en-GB"/>
-        </w:rPr>
         <w:t>FlagLeftOperand,</w:t>
       </w:r>
       <w:r>

</xml_diff>

<commit_message>
operand left negative and operand right positive dont work
</commit_message>
<xml_diff>
--- a/Main.docx
+++ b/Main.docx
@@ -1677,6 +1677,208 @@
           <w:lang w:val="en-GB"/>
         </w:rPr>
         <w:tab/>
+        <w:t>OperatorFlag</w:t>
+      </w:r>
+    </w:p>
+    <w:p>
+      <w:pPr>
+        <w:rPr>
+          <w:lang w:val="en-GB"/>
+        </w:rPr>
+      </w:pPr>
+      <w:r>
+        <w:rPr>
+          <w:lang w:val="en-GB"/>
+        </w:rPr>
+        <w:tab/>
+      </w:r>
+      <w:r>
+        <w:rPr>
+          <w:lang w:val="en-GB"/>
+        </w:rPr>
+        <w:tab/>
+      </w:r>
+      <w:r>
+        <w:rPr>
+          <w:lang w:val="en-GB"/>
+        </w:rPr>
+        <w:tab/>
+        <w:t>SZA</w:t>
+      </w:r>
+      <w:r>
+        <w:rPr>
+          <w:lang w:val="en-GB"/>
+        </w:rPr>
+        <w:tab/>
+      </w:r>
+      <w:r>
+        <w:rPr>
+          <w:lang w:val="en-GB"/>
+        </w:rPr>
+        <w:tab/>
+      </w:r>
+      <w:r>
+        <w:rPr>
+          <w:lang w:val="en-GB"/>
+        </w:rPr>
+        <w:tab/>
+      </w:r>
+      <w:r>
+        <w:rPr>
+          <w:lang w:val="en-GB"/>
+        </w:rPr>
+        <w:tab/>
+        <w:t>//If(operatorFlag == 0)</w:t>
+      </w:r>
+    </w:p>
+    <w:p>
+      <w:pPr>
+        <w:rPr>
+          <w:lang w:val="en-GB"/>
+        </w:rPr>
+      </w:pPr>
+      <w:r>
+        <w:rPr>
+          <w:lang w:val="en-GB"/>
+        </w:rPr>
+        <w:tab/>
+      </w:r>
+      <w:r>
+        <w:rPr>
+          <w:lang w:val="en-GB"/>
+        </w:rPr>
+        <w:tab/>
+      </w:r>
+      <w:r>
+        <w:rPr>
+          <w:lang w:val="en-GB"/>
+        </w:rPr>
+        <w:tab/>
+        <w:t>BUN</w:t>
+      </w:r>
+      <w:r>
+        <w:rPr>
+          <w:lang w:val="en-GB"/>
+        </w:rPr>
+        <w:tab/>
+      </w:r>
+      <w:r>
+        <w:rPr>
+          <w:lang w:val="en-GB"/>
+        </w:rPr>
+        <w:t>checkLeftOperand</w:t>
+      </w:r>
+    </w:p>
+    <w:p>
+      <w:pPr>
+        <w:rPr>
+          <w:lang w:val="en-GB"/>
+        </w:rPr>
+      </w:pPr>
+      <w:r>
+        <w:rPr>
+          <w:lang w:val="en-GB"/>
+        </w:rPr>
+        <w:tab/>
+      </w:r>
+      <w:r>
+        <w:rPr>
+          <w:lang w:val="en-GB"/>
+        </w:rPr>
+        <w:tab/>
+      </w:r>
+      <w:r>
+        <w:rPr>
+          <w:lang w:val="en-GB"/>
+        </w:rPr>
+        <w:tab/>
+        <w:t>ISZ</w:t>
+      </w:r>
+      <w:r>
+        <w:rPr>
+          <w:lang w:val="en-GB"/>
+        </w:rPr>
+        <w:tab/>
+        <w:t>OperatorFlag</w:t>
+      </w:r>
+      <w:r>
+        <w:rPr>
+          <w:lang w:val="en-GB"/>
+        </w:rPr>
+        <w:tab/>
+      </w:r>
+      <w:r>
+        <w:rPr>
+          <w:lang w:val="en-GB"/>
+        </w:rPr>
+        <w:tab/>
+        <w:t>//THEN</w:t>
+      </w:r>
+    </w:p>
+    <w:p>
+      <w:pPr>
+        <w:rPr>
+          <w:lang w:val="en-GB"/>
+        </w:rPr>
+      </w:pPr>
+      <w:r>
+        <w:rPr>
+          <w:lang w:val="en-GB"/>
+        </w:rPr>
+        <w:lastRenderedPageBreak/>
+        <w:tab/>
+      </w:r>
+      <w:r>
+        <w:rPr>
+          <w:lang w:val="en-GB"/>
+        </w:rPr>
+        <w:tab/>
+      </w:r>
+      <w:r>
+        <w:rPr>
+          <w:lang w:val="en-GB"/>
+        </w:rPr>
+        <w:tab/>
+        <w:t>BUN</w:t>
+      </w:r>
+      <w:r>
+        <w:rPr>
+          <w:lang w:val="en-GB"/>
+        </w:rPr>
+        <w:tab/>
+        <w:t>In_char</w:t>
+      </w:r>
+    </w:p>
+    <w:p>
+      <w:pPr>
+        <w:rPr>
+          <w:lang w:val="en-GB"/>
+        </w:rPr>
+      </w:pPr>
+      <w:r>
+        <w:rPr>
+          <w:lang w:val="en-GB"/>
+        </w:rPr>
+        <w:t>checkLeftOperand</w:t>
+      </w:r>
+      <w:r>
+        <w:rPr>
+          <w:lang w:val="en-GB"/>
+        </w:rPr>
+        <w:t>,</w:t>
+      </w:r>
+      <w:r>
+        <w:rPr>
+          <w:lang w:val="en-GB"/>
+        </w:rPr>
+        <w:tab/>
+        <w:t>LDA</w:t>
+      </w:r>
+      <w:r>
+        <w:rPr>
+          <w:lang w:val="en-GB"/>
+        </w:rPr>
+        <w:tab/>
         <w:t>FlagLeftOperand</w:t>
       </w:r>
     </w:p>
@@ -1782,7 +1984,6 @@
         <w:rPr>
           <w:lang w:val="en-GB"/>
         </w:rPr>
-        <w:lastRenderedPageBreak/>
         <w:t>In_char,</w:t>
       </w:r>
       <w:r>
@@ -3596,6 +3797,7 @@
         <w:rPr>
           <w:lang w:val="en-GB"/>
         </w:rPr>
+        <w:lastRenderedPageBreak/>
         <w:tab/>
       </w:r>
       <w:r>
@@ -3774,1005 +3976,1371 @@
         <w:rPr>
           <w:lang w:val="en-GB"/>
         </w:rPr>
+        <w:t>SENDTOMINUS,</w:t>
+      </w:r>
+      <w:r>
+        <w:rPr>
+          <w:lang w:val="en-GB"/>
+        </w:rPr>
+        <w:tab/>
+        <w:t>LDA</w:t>
+      </w:r>
+      <w:r>
+        <w:rPr>
+          <w:lang w:val="en-GB"/>
+        </w:rPr>
+        <w:tab/>
+        <w:t>Minus</w:t>
+      </w:r>
+    </w:p>
+    <w:p>
+      <w:pPr>
+        <w:rPr>
+          <w:lang w:val="en-GB"/>
+        </w:rPr>
+      </w:pPr>
+      <w:r>
+        <w:rPr>
+          <w:lang w:val="en-GB"/>
+        </w:rPr>
+        <w:tab/>
+      </w:r>
+      <w:r>
+        <w:rPr>
+          <w:lang w:val="en-GB"/>
+        </w:rPr>
+        <w:tab/>
+      </w:r>
+      <w:r>
+        <w:rPr>
+          <w:lang w:val="en-GB"/>
+        </w:rPr>
+        <w:tab/>
+        <w:t>SZA</w:t>
+      </w:r>
+    </w:p>
+    <w:p>
+      <w:pPr>
+        <w:rPr>
+          <w:lang w:val="en-GB"/>
+        </w:rPr>
+      </w:pPr>
+      <w:r>
+        <w:rPr>
+          <w:lang w:val="en-GB"/>
+        </w:rPr>
+        <w:tab/>
+      </w:r>
+      <w:r>
+        <w:rPr>
+          <w:lang w:val="en-GB"/>
+        </w:rPr>
+        <w:tab/>
+      </w:r>
+      <w:r>
+        <w:rPr>
+          <w:lang w:val="en-GB"/>
+        </w:rPr>
+        <w:tab/>
+        <w:t>BUN</w:t>
+      </w:r>
+      <w:r>
+        <w:rPr>
+          <w:lang w:val="en-GB"/>
+        </w:rPr>
+        <w:tab/>
+        <w:t>SENDTOMUL</w:t>
+      </w:r>
+    </w:p>
+    <w:p>
+      <w:pPr>
+        <w:rPr>
+          <w:lang w:val="en-GB"/>
+        </w:rPr>
+      </w:pPr>
+      <w:r>
+        <w:rPr>
+          <w:lang w:val="en-GB"/>
+        </w:rPr>
+        <w:tab/>
+      </w:r>
+      <w:r>
+        <w:rPr>
+          <w:lang w:val="en-GB"/>
+        </w:rPr>
+        <w:tab/>
+      </w:r>
+      <w:r>
+        <w:rPr>
+          <w:lang w:val="en-GB"/>
+        </w:rPr>
+        <w:tab/>
+        <w:t>LDA</w:t>
+      </w:r>
+      <w:r>
+        <w:rPr>
+          <w:lang w:val="en-GB"/>
+        </w:rPr>
+        <w:tab/>
+        <w:t>Num2</w:t>
+      </w:r>
+    </w:p>
+    <w:p>
+      <w:pPr>
+        <w:rPr>
+          <w:lang w:val="en-GB"/>
+        </w:rPr>
+      </w:pPr>
+      <w:r>
+        <w:rPr>
+          <w:lang w:val="en-GB"/>
+        </w:rPr>
+        <w:tab/>
+      </w:r>
+      <w:r>
+        <w:rPr>
+          <w:lang w:val="en-GB"/>
+        </w:rPr>
+        <w:tab/>
+      </w:r>
+      <w:r>
+        <w:rPr>
+          <w:lang w:val="en-GB"/>
+        </w:rPr>
+        <w:tab/>
+        <w:t>CMA</w:t>
+      </w:r>
+    </w:p>
+    <w:p>
+      <w:pPr>
+        <w:rPr>
+          <w:lang w:val="en-GB"/>
+        </w:rPr>
+      </w:pPr>
+      <w:r>
+        <w:rPr>
+          <w:lang w:val="en-GB"/>
+        </w:rPr>
+        <w:tab/>
+      </w:r>
+      <w:r>
+        <w:rPr>
+          <w:lang w:val="en-GB"/>
+        </w:rPr>
+        <w:tab/>
+      </w:r>
+      <w:r>
+        <w:rPr>
+          <w:lang w:val="en-GB"/>
+        </w:rPr>
+        <w:tab/>
+        <w:t>INC</w:t>
+      </w:r>
+    </w:p>
+    <w:p>
+      <w:pPr>
+        <w:rPr>
+          <w:lang w:val="en-GB"/>
+        </w:rPr>
+      </w:pPr>
+      <w:r>
+        <w:rPr>
+          <w:lang w:val="en-GB"/>
+        </w:rPr>
+        <w:tab/>
+      </w:r>
+      <w:r>
+        <w:rPr>
+          <w:lang w:val="en-GB"/>
+        </w:rPr>
+        <w:tab/>
+      </w:r>
+      <w:r>
+        <w:rPr>
+          <w:lang w:val="en-GB"/>
+        </w:rPr>
+        <w:tab/>
+        <w:t>ADD</w:t>
+      </w:r>
+      <w:r>
+        <w:rPr>
+          <w:lang w:val="en-GB"/>
+        </w:rPr>
+        <w:tab/>
+        <w:t>Num</w:t>
+      </w:r>
+    </w:p>
+    <w:p>
+      <w:pPr>
+        <w:rPr>
+          <w:lang w:val="en-GB"/>
+        </w:rPr>
+      </w:pPr>
+      <w:r>
+        <w:rPr>
+          <w:lang w:val="en-GB"/>
+        </w:rPr>
+        <w:tab/>
+      </w:r>
+      <w:r>
+        <w:rPr>
+          <w:lang w:val="en-GB"/>
+        </w:rPr>
+        <w:tab/>
+      </w:r>
+      <w:r>
+        <w:rPr>
+          <w:lang w:val="en-GB"/>
+        </w:rPr>
+        <w:tab/>
+        <w:t>STA</w:t>
+      </w:r>
+      <w:r>
+        <w:rPr>
+          <w:lang w:val="en-GB"/>
+        </w:rPr>
+        <w:tab/>
+        <w:t>Res</w:t>
+      </w:r>
+    </w:p>
+    <w:p>
+      <w:pPr>
+        <w:rPr>
+          <w:lang w:val="en-GB"/>
+        </w:rPr>
+      </w:pPr>
+      <w:r>
+        <w:rPr>
+          <w:lang w:val="en-GB"/>
+        </w:rPr>
+        <w:tab/>
+      </w:r>
+      <w:r>
+        <w:rPr>
+          <w:lang w:val="en-GB"/>
+        </w:rPr>
+        <w:tab/>
+      </w:r>
+      <w:r>
+        <w:rPr>
+          <w:lang w:val="en-GB"/>
+        </w:rPr>
+        <w:tab/>
+        <w:t>BUN</w:t>
+      </w:r>
+      <w:r>
+        <w:rPr>
+          <w:lang w:val="en-GB"/>
+        </w:rPr>
+        <w:tab/>
+        <w:t>PRINTRES</w:t>
+      </w:r>
+    </w:p>
+    <w:p>
+      <w:pPr>
+        <w:rPr>
+          <w:lang w:val="en-GB"/>
+        </w:rPr>
+      </w:pPr>
+      <w:r>
+        <w:rPr>
+          <w:lang w:val="en-GB"/>
+        </w:rPr>
+        <w:t>SENDTOMUL,</w:t>
+      </w:r>
+      <w:r>
+        <w:rPr>
+          <w:lang w:val="en-GB"/>
+        </w:rPr>
+        <w:tab/>
+      </w:r>
+      <w:r>
+        <w:rPr>
+          <w:lang w:val="en-GB"/>
+        </w:rPr>
+        <w:tab/>
+        <w:t>LDA</w:t>
+      </w:r>
+      <w:r>
+        <w:rPr>
+          <w:lang w:val="en-GB"/>
+        </w:rPr>
+        <w:tab/>
+        <w:t>Mul</w:t>
+      </w:r>
+    </w:p>
+    <w:p>
+      <w:pPr>
+        <w:rPr>
+          <w:lang w:val="en-GB"/>
+        </w:rPr>
+      </w:pPr>
+      <w:r>
+        <w:rPr>
+          <w:lang w:val="en-GB"/>
+        </w:rPr>
+        <w:tab/>
+      </w:r>
+      <w:r>
+        <w:rPr>
+          <w:lang w:val="en-GB"/>
+        </w:rPr>
+        <w:tab/>
+      </w:r>
+      <w:r>
+        <w:rPr>
+          <w:lang w:val="en-GB"/>
+        </w:rPr>
+        <w:tab/>
+        <w:t>SZA</w:t>
+      </w:r>
+      <w:r>
+        <w:rPr>
+          <w:lang w:val="en-GB"/>
+        </w:rPr>
+        <w:tab/>
+      </w:r>
+      <w:r>
+        <w:rPr>
+          <w:lang w:val="en-GB"/>
+        </w:rPr>
+        <w:tab/>
+      </w:r>
+      <w:r>
+        <w:rPr>
+          <w:lang w:val="en-GB"/>
+        </w:rPr>
+        <w:tab/>
+      </w:r>
+      <w:r>
+        <w:rPr>
+          <w:lang w:val="en-GB"/>
+        </w:rPr>
+        <w:tab/>
+      </w:r>
+      <w:r>
+        <w:rPr>
+          <w:lang w:val="en-GB"/>
+        </w:rPr>
+        <w:tab/>
+        <w:t>//if(mul == 0)</w:t>
+      </w:r>
+    </w:p>
+    <w:p>
+      <w:pPr>
+        <w:rPr>
+          <w:lang w:val="en-GB"/>
+        </w:rPr>
+      </w:pPr>
+      <w:r>
+        <w:rPr>
+          <w:lang w:val="en-GB"/>
+        </w:rPr>
+        <w:tab/>
+      </w:r>
+      <w:r>
+        <w:rPr>
+          <w:lang w:val="en-GB"/>
+        </w:rPr>
+        <w:tab/>
+      </w:r>
+      <w:r>
+        <w:rPr>
+          <w:lang w:val="en-GB"/>
+        </w:rPr>
+        <w:tab/>
+        <w:t>BUN</w:t>
+      </w:r>
+      <w:r>
+        <w:rPr>
+          <w:lang w:val="en-GB"/>
+        </w:rPr>
+        <w:tab/>
+        <w:t>SENDTODIV</w:t>
+      </w:r>
+      <w:r>
+        <w:rPr>
+          <w:lang w:val="en-GB"/>
+        </w:rPr>
+        <w:tab/>
+      </w:r>
+      <w:r>
+        <w:rPr>
+          <w:lang w:val="en-GB"/>
+        </w:rPr>
+        <w:tab/>
+      </w:r>
+      <w:r>
+        <w:rPr>
+          <w:lang w:val="en-GB"/>
+        </w:rPr>
+        <w:tab/>
+      </w:r>
+      <w:r>
+        <w:rPr>
+          <w:lang w:val="en-GB"/>
+        </w:rPr>
+        <w:tab/>
+      </w:r>
+    </w:p>
+    <w:p>
+      <w:pPr>
+        <w:rPr>
+          <w:lang w:val="en-GB"/>
+        </w:rPr>
+      </w:pPr>
+      <w:r>
+        <w:t>PreMul,</w:t>
+      </w:r>
+      <w:r>
+        <w:tab/>
+      </w:r>
+      <w:r>
+        <w:tab/>
+      </w:r>
+      <w:r>
+        <w:tab/>
+        <w:t>LDA</w:t>
+      </w:r>
+      <w:r>
+        <w:tab/>
+        <w:t>minus_flagRight</w:t>
+      </w:r>
+      <w:r>
+        <w:tab/>
+      </w:r>
+      <w:r>
+        <w:tab/>
+      </w:r>
+      <w:r>
+        <w:rPr>
+          <w:lang w:val="en-GB"/>
+        </w:rPr>
+        <w:t>//THEN</w:t>
+      </w:r>
+    </w:p>
+    <w:p>
+      <w:r>
+        <w:tab/>
+      </w:r>
+      <w:r>
+        <w:tab/>
+      </w:r>
+      <w:r>
+        <w:tab/>
+        <w:t>ADD</w:t>
+      </w:r>
+      <w:r>
+        <w:tab/>
+        <w:t>minus_flagLeft</w:t>
+      </w:r>
+      <w:r>
+        <w:tab/>
+      </w:r>
+      <w:r>
+        <w:tab/>
+      </w:r>
+    </w:p>
+    <w:p>
+      <w:r>
+        <w:tab/>
+      </w:r>
+      <w:r>
+        <w:tab/>
+      </w:r>
+      <w:r>
+        <w:tab/>
+        <w:t>STA</w:t>
+      </w:r>
+      <w:r>
+        <w:tab/>
+        <w:t>resMinusFlag</w:t>
+      </w:r>
+      <w:r>
+        <w:tab/>
+      </w:r>
+      <w:r>
+        <w:tab/>
+        <w:t>//IF(resMinusFlag == 1) THEN res = ‘-num’</w:t>
+      </w:r>
+    </w:p>
+    <w:p>
+      <w:r>
+        <w:tab/>
+      </w:r>
+      <w:r>
+        <w:tab/>
+      </w:r>
+      <w:r>
+        <w:tab/>
+      </w:r>
+      <w:r>
+        <w:t>////////////CAN DELETE EVERY LINE</w:t>
+      </w:r>
+    </w:p>
+    <w:p>
+      <w:r>
+        <w:t>gotoLeftOperand</w:t>
+      </w:r>
+      <w:r>
+        <w:t>,</w:t>
+      </w:r>
+      <w:r>
+        <w:tab/>
+      </w:r>
+      <w:r>
+        <w:t>LDA</w:t>
+      </w:r>
+      <w:r>
+        <w:tab/>
+        <w:t>minus_flagLeft</w:t>
+      </w:r>
+    </w:p>
+    <w:p>
+      <w:r>
+        <w:tab/>
+      </w:r>
+      <w:r>
+        <w:tab/>
+      </w:r>
+      <w:r>
+        <w:tab/>
+        <w:t>ADD</w:t>
+      </w:r>
+      <w:r>
+        <w:tab/>
+        <w:t>Minus1</w:t>
+      </w:r>
+    </w:p>
+    <w:p>
+      <w:r>
+        <w:tab/>
+      </w:r>
+      <w:r>
+        <w:tab/>
+      </w:r>
+      <w:r>
+        <w:tab/>
+        <w:t>SZA</w:t>
+      </w:r>
+      <w:r>
+        <w:tab/>
+      </w:r>
+      <w:r>
+        <w:tab/>
+      </w:r>
+      <w:r>
+        <w:tab/>
+      </w:r>
+      <w:r>
+        <w:tab/>
+      </w:r>
+      <w:r>
+        <w:tab/>
+        <w:t>//If(minus_flagLeft) == 1</w:t>
+      </w:r>
+    </w:p>
+    <w:p>
+      <w:r>
+        <w:tab/>
+      </w:r>
+      <w:r>
+        <w:tab/>
+      </w:r>
+      <w:r>
+        <w:tab/>
+        <w:t>BUN</w:t>
+      </w:r>
+      <w:r>
+        <w:tab/>
+        <w:t>gotoRightOperand</w:t>
+      </w:r>
+    </w:p>
+    <w:p>
+      <w:r>
+        <w:tab/>
+      </w:r>
+      <w:r>
+        <w:tab/>
+      </w:r>
+      <w:r>
+        <w:tab/>
+        <w:t>LDA</w:t>
+      </w:r>
+      <w:r>
+        <w:tab/>
+        <w:t>Num</w:t>
+      </w:r>
+      <w:r>
+        <w:tab/>
+      </w:r>
+      <w:r>
+        <w:tab/>
+      </w:r>
+      <w:r>
+        <w:tab/>
+      </w:r>
+      <w:r>
+        <w:tab/>
+        <w:t>//THEN</w:t>
+      </w:r>
+    </w:p>
+    <w:p>
+      <w:r>
+        <w:tab/>
+      </w:r>
+      <w:r>
+        <w:tab/>
+      </w:r>
+      <w:r>
+        <w:tab/>
+      </w:r>
+      <w:r>
+        <w:t>CMA</w:t>
+      </w:r>
+    </w:p>
+    <w:p>
+      <w:r>
+        <w:tab/>
+      </w:r>
+      <w:r>
+        <w:tab/>
+      </w:r>
+      <w:r>
+        <w:tab/>
+        <w:t>INC</w:t>
+      </w:r>
+    </w:p>
+    <w:p>
+      <w:r>
+        <w:tab/>
+      </w:r>
+      <w:r>
+        <w:tab/>
+      </w:r>
+      <w:r>
+        <w:tab/>
+        <w:t>STA</w:t>
+      </w:r>
+      <w:r>
+        <w:tab/>
+        <w:t>Num</w:t>
+      </w:r>
+    </w:p>
+    <w:p>
+      <w:r>
+        <w:t>gotoRightOperand,</w:t>
+      </w:r>
+      <w:r>
+        <w:tab/>
+        <w:t>LDA</w:t>
+      </w:r>
+      <w:r>
+        <w:tab/>
+        <w:t>minus_flagRight</w:t>
+      </w:r>
+    </w:p>
+    <w:p>
+      <w:r>
+        <w:tab/>
+      </w:r>
+      <w:r>
+        <w:tab/>
+      </w:r>
+      <w:r>
+        <w:tab/>
+        <w:t>ADD</w:t>
+      </w:r>
+      <w:r>
+        <w:tab/>
+        <w:t>Minus1</w:t>
+      </w:r>
+    </w:p>
+    <w:p>
+      <w:r>
+        <w:tab/>
+      </w:r>
+      <w:r>
+        <w:tab/>
+      </w:r>
+      <w:r>
+        <w:tab/>
+        <w:t>SZA</w:t>
+      </w:r>
+    </w:p>
+    <w:p>
+      <w:r>
+        <w:tab/>
+      </w:r>
+      <w:r>
+        <w:tab/>
+      </w:r>
+      <w:r>
+        <w:tab/>
+        <w:t>BUN</w:t>
+      </w:r>
+      <w:r>
+        <w:tab/>
+        <w:t>Multiply</w:t>
+      </w:r>
+    </w:p>
+    <w:p>
+      <w:r>
+        <w:tab/>
+      </w:r>
+      <w:r>
+        <w:tab/>
+      </w:r>
+      <w:r>
+        <w:tab/>
+        <w:t>LDA</w:t>
+      </w:r>
+      <w:r>
+        <w:tab/>
+        <w:t>Num2</w:t>
+      </w:r>
+    </w:p>
+    <w:p>
+      <w:r>
+        <w:tab/>
+      </w:r>
+      <w:r>
+        <w:tab/>
+      </w:r>
+      <w:r>
+        <w:tab/>
+        <w:t>CMA</w:t>
+      </w:r>
+    </w:p>
+    <w:p>
+      <w:r>
+        <w:tab/>
+      </w:r>
+      <w:r>
+        <w:tab/>
+      </w:r>
+      <w:r>
+        <w:tab/>
+        <w:t>INC</w:t>
+      </w:r>
+    </w:p>
+    <w:p>
+      <w:r>
+        <w:tab/>
+      </w:r>
+      <w:r>
+        <w:tab/>
+      </w:r>
+      <w:r>
+        <w:tab/>
+        <w:t>STA</w:t>
+      </w:r>
+      <w:r>
+        <w:tab/>
+        <w:t>Num2</w:t>
+      </w:r>
+    </w:p>
+    <w:p>
+      <w:r>
+        <w:tab/>
+      </w:r>
+      <w:r>
+        <w:tab/>
+      </w:r>
+      <w:r>
+        <w:tab/>
+        <w:t>///////////////////////////////</w:t>
+      </w:r>
+    </w:p>
+    <w:p>
+      <w:r>
+        <w:t xml:space="preserve">Multiply, </w:t>
+      </w:r>
+      <w:r>
+        <w:tab/>
+      </w:r>
+      <w:r>
+        <w:tab/>
+        <w:t xml:space="preserve">LDA </w:t>
+      </w:r>
+      <w:r>
+        <w:tab/>
+        <w:t xml:space="preserve">DigitCount </w:t>
+      </w:r>
+      <w:r>
+        <w:tab/>
+      </w:r>
+      <w:r>
+        <w:tab/>
+        <w:t xml:space="preserve">// FOR (each 16 binary digits in multiplier) </w:t>
+      </w:r>
+    </w:p>
+    <w:p>
+      <w:pPr>
+        <w:ind w:left="1440" w:firstLine="720"/>
+      </w:pPr>
+      <w:r>
+        <w:t xml:space="preserve">ADD </w:t>
+      </w:r>
+      <w:r>
+        <w:tab/>
+        <w:t xml:space="preserve">Digits </w:t>
+      </w:r>
+      <w:r>
+        <w:tab/>
+      </w:r>
+      <w:r>
+        <w:tab/>
+      </w:r>
+      <w:r>
+        <w:tab/>
+      </w:r>
+      <w:r>
+        <w:tab/>
+        <w:t xml:space="preserve">// </w:t>
+      </w:r>
+    </w:p>
+    <w:p>
+      <w:pPr>
+        <w:ind w:left="2160"/>
+      </w:pPr>
+      <w:r>
+        <w:t xml:space="preserve">SZA </w:t>
+      </w:r>
+      <w:r>
+        <w:tab/>
+      </w:r>
+      <w:r>
+        <w:tab/>
+      </w:r>
+      <w:r>
+        <w:tab/>
+      </w:r>
+      <w:r>
+        <w:tab/>
+      </w:r>
+      <w:r>
+        <w:tab/>
+        <w:t xml:space="preserve">// </w:t>
+      </w:r>
+    </w:p>
+    <w:p>
+      <w:pPr>
+        <w:ind w:left="2160"/>
+      </w:pPr>
+      <w:r>
+        <w:t xml:space="preserve">BUN </w:t>
+      </w:r>
+      <w:r>
+        <w:tab/>
+        <w:t>BodyMul</w:t>
+      </w:r>
+      <w:r>
+        <w:tab/>
+      </w:r>
+      <w:r>
+        <w:tab/>
+      </w:r>
+      <w:r>
+        <w:tab/>
+      </w:r>
+      <w:r>
+        <w:tab/>
+        <w:t xml:space="preserve"> // </w:t>
+      </w:r>
+    </w:p>
+    <w:p>
+      <w:pPr>
+        <w:ind w:left="2160"/>
+      </w:pPr>
+      <w:r>
+        <w:t>BUN</w:t>
+      </w:r>
+      <w:r>
+        <w:tab/>
+        <w:t>PRINTRES</w:t>
+      </w:r>
+      <w:r>
+        <w:tab/>
+      </w:r>
+      <w:r>
+        <w:tab/>
+      </w:r>
+      <w:r>
+        <w:tab/>
+        <w:t xml:space="preserve">// </w:t>
+      </w:r>
+    </w:p>
+    <w:p>
+      <w:pPr>
+        <w:ind w:left="2160"/>
+      </w:pPr>
+      <w:r>
+        <w:t xml:space="preserve">// </w:t>
+      </w:r>
+    </w:p>
+    <w:p>
+      <w:r>
+        <w:t xml:space="preserve">BodyMul, </w:t>
+      </w:r>
+      <w:r>
+        <w:tab/>
+      </w:r>
+      <w:r>
+        <w:tab/>
+        <w:t>LDA</w:t>
+      </w:r>
+      <w:r>
+        <w:tab/>
+        <w:t xml:space="preserve">Num2 </w:t>
+      </w:r>
+      <w:r>
+        <w:tab/>
+      </w:r>
+      <w:r>
+        <w:tab/>
+      </w:r>
+      <w:r>
+        <w:tab/>
+      </w:r>
+      <w:r>
+        <w:tab/>
+        <w:t xml:space="preserve">// DO </w:t>
+      </w:r>
+    </w:p>
+    <w:p>
+      <w:pPr>
+        <w:ind w:left="2160"/>
+      </w:pPr>
+      <w:r>
+        <w:t xml:space="preserve">CIR </w:t>
+      </w:r>
+      <w:r>
+        <w:tab/>
+      </w:r>
+      <w:r>
+        <w:tab/>
+      </w:r>
+      <w:r>
+        <w:tab/>
+      </w:r>
+      <w:r>
+        <w:tab/>
+      </w:r>
+      <w:r>
+        <w:tab/>
+        <w:t xml:space="preserve">// </w:t>
+      </w:r>
+    </w:p>
+    <w:p>
+      <w:pPr>
+        <w:ind w:left="2160"/>
+      </w:pPr>
+      <w:r>
+        <w:t>STA</w:t>
+      </w:r>
+      <w:r>
+        <w:tab/>
+        <w:t xml:space="preserve">Num2 </w:t>
+      </w:r>
+      <w:r>
+        <w:tab/>
+      </w:r>
+      <w:r>
+        <w:tab/>
+      </w:r>
+      <w:r>
+        <w:tab/>
+      </w:r>
+      <w:r>
+        <w:tab/>
+        <w:t xml:space="preserve">// </w:t>
+      </w:r>
+    </w:p>
+    <w:p>
+      <w:pPr>
+        <w:ind w:left="2160"/>
+      </w:pPr>
+      <w:r>
+        <w:t xml:space="preserve">SZE </w:t>
+      </w:r>
+      <w:r>
+        <w:tab/>
+      </w:r>
+      <w:r>
+        <w:tab/>
+      </w:r>
+      <w:r>
+        <w:tab/>
+      </w:r>
+      <w:r>
+        <w:tab/>
+      </w:r>
+      <w:r>
+        <w:tab/>
+        <w:t xml:space="preserve">// IF (digit == 1) </w:t>
+      </w:r>
+    </w:p>
+    <w:p>
+      <w:pPr>
+        <w:ind w:left="2160"/>
+      </w:pPr>
+      <w:r>
+        <w:t>BUN</w:t>
+      </w:r>
+      <w:r>
+        <w:tab/>
+        <w:t>THENMUL</w:t>
+      </w:r>
+      <w:r>
+        <w:tab/>
+      </w:r>
+      <w:r>
+        <w:tab/>
+      </w:r>
+      <w:r>
+        <w:tab/>
+        <w:t xml:space="preserve">// </w:t>
+      </w:r>
+    </w:p>
+    <w:p>
+      <w:pPr>
+        <w:ind w:left="2160"/>
+      </w:pPr>
+      <w:r>
+        <w:t>BUN</w:t>
+      </w:r>
+      <w:r>
+        <w:tab/>
+        <w:t>FI_MUL</w:t>
+      </w:r>
+      <w:r>
+        <w:tab/>
+      </w:r>
+      <w:r>
+        <w:tab/>
+      </w:r>
+      <w:r>
+        <w:tab/>
+        <w:t xml:space="preserve">// </w:t>
+      </w:r>
+    </w:p>
+    <w:p>
+      <w:r>
+        <w:t xml:space="preserve">THENMUL, </w:t>
+      </w:r>
+      <w:r>
+        <w:tab/>
+      </w:r>
+      <w:r>
+        <w:tab/>
+        <w:t>LDA</w:t>
+      </w:r>
+      <w:r>
+        <w:tab/>
+        <w:t xml:space="preserve">Res </w:t>
+      </w:r>
+      <w:r>
+        <w:tab/>
+      </w:r>
+      <w:r>
+        <w:tab/>
+      </w:r>
+      <w:r>
+        <w:tab/>
+        <w:t xml:space="preserve">// THEN result = result + multiplicand; </w:t>
+      </w:r>
+    </w:p>
+    <w:p>
+      <w:pPr>
+        <w:ind w:left="1440" w:firstLine="720"/>
+      </w:pPr>
+      <w:r>
+        <w:t>ADD</w:t>
+      </w:r>
+      <w:r>
+        <w:tab/>
+        <w:t xml:space="preserve">Num </w:t>
+      </w:r>
+      <w:r>
+        <w:tab/>
+      </w:r>
+      <w:r>
+        <w:tab/>
+      </w:r>
+      <w:r>
+        <w:tab/>
+      </w:r>
+      <w:r>
+        <w:tab/>
+        <w:t xml:space="preserve">// </w:t>
+      </w:r>
+    </w:p>
+    <w:p>
+      <w:pPr>
+        <w:ind w:left="2160"/>
+      </w:pPr>
+      <w:r>
+        <w:t>STA</w:t>
+      </w:r>
+      <w:r>
+        <w:tab/>
+        <w:t xml:space="preserve">Res </w:t>
+      </w:r>
+      <w:r>
+        <w:tab/>
+      </w:r>
+      <w:r>
+        <w:tab/>
+      </w:r>
+      <w:r>
+        <w:tab/>
+      </w:r>
+      <w:r>
+        <w:tab/>
+        <w:t xml:space="preserve">// </w:t>
+      </w:r>
+    </w:p>
+    <w:p>
+      <w:r>
+        <w:t xml:space="preserve">FI_MUL, </w:t>
+      </w:r>
+      <w:r>
+        <w:tab/>
+      </w:r>
+      <w:r>
+        <w:tab/>
+        <w:t>LDA</w:t>
+      </w:r>
+      <w:r>
+        <w:tab/>
+        <w:t xml:space="preserve">Num </w:t>
+      </w:r>
+      <w:r>
+        <w:tab/>
+      </w:r>
+      <w:r>
+        <w:tab/>
+      </w:r>
+      <w:r>
+        <w:tab/>
+      </w:r>
+      <w:r>
+        <w:tab/>
+        <w:t xml:space="preserve">// FI; </w:t>
+      </w:r>
+    </w:p>
+    <w:p>
+      <w:pPr>
+        <w:ind w:left="1440" w:firstLine="720"/>
+      </w:pPr>
+      <w:r>
+        <w:t xml:space="preserve">CIL </w:t>
+      </w:r>
+      <w:r>
+        <w:tab/>
+      </w:r>
+      <w:r>
+        <w:tab/>
+      </w:r>
+      <w:r>
+        <w:tab/>
+      </w:r>
+      <w:r>
+        <w:tab/>
+      </w:r>
+      <w:r>
+        <w:tab/>
+        <w:t xml:space="preserve">// Shift(multiplicand) 1 place to left; </w:t>
+      </w:r>
+    </w:p>
+    <w:p>
+      <w:pPr>
+        <w:ind w:left="1440" w:firstLine="720"/>
+      </w:pPr>
+      <w:r>
         <w:lastRenderedPageBreak/>
-        <w:t>SENDTOMINUS,</w:t>
-      </w:r>
-      <w:r>
-        <w:rPr>
-          <w:lang w:val="en-GB"/>
-        </w:rPr>
-        <w:tab/>
+        <w:t>STA</w:t>
+      </w:r>
+      <w:r>
+        <w:tab/>
+        <w:t xml:space="preserve">Num </w:t>
+      </w:r>
+      <w:r>
+        <w:tab/>
+      </w:r>
+      <w:r>
+        <w:tab/>
+      </w:r>
+      <w:r>
+        <w:tab/>
+      </w:r>
+      <w:r>
+        <w:tab/>
+        <w:t xml:space="preserve">// </w:t>
+      </w:r>
+    </w:p>
+    <w:p>
+      <w:pPr>
+        <w:ind w:left="1440" w:firstLine="720"/>
+      </w:pPr>
+      <w:r>
+        <w:t>ISZ</w:t>
+      </w:r>
+      <w:r>
+        <w:tab/>
+        <w:t xml:space="preserve">DigitCount </w:t>
+      </w:r>
+      <w:r>
+        <w:tab/>
+      </w:r>
+      <w:r>
+        <w:tab/>
+      </w:r>
+      <w:r>
+        <w:tab/>
+        <w:t xml:space="preserve">// DigitCount++; </w:t>
+      </w:r>
+    </w:p>
+    <w:p>
+      <w:pPr>
+        <w:ind w:left="1440" w:firstLine="720"/>
+      </w:pPr>
+      <w:r>
+        <w:t>BUN</w:t>
+      </w:r>
+      <w:r>
+        <w:tab/>
+        <w:t xml:space="preserve">Multiply </w:t>
+      </w:r>
+      <w:r>
+        <w:tab/>
+      </w:r>
+      <w:r>
+        <w:tab/>
+      </w:r>
+      <w:r>
+        <w:tab/>
+        <w:t xml:space="preserve">// OD; </w:t>
+      </w:r>
+    </w:p>
+    <w:p>
+      <w:pPr>
+        <w:ind w:left="1440" w:firstLine="720"/>
+      </w:pPr>
+      <w:r>
         <w:t>LDA</w:t>
       </w:r>
       <w:r>
-        <w:rPr>
-          <w:lang w:val="en-GB"/>
-        </w:rPr>
-        <w:tab/>
-        <w:t>Minus</w:t>
-      </w:r>
-    </w:p>
-    <w:p>
-      <w:pPr>
-        <w:rPr>
-          <w:lang w:val="en-GB"/>
-        </w:rPr>
-      </w:pPr>
-      <w:r>
-        <w:rPr>
-          <w:lang w:val="en-GB"/>
-        </w:rPr>
-        <w:tab/>
-      </w:r>
-      <w:r>
-        <w:rPr>
-          <w:lang w:val="en-GB"/>
-        </w:rPr>
-        <w:tab/>
-      </w:r>
-      <w:r>
-        <w:rPr>
-          <w:lang w:val="en-GB"/>
-        </w:rPr>
-        <w:tab/>
+        <w:tab/>
+        <w:t>resMinusFlag</w:t>
+      </w:r>
+    </w:p>
+    <w:p>
+      <w:pPr>
+        <w:ind w:left="1440" w:firstLine="720"/>
+      </w:pPr>
+      <w:r>
+        <w:t>ADD</w:t>
+      </w:r>
+      <w:r>
+        <w:tab/>
+        <w:t>Minus1</w:t>
+      </w:r>
+    </w:p>
+    <w:p>
+      <w:pPr>
+        <w:ind w:left="1440" w:firstLine="720"/>
+      </w:pPr>
+      <w:r>
         <w:t>SZA</w:t>
       </w:r>
-    </w:p>
-    <w:p>
-      <w:pPr>
-        <w:rPr>
-          <w:lang w:val="en-GB"/>
-        </w:rPr>
-      </w:pPr>
-      <w:r>
-        <w:rPr>
-          <w:lang w:val="en-GB"/>
-        </w:rPr>
-        <w:tab/>
-      </w:r>
-      <w:r>
-        <w:rPr>
-          <w:lang w:val="en-GB"/>
-        </w:rPr>
-        <w:tab/>
-      </w:r>
-      <w:r>
-        <w:rPr>
-          <w:lang w:val="en-GB"/>
-        </w:rPr>
-        <w:tab/>
+      <w:r>
+        <w:tab/>
+      </w:r>
+      <w:r>
+        <w:tab/>
+      </w:r>
+      <w:r>
+        <w:tab/>
+      </w:r>
+      <w:r>
+        <w:tab/>
+      </w:r>
+      <w:r>
+        <w:tab/>
+        <w:t>//If(resMinusFlag == 1)</w:t>
+      </w:r>
+    </w:p>
+    <w:p>
+      <w:pPr>
+        <w:ind w:left="1440" w:firstLine="720"/>
+      </w:pPr>
+      <w:r>
         <w:t>BUN</w:t>
       </w:r>
       <w:r>
-        <w:rPr>
-          <w:lang w:val="en-GB"/>
-        </w:rPr>
-        <w:tab/>
-        <w:t>SENDTOMUL</w:t>
-      </w:r>
-    </w:p>
-    <w:p>
-      <w:pPr>
-        <w:rPr>
-          <w:lang w:val="en-GB"/>
-        </w:rPr>
-      </w:pPr>
-      <w:r>
-        <w:rPr>
-          <w:lang w:val="en-GB"/>
-        </w:rPr>
-        <w:tab/>
-      </w:r>
-      <w:r>
-        <w:rPr>
-          <w:lang w:val="en-GB"/>
-        </w:rPr>
-        <w:tab/>
-      </w:r>
-      <w:r>
-        <w:rPr>
-          <w:lang w:val="en-GB"/>
-        </w:rPr>
-        <w:tab/>
+        <w:tab/>
+        <w:t>PRINTRES</w:t>
+      </w:r>
+    </w:p>
+    <w:p>
+      <w:pPr>
+        <w:ind w:left="1440" w:firstLine="720"/>
+      </w:pPr>
+      <w:r>
         <w:t>LDA</w:t>
       </w:r>
       <w:r>
-        <w:rPr>
-          <w:lang w:val="en-GB"/>
-        </w:rPr>
-        <w:tab/>
-        <w:t>Num2</w:t>
-      </w:r>
-    </w:p>
-    <w:p>
-      <w:pPr>
-        <w:rPr>
-          <w:lang w:val="en-GB"/>
-        </w:rPr>
-      </w:pPr>
-      <w:r>
-        <w:rPr>
-          <w:lang w:val="en-GB"/>
-        </w:rPr>
-        <w:tab/>
-      </w:r>
-      <w:r>
-        <w:rPr>
-          <w:lang w:val="en-GB"/>
-        </w:rPr>
-        <w:tab/>
-      </w:r>
-      <w:r>
-        <w:rPr>
-          <w:lang w:val="en-GB"/>
-        </w:rPr>
-        <w:tab/>
+        <w:tab/>
+        <w:t>Res</w:t>
+      </w:r>
+      <w:r>
+        <w:tab/>
+      </w:r>
+      <w:r>
+        <w:tab/>
+      </w:r>
+      <w:r>
+        <w:tab/>
+      </w:r>
+      <w:r>
+        <w:tab/>
+        <w:t>//THEN</w:t>
+      </w:r>
+    </w:p>
+    <w:p>
+      <w:pPr>
+        <w:ind w:left="1440" w:firstLine="720"/>
+      </w:pPr>
+      <w:r>
         <w:t>CMA</w:t>
       </w:r>
     </w:p>
     <w:p>
       <w:pPr>
-        <w:rPr>
-          <w:lang w:val="en-GB"/>
-        </w:rPr>
-      </w:pPr>
-      <w:r>
-        <w:rPr>
-          <w:lang w:val="en-GB"/>
-        </w:rPr>
-        <w:tab/>
-      </w:r>
-      <w:r>
-        <w:rPr>
-          <w:lang w:val="en-GB"/>
-        </w:rPr>
-        <w:tab/>
-      </w:r>
-      <w:r>
-        <w:rPr>
-          <w:lang w:val="en-GB"/>
-        </w:rPr>
-        <w:tab/>
+        <w:ind w:left="1440" w:firstLine="720"/>
+      </w:pPr>
+      <w:r>
         <w:t>INC</w:t>
       </w:r>
     </w:p>
     <w:p>
       <w:pPr>
-        <w:rPr>
-          <w:lang w:val="en-GB"/>
-        </w:rPr>
-      </w:pPr>
-      <w:r>
-        <w:rPr>
-          <w:lang w:val="en-GB"/>
-        </w:rPr>
-        <w:tab/>
-      </w:r>
-      <w:r>
-        <w:rPr>
-          <w:lang w:val="en-GB"/>
-        </w:rPr>
-        <w:tab/>
-      </w:r>
-      <w:r>
-        <w:rPr>
-          <w:lang w:val="en-GB"/>
-        </w:rPr>
-        <w:tab/>
-        <w:t>ADD</w:t>
-      </w:r>
-      <w:r>
-        <w:rPr>
-          <w:lang w:val="en-GB"/>
-        </w:rPr>
-        <w:tab/>
-        <w:t>Num</w:t>
-      </w:r>
-    </w:p>
-    <w:p>
-      <w:pPr>
-        <w:rPr>
-          <w:lang w:val="en-GB"/>
-        </w:rPr>
-      </w:pPr>
-      <w:r>
-        <w:rPr>
-          <w:lang w:val="en-GB"/>
-        </w:rPr>
-        <w:tab/>
-      </w:r>
-      <w:r>
-        <w:rPr>
-          <w:lang w:val="en-GB"/>
-        </w:rPr>
-        <w:tab/>
-      </w:r>
-      <w:r>
-        <w:rPr>
-          <w:lang w:val="en-GB"/>
-        </w:rPr>
-        <w:tab/>
+        <w:ind w:left="1440" w:firstLine="720"/>
+      </w:pPr>
+      <w:r>
         <w:t>STA</w:t>
       </w:r>
       <w:r>
-        <w:rPr>
-          <w:lang w:val="en-GB"/>
-        </w:rPr>
         <w:tab/>
         <w:t>Res</w:t>
       </w:r>
     </w:p>
     <w:p>
       <w:pPr>
-        <w:rPr>
-          <w:lang w:val="en-GB"/>
-        </w:rPr>
-      </w:pPr>
-      <w:r>
-        <w:rPr>
-          <w:lang w:val="en-GB"/>
-        </w:rPr>
-        <w:tab/>
-      </w:r>
-      <w:r>
-        <w:rPr>
-          <w:lang w:val="en-GB"/>
-        </w:rPr>
-        <w:tab/>
-      </w:r>
-      <w:r>
-        <w:rPr>
-          <w:lang w:val="en-GB"/>
-        </w:rPr>
-        <w:tab/>
-        <w:t>BUN</w:t>
-      </w:r>
-      <w:r>
-        <w:rPr>
-          <w:lang w:val="en-GB"/>
-        </w:rPr>
-        <w:tab/>
-        <w:t>PRINTRES</w:t>
-      </w:r>
-    </w:p>
-    <w:p>
-      <w:pPr>
-        <w:rPr>
-          <w:lang w:val="en-GB"/>
-        </w:rPr>
-      </w:pPr>
-      <w:r>
-        <w:rPr>
-          <w:lang w:val="en-GB"/>
-        </w:rPr>
-        <w:t>SENDTOMUL,</w:t>
-      </w:r>
-      <w:r>
-        <w:rPr>
-          <w:lang w:val="en-GB"/>
-        </w:rPr>
-        <w:tab/>
-      </w:r>
-      <w:r>
-        <w:rPr>
-          <w:lang w:val="en-GB"/>
-        </w:rPr>
-        <w:tab/>
-        <w:t>LDA</w:t>
-      </w:r>
-      <w:r>
-        <w:rPr>
-          <w:lang w:val="en-GB"/>
-        </w:rPr>
-        <w:tab/>
-        <w:t>Mul</w:t>
-      </w:r>
-    </w:p>
-    <w:p>
-      <w:pPr>
-        <w:rPr>
-          <w:lang w:val="en-GB"/>
-        </w:rPr>
-      </w:pPr>
-      <w:r>
-        <w:rPr>
-          <w:lang w:val="en-GB"/>
-        </w:rPr>
-        <w:tab/>
-      </w:r>
-      <w:r>
-        <w:rPr>
-          <w:lang w:val="en-GB"/>
-        </w:rPr>
-        <w:tab/>
-      </w:r>
-      <w:r>
-        <w:rPr>
-          <w:lang w:val="en-GB"/>
-        </w:rPr>
-        <w:tab/>
-        <w:t>SZA</w:t>
-      </w:r>
-      <w:r>
-        <w:rPr>
-          <w:lang w:val="en-GB"/>
-        </w:rPr>
-        <w:tab/>
-      </w:r>
-      <w:r>
-        <w:rPr>
-          <w:lang w:val="en-GB"/>
-        </w:rPr>
-        <w:tab/>
-      </w:r>
-      <w:r>
-        <w:rPr>
-          <w:lang w:val="en-GB"/>
-        </w:rPr>
-        <w:tab/>
-      </w:r>
-      <w:r>
-        <w:rPr>
-          <w:lang w:val="en-GB"/>
-        </w:rPr>
-        <w:tab/>
-      </w:r>
-      <w:r>
-        <w:rPr>
-          <w:lang w:val="en-GB"/>
-        </w:rPr>
-        <w:tab/>
-        <w:t>//if(mul == 0)</w:t>
-      </w:r>
-    </w:p>
-    <w:p>
-      <w:pPr>
-        <w:rPr>
-          <w:lang w:val="en-GB"/>
-        </w:rPr>
-      </w:pPr>
-      <w:r>
-        <w:rPr>
-          <w:lang w:val="en-GB"/>
-        </w:rPr>
-        <w:tab/>
-      </w:r>
-      <w:r>
-        <w:rPr>
-          <w:lang w:val="en-GB"/>
-        </w:rPr>
-        <w:tab/>
-      </w:r>
-      <w:r>
-        <w:rPr>
-          <w:lang w:val="en-GB"/>
-        </w:rPr>
-        <w:tab/>
-        <w:t>BUN</w:t>
-      </w:r>
-      <w:r>
-        <w:rPr>
-          <w:lang w:val="en-GB"/>
-        </w:rPr>
-        <w:tab/>
-        <w:t>SENDTODIV</w:t>
-      </w:r>
-      <w:r>
-        <w:rPr>
-          <w:lang w:val="en-GB"/>
-        </w:rPr>
-        <w:tab/>
-      </w:r>
-      <w:r>
-        <w:rPr>
-          <w:lang w:val="en-GB"/>
-        </w:rPr>
-        <w:tab/>
-      </w:r>
-      <w:r>
-        <w:rPr>
-          <w:lang w:val="en-GB"/>
-        </w:rPr>
-        <w:tab/>
-      </w:r>
-      <w:r>
-        <w:rPr>
-          <w:lang w:val="en-GB"/>
-        </w:rPr>
-        <w:tab/>
-      </w:r>
-    </w:p>
-    <w:p>
-      <w:pPr>
-        <w:rPr>
-          <w:lang w:val="en-GB"/>
-        </w:rPr>
-      </w:pPr>
-      <w:r>
-        <w:t>PreMul,</w:t>
-      </w:r>
-      <w:r>
-        <w:tab/>
-      </w:r>
-      <w:r>
-        <w:tab/>
-      </w:r>
-      <w:r>
-        <w:tab/>
-        <w:t>LDA</w:t>
-      </w:r>
-      <w:r>
-        <w:tab/>
-        <w:t>minus_flagRight</w:t>
-      </w:r>
-      <w:r>
-        <w:tab/>
-      </w:r>
-      <w:r>
-        <w:tab/>
-      </w:r>
-      <w:r>
-        <w:rPr>
-          <w:lang w:val="en-GB"/>
-        </w:rPr>
-        <w:t>//THEN</w:t>
-      </w:r>
-    </w:p>
-    <w:p>
-      <w:r>
-        <w:tab/>
-      </w:r>
-      <w:r>
-        <w:tab/>
-      </w:r>
-      <w:r>
-        <w:tab/>
-        <w:t>ADD</w:t>
-      </w:r>
-      <w:r>
-        <w:tab/>
-        <w:t>minus_flagLeft</w:t>
-      </w:r>
-      <w:r>
-        <w:tab/>
-      </w:r>
-      <w:r>
-        <w:tab/>
-      </w:r>
-    </w:p>
-    <w:p>
-      <w:r>
-        <w:tab/>
-      </w:r>
-      <w:r>
-        <w:tab/>
-      </w:r>
-      <w:r>
-        <w:tab/>
-        <w:t>STA</w:t>
-      </w:r>
-      <w:r>
-        <w:tab/>
-        <w:t>resMinusFlag</w:t>
-      </w:r>
-      <w:r>
-        <w:tab/>
-      </w:r>
-      <w:r>
-        <w:tab/>
-        <w:t>//IF(resMinusFlag == 1) THEN res = ‘-num’</w:t>
-      </w:r>
-    </w:p>
-    <w:p>
-      <w:r>
-        <w:tab/>
-      </w:r>
-      <w:r>
-        <w:tab/>
-      </w:r>
-      <w:r>
-        <w:tab/>
-        <w:t>CMA</w:t>
-      </w:r>
-    </w:p>
-    <w:p>
-      <w:r>
-        <w:tab/>
-      </w:r>
-      <w:r>
-        <w:tab/>
-      </w:r>
-      <w:r>
-        <w:tab/>
-        <w:t>INC</w:t>
-      </w:r>
-    </w:p>
-    <w:p>
-      <w:r>
-        <w:tab/>
-      </w:r>
-      <w:r>
-        <w:tab/>
-      </w:r>
-      <w:r>
-        <w:tab/>
-        <w:t>ADD</w:t>
-      </w:r>
-      <w:r>
-        <w:tab/>
-        <w:t>Minus1</w:t>
-      </w:r>
-    </w:p>
-    <w:p>
-      <w:r>
-        <w:t xml:space="preserve">Multiply, </w:t>
-      </w:r>
-      <w:r>
-        <w:tab/>
-      </w:r>
-      <w:r>
-        <w:tab/>
-        <w:t xml:space="preserve">LDA </w:t>
-      </w:r>
-      <w:r>
-        <w:tab/>
-        <w:t xml:space="preserve">DigitCount </w:t>
-      </w:r>
-      <w:r>
-        <w:tab/>
-      </w:r>
-      <w:r>
-        <w:tab/>
-        <w:t xml:space="preserve">// FOR (each 16 binary digits in multiplier) </w:t>
-      </w:r>
-    </w:p>
-    <w:p>
-      <w:pPr>
         <w:ind w:left="1440" w:firstLine="720"/>
       </w:pPr>
-      <w:r>
-        <w:t xml:space="preserve">ADD </w:t>
-      </w:r>
-      <w:r>
-        <w:tab/>
-        <w:t xml:space="preserve">Digits </w:t>
-      </w:r>
-      <w:r>
-        <w:tab/>
-      </w:r>
-      <w:r>
-        <w:tab/>
-      </w:r>
-      <w:r>
-        <w:tab/>
-      </w:r>
-      <w:r>
-        <w:tab/>
-        <w:t xml:space="preserve">// </w:t>
-      </w:r>
-    </w:p>
-    <w:p>
-      <w:pPr>
-        <w:ind w:left="2160"/>
-      </w:pPr>
-      <w:r>
-        <w:t xml:space="preserve">SZA </w:t>
-      </w:r>
-      <w:r>
-        <w:tab/>
-      </w:r>
-      <w:r>
-        <w:tab/>
-      </w:r>
-      <w:r>
-        <w:tab/>
-      </w:r>
-      <w:r>
-        <w:tab/>
-      </w:r>
-      <w:r>
-        <w:tab/>
-        <w:t xml:space="preserve">// </w:t>
-      </w:r>
-    </w:p>
-    <w:p>
-      <w:pPr>
-        <w:ind w:left="2160"/>
-      </w:pPr>
-      <w:r>
-        <w:t xml:space="preserve">BUN </w:t>
-      </w:r>
-      <w:r>
-        <w:tab/>
-        <w:t>BodyMul</w:t>
-      </w:r>
-      <w:r>
-        <w:tab/>
-      </w:r>
-      <w:r>
-        <w:tab/>
-      </w:r>
-      <w:r>
-        <w:tab/>
-      </w:r>
-      <w:r>
-        <w:tab/>
-        <w:t xml:space="preserve"> // </w:t>
-      </w:r>
-    </w:p>
-    <w:p>
-      <w:pPr>
-        <w:ind w:left="2160"/>
-      </w:pPr>
-      <w:r>
-        <w:t>BUN</w:t>
-      </w:r>
-      <w:r>
-        <w:tab/>
-        <w:t>PRINTRES</w:t>
-      </w:r>
-      <w:r>
-        <w:tab/>
-      </w:r>
-      <w:r>
-        <w:tab/>
-      </w:r>
-      <w:r>
-        <w:tab/>
-        <w:t xml:space="preserve">// </w:t>
-      </w:r>
-    </w:p>
-    <w:p>
-      <w:pPr>
-        <w:ind w:left="2160"/>
-      </w:pPr>
-      <w:r>
-        <w:t xml:space="preserve">// </w:t>
-      </w:r>
-    </w:p>
-    <w:p>
-      <w:r>
-        <w:t xml:space="preserve">BodyMul, </w:t>
-      </w:r>
-      <w:r>
-        <w:tab/>
-      </w:r>
-      <w:r>
-        <w:tab/>
-        <w:t>LDA</w:t>
-      </w:r>
-      <w:r>
-        <w:tab/>
-        <w:t xml:space="preserve">Num2 </w:t>
-      </w:r>
-      <w:r>
-        <w:tab/>
-      </w:r>
-      <w:r>
-        <w:tab/>
-      </w:r>
-      <w:r>
-        <w:tab/>
-      </w:r>
-      <w:r>
-        <w:tab/>
-        <w:t xml:space="preserve">// DO </w:t>
-      </w:r>
-    </w:p>
-    <w:p>
-      <w:pPr>
-        <w:ind w:left="2160"/>
-      </w:pPr>
-      <w:r>
-        <w:t xml:space="preserve">CIR </w:t>
-      </w:r>
-      <w:r>
-        <w:tab/>
-      </w:r>
-      <w:r>
-        <w:tab/>
-      </w:r>
-      <w:r>
-        <w:tab/>
-      </w:r>
-      <w:r>
-        <w:tab/>
-      </w:r>
-      <w:r>
-        <w:tab/>
-        <w:t xml:space="preserve">// </w:t>
-      </w:r>
-    </w:p>
-    <w:p>
-      <w:pPr>
-        <w:ind w:left="2160"/>
-      </w:pPr>
-      <w:r>
-        <w:t>STA</w:t>
-      </w:r>
-      <w:r>
-        <w:tab/>
-        <w:t xml:space="preserve">Num2 </w:t>
-      </w:r>
-      <w:r>
-        <w:tab/>
-      </w:r>
-      <w:r>
-        <w:tab/>
-      </w:r>
-      <w:r>
-        <w:tab/>
-      </w:r>
-      <w:r>
-        <w:tab/>
-        <w:t xml:space="preserve">// </w:t>
-      </w:r>
-    </w:p>
-    <w:p>
-      <w:pPr>
-        <w:ind w:left="2160"/>
-      </w:pPr>
-      <w:r>
-        <w:t xml:space="preserve">SZE </w:t>
-      </w:r>
-      <w:r>
-        <w:tab/>
-      </w:r>
-      <w:r>
-        <w:tab/>
-      </w:r>
-      <w:r>
-        <w:tab/>
-      </w:r>
-      <w:r>
-        <w:tab/>
-      </w:r>
-      <w:r>
-        <w:tab/>
-        <w:t xml:space="preserve">// IF (digit == 1) </w:t>
-      </w:r>
-    </w:p>
-    <w:p>
-      <w:pPr>
-        <w:ind w:left="2160"/>
-      </w:pPr>
-      <w:r>
-        <w:t>BUN</w:t>
-      </w:r>
-      <w:r>
-        <w:tab/>
-        <w:t>THENMUL</w:t>
-      </w:r>
-      <w:r>
-        <w:tab/>
-      </w:r>
-      <w:r>
-        <w:tab/>
-      </w:r>
-      <w:r>
-        <w:tab/>
-        <w:t xml:space="preserve">// </w:t>
-      </w:r>
-    </w:p>
-    <w:p>
-      <w:pPr>
-        <w:ind w:left="2160"/>
-      </w:pPr>
-      <w:r>
-        <w:t>BUN</w:t>
-      </w:r>
-      <w:r>
-        <w:tab/>
-        <w:t>FI_MUL</w:t>
-      </w:r>
-      <w:r>
-        <w:tab/>
-      </w:r>
-      <w:r>
-        <w:tab/>
-      </w:r>
-      <w:r>
-        <w:tab/>
-        <w:t xml:space="preserve">// </w:t>
-      </w:r>
-    </w:p>
-    <w:p>
-      <w:r>
-        <w:t xml:space="preserve">THENMUL, </w:t>
-      </w:r>
-      <w:r>
-        <w:tab/>
-      </w:r>
-      <w:r>
-        <w:tab/>
-        <w:t>LDA</w:t>
-      </w:r>
-      <w:r>
-        <w:tab/>
-        <w:t xml:space="preserve">Res </w:t>
-      </w:r>
-      <w:r>
-        <w:tab/>
-      </w:r>
-      <w:r>
-        <w:tab/>
-      </w:r>
-      <w:r>
-        <w:tab/>
-        <w:t xml:space="preserve">// THEN result = result + multiplicand; </w:t>
-      </w:r>
-    </w:p>
-    <w:p>
-      <w:pPr>
-        <w:ind w:left="1440" w:firstLine="720"/>
-      </w:pPr>
-      <w:r>
-        <w:t>ADD</w:t>
-      </w:r>
-      <w:r>
-        <w:tab/>
-        <w:t xml:space="preserve">Num </w:t>
-      </w:r>
-      <w:r>
-        <w:tab/>
-      </w:r>
-      <w:r>
-        <w:tab/>
-      </w:r>
-      <w:r>
-        <w:tab/>
-      </w:r>
-      <w:r>
-        <w:tab/>
-        <w:t xml:space="preserve">// </w:t>
-      </w:r>
-    </w:p>
-    <w:p>
-      <w:pPr>
-        <w:ind w:left="2160"/>
-      </w:pPr>
-      <w:r>
-        <w:t>STA</w:t>
-      </w:r>
-      <w:r>
-        <w:tab/>
-        <w:t xml:space="preserve">Res </w:t>
-      </w:r>
-      <w:r>
-        <w:tab/>
-      </w:r>
-      <w:r>
-        <w:tab/>
-      </w:r>
-      <w:r>
-        <w:tab/>
-      </w:r>
-      <w:r>
-        <w:tab/>
-        <w:t xml:space="preserve">// </w:t>
-      </w:r>
-    </w:p>
-    <w:p>
-      <w:r>
-        <w:t xml:space="preserve">FI_MUL, </w:t>
-      </w:r>
-      <w:r>
-        <w:tab/>
-      </w:r>
-      <w:r>
-        <w:tab/>
-        <w:t>LDA</w:t>
-      </w:r>
-      <w:r>
-        <w:tab/>
-        <w:t xml:space="preserve">Num </w:t>
-      </w:r>
-      <w:r>
-        <w:tab/>
-      </w:r>
-      <w:r>
-        <w:tab/>
-      </w:r>
-      <w:r>
-        <w:tab/>
-      </w:r>
-      <w:r>
-        <w:tab/>
-        <w:t xml:space="preserve">// FI; </w:t>
-      </w:r>
-    </w:p>
-    <w:p>
-      <w:pPr>
-        <w:ind w:left="1440" w:firstLine="720"/>
-      </w:pPr>
-      <w:r>
-        <w:t xml:space="preserve">CIL </w:t>
-      </w:r>
-      <w:r>
-        <w:tab/>
-      </w:r>
-      <w:r>
-        <w:tab/>
-      </w:r>
-      <w:r>
-        <w:tab/>
-      </w:r>
-      <w:r>
-        <w:tab/>
-      </w:r>
-      <w:r>
-        <w:tab/>
-        <w:t xml:space="preserve">// Shift(multiplicand) 1 place to left; </w:t>
-      </w:r>
-    </w:p>
-    <w:p>
-      <w:pPr>
-        <w:ind w:left="1440" w:firstLine="720"/>
-      </w:pPr>
-      <w:r>
-        <w:t>STA</w:t>
-      </w:r>
-      <w:r>
-        <w:tab/>
-        <w:t xml:space="preserve">Num </w:t>
-      </w:r>
-      <w:r>
-        <w:tab/>
-      </w:r>
-      <w:r>
-        <w:tab/>
-      </w:r>
-      <w:r>
-        <w:tab/>
-      </w:r>
-      <w:r>
-        <w:tab/>
-        <w:t xml:space="preserve">// </w:t>
-      </w:r>
-    </w:p>
-    <w:p>
-      <w:pPr>
-        <w:ind w:left="1440" w:firstLine="720"/>
-      </w:pPr>
-      <w:r>
-        <w:t>ISZ</w:t>
-      </w:r>
-      <w:r>
-        <w:tab/>
-        <w:t xml:space="preserve">DigitCount </w:t>
-      </w:r>
-      <w:r>
-        <w:tab/>
-      </w:r>
-      <w:r>
-        <w:tab/>
-      </w:r>
-      <w:r>
-        <w:tab/>
-        <w:t xml:space="preserve">// DigitCount++; </w:t>
-      </w:r>
-    </w:p>
-    <w:p>
-      <w:pPr>
-        <w:ind w:left="1440" w:firstLine="720"/>
-      </w:pPr>
-      <w:r>
-        <w:t>BUN</w:t>
-      </w:r>
-      <w:r>
-        <w:tab/>
-        <w:t xml:space="preserve">Multiply </w:t>
-      </w:r>
-      <w:r>
-        <w:tab/>
-      </w:r>
-      <w:r>
-        <w:tab/>
-      </w:r>
-      <w:r>
-        <w:tab/>
-        <w:t xml:space="preserve">// OD; </w:t>
-      </w:r>
     </w:p>
     <w:p>
       <w:r>
@@ -5311,7 +5879,6 @@
         </w:rPr>
       </w:pPr>
       <w:r>
-        <w:lastRenderedPageBreak/>
         <w:tab/>
       </w:r>
       <w:r>
@@ -6020,6 +6587,7 @@
         </w:rPr>
       </w:pPr>
       <w:r>
+        <w:lastRenderedPageBreak/>
         <w:t>ADD</w:t>
       </w:r>
       <w:r>
@@ -6643,7 +7211,9 @@
       </w:r>
       <w:r>
         <w:tab/>
-        <w:t xml:space="preserve">100 </w:t>
+      </w:r>
+      <w:r>
+        <w:t>300</w:t>
       </w:r>
       <w:r>
         <w:tab/>
@@ -6914,440 +7484,780 @@
         <w:rPr>
           <w:lang w:val="en-GB"/>
         </w:rPr>
+        <w:t>FlagLeftOperand,</w:t>
+      </w:r>
+      <w:r>
+        <w:rPr>
+          <w:lang w:val="en-GB"/>
+        </w:rPr>
+        <w:tab/>
+        <w:t>DEC  0</w:t>
+      </w:r>
+      <w:r>
+        <w:rPr>
+          <w:lang w:val="en-GB"/>
+        </w:rPr>
+        <w:tab/>
+      </w:r>
+      <w:r>
+        <w:rPr>
+          <w:lang w:val="en-GB"/>
+        </w:rPr>
+        <w:tab/>
+      </w:r>
+      <w:r>
+        <w:rPr>
+          <w:lang w:val="en-GB"/>
+        </w:rPr>
+        <w:tab/>
+      </w:r>
+      <w:r>
+        <w:rPr>
+          <w:lang w:val="en-GB"/>
+        </w:rPr>
+        <w:tab/>
+        <w:t>//If left operand was assigned</w:t>
+      </w:r>
+    </w:p>
+    <w:p>
+      <w:pPr>
+        <w:rPr>
+          <w:lang w:val="en-GB"/>
+        </w:rPr>
+      </w:pPr>
+      <w:r>
+        <w:rPr>
+          <w:lang w:val="en-GB"/>
+        </w:rPr>
+        <w:t>// GetOperatorData</w:t>
+      </w:r>
+    </w:p>
+    <w:p>
+      <w:pPr>
+        <w:rPr>
+          <w:lang w:val="en-GB"/>
+        </w:rPr>
+      </w:pPr>
+      <w:r>
+        <w:rPr>
+          <w:lang w:val="en-GB"/>
+        </w:rPr>
+        <w:t>TOperator,</w:t>
+      </w:r>
+      <w:r>
+        <w:rPr>
+          <w:lang w:val="en-GB"/>
+        </w:rPr>
+        <w:tab/>
+      </w:r>
+      <w:r>
+        <w:rPr>
+          <w:lang w:val="en-GB"/>
+        </w:rPr>
+        <w:tab/>
+        <w:t>DEC  0</w:t>
+      </w:r>
+    </w:p>
+    <w:p>
+      <w:pPr>
+        <w:rPr>
+          <w:lang w:val="en-GB" w:bidi="he-IL"/>
+        </w:rPr>
+      </w:pPr>
+      <w:r>
+        <w:rPr>
+          <w:lang w:val="en-GB"/>
+        </w:rPr>
+        <w:t>Mul,</w:t>
+      </w:r>
+      <w:r>
+        <w:rPr>
+          <w:lang w:val="en-GB"/>
+        </w:rPr>
+        <w:tab/>
+      </w:r>
+      <w:r>
+        <w:rPr>
+          <w:lang w:val="en-GB"/>
+        </w:rPr>
+        <w:tab/>
+      </w:r>
+      <w:r>
+        <w:rPr>
+          <w:lang w:val="en-GB"/>
+        </w:rPr>
+        <w:tab/>
+        <w:t>HEX 2A</w:t>
+      </w:r>
+    </w:p>
+    <w:p>
+      <w:pPr>
+        <w:rPr>
+          <w:lang w:val="en-GB"/>
+        </w:rPr>
+      </w:pPr>
+      <w:r>
+        <w:rPr>
+          <w:lang w:val="en-GB"/>
+        </w:rPr>
+        <w:t>Minus,</w:t>
+      </w:r>
+      <w:r>
+        <w:rPr>
+          <w:lang w:val="en-GB"/>
+        </w:rPr>
+        <w:tab/>
+      </w:r>
+      <w:r>
+        <w:rPr>
+          <w:lang w:val="en-GB"/>
+        </w:rPr>
+        <w:tab/>
+      </w:r>
+      <w:r>
+        <w:rPr>
+          <w:lang w:val="en-GB"/>
+        </w:rPr>
+        <w:tab/>
+        <w:t>HEX  2D</w:t>
+      </w:r>
+    </w:p>
+    <w:p>
+      <w:pPr>
+        <w:rPr>
+          <w:lang w:val="en-GB"/>
+        </w:rPr>
+      </w:pPr>
+      <w:r>
+        <w:rPr>
+          <w:lang w:val="en-GB"/>
+        </w:rPr>
+        <w:t>Plus,</w:t>
+      </w:r>
+      <w:r>
+        <w:rPr>
+          <w:lang w:val="en-GB"/>
+        </w:rPr>
+        <w:tab/>
+      </w:r>
+      <w:r>
+        <w:rPr>
+          <w:lang w:val="en-GB"/>
+        </w:rPr>
+        <w:tab/>
+      </w:r>
+      <w:r>
+        <w:rPr>
+          <w:lang w:val="en-GB"/>
+        </w:rPr>
+        <w:tab/>
+        <w:t>HEX  2B</w:t>
+      </w:r>
+    </w:p>
+    <w:p>
+      <w:pPr>
+        <w:rPr>
+          <w:lang w:val="en-GB"/>
+        </w:rPr>
+      </w:pPr>
+      <w:r>
+        <w:rPr>
+          <w:lang w:val="en-GB"/>
+        </w:rPr>
+        <w:t>Div,</w:t>
+      </w:r>
+      <w:r>
+        <w:rPr>
+          <w:lang w:val="en-GB"/>
+        </w:rPr>
+        <w:tab/>
+      </w:r>
+      <w:r>
+        <w:rPr>
+          <w:lang w:val="en-GB"/>
+        </w:rPr>
+        <w:tab/>
+      </w:r>
+      <w:r>
+        <w:rPr>
+          <w:lang w:val="en-GB"/>
+        </w:rPr>
+        <w:tab/>
+        <w:t>HEX  2F</w:t>
+      </w:r>
+    </w:p>
+    <w:p>
+      <w:pPr>
+        <w:rPr>
+          <w:lang w:val="en-GB"/>
+        </w:rPr>
+      </w:pPr>
+      <w:r>
+        <w:rPr>
+          <w:lang w:val="en-GB"/>
+        </w:rPr>
+        <w:t>ProtoMul,</w:t>
+      </w:r>
+      <w:r>
+        <w:rPr>
+          <w:lang w:val="en-GB"/>
+        </w:rPr>
+        <w:tab/>
+      </w:r>
+      <w:r>
+        <w:rPr>
+          <w:lang w:val="en-GB"/>
+        </w:rPr>
+        <w:tab/>
+        <w:t>HEX 2A</w:t>
+      </w:r>
+      <w:r>
+        <w:rPr>
+          <w:lang w:val="en-GB"/>
+        </w:rPr>
+        <w:tab/>
+      </w:r>
+      <w:r>
+        <w:rPr>
+          <w:lang w:val="en-GB"/>
+        </w:rPr>
+        <w:tab/>
+        <w:t>// Prototype will reassign */+- to the original.</w:t>
+      </w:r>
+    </w:p>
+    <w:p>
+      <w:pPr>
+        <w:rPr>
+          <w:lang w:val="en-GB"/>
+        </w:rPr>
+      </w:pPr>
+      <w:r>
+        <w:rPr>
+          <w:lang w:val="en-GB"/>
+        </w:rPr>
+        <w:t>ProtoMinus,</w:t>
+      </w:r>
+      <w:r>
+        <w:rPr>
+          <w:lang w:val="en-GB"/>
+        </w:rPr>
+        <w:tab/>
+      </w:r>
+      <w:r>
+        <w:rPr>
+          <w:lang w:val="en-GB"/>
+        </w:rPr>
+        <w:tab/>
+        <w:t>HEX  2D</w:t>
+      </w:r>
+    </w:p>
+    <w:p>
+      <w:pPr>
+        <w:rPr>
+          <w:lang w:val="en-GB"/>
+        </w:rPr>
+      </w:pPr>
+      <w:r>
+        <w:rPr>
+          <w:lang w:val="en-GB"/>
+        </w:rPr>
+        <w:t>ProtoPlus,</w:t>
+      </w:r>
+      <w:r>
+        <w:rPr>
+          <w:lang w:val="en-GB"/>
+        </w:rPr>
+        <w:tab/>
+      </w:r>
+      <w:r>
+        <w:rPr>
+          <w:lang w:val="en-GB"/>
+        </w:rPr>
+        <w:tab/>
+        <w:t>HEX  2B</w:t>
+      </w:r>
+    </w:p>
+    <w:p>
+      <w:pPr>
+        <w:rPr>
+          <w:lang w:val="en-GB"/>
+        </w:rPr>
+      </w:pPr>
+      <w:r>
+        <w:rPr>
+          <w:lang w:val="en-GB"/>
+        </w:rPr>
+        <w:t>ProtoDiv,</w:t>
+      </w:r>
+      <w:r>
+        <w:rPr>
+          <w:lang w:val="en-GB"/>
+        </w:rPr>
+        <w:tab/>
+      </w:r>
+      <w:r>
+        <w:rPr>
+          <w:lang w:val="en-GB"/>
+        </w:rPr>
+        <w:tab/>
+        <w:t>HEX  2F</w:t>
+      </w:r>
+    </w:p>
+    <w:p>
+      <w:pPr>
+        <w:rPr>
+          <w:lang w:val="en-GB"/>
+        </w:rPr>
+      </w:pPr>
+      <w:r>
+        <w:rPr>
+          <w:lang w:val="en-GB"/>
+        </w:rPr>
+        <w:t>//GetUnsignedInt Data</w:t>
+      </w:r>
+    </w:p>
+    <w:p>
+      <w:pPr>
+        <w:rPr>
+          <w:lang w:val="en-GB"/>
+        </w:rPr>
+      </w:pPr>
+      <w:r>
+        <w:rPr>
+          <w:lang w:val="en-GB"/>
+        </w:rPr>
+        <w:t>TNum,</w:t>
+      </w:r>
+      <w:r>
+        <w:rPr>
+          <w:lang w:val="en-GB"/>
+        </w:rPr>
+        <w:tab/>
+      </w:r>
+      <w:r>
+        <w:rPr>
+          <w:lang w:val="en-GB"/>
+        </w:rPr>
+        <w:tab/>
+      </w:r>
+      <w:r>
+        <w:rPr>
+          <w:lang w:val="en-GB"/>
+        </w:rPr>
+        <w:tab/>
+        <w:t>DEC  0</w:t>
+      </w:r>
+    </w:p>
+    <w:p>
+      <w:pPr>
+        <w:rPr>
+          <w:lang w:val="en-GB"/>
+        </w:rPr>
+      </w:pPr>
+      <w:r>
+        <w:rPr>
+          <w:lang w:val="en-GB"/>
+        </w:rPr>
+        <w:t>Cc,</w:t>
+      </w:r>
+      <w:r>
+        <w:rPr>
+          <w:lang w:val="en-GB"/>
+        </w:rPr>
+        <w:tab/>
+      </w:r>
+      <w:r>
+        <w:rPr>
+          <w:lang w:val="en-GB"/>
+        </w:rPr>
+        <w:tab/>
+      </w:r>
+      <w:r>
+        <w:rPr>
+          <w:lang w:val="en-GB"/>
+        </w:rPr>
+        <w:tab/>
+        <w:t>DEC  0</w:t>
+      </w:r>
+    </w:p>
+    <w:p>
+      <w:pPr>
+        <w:rPr>
+          <w:lang w:val="en-GB"/>
+        </w:rPr>
+      </w:pPr>
+      <w:r>
+        <w:rPr>
+          <w:lang w:val="en-GB"/>
+        </w:rPr>
+        <w:t>mASCII_zero,</w:t>
+      </w:r>
+      <w:r>
+        <w:rPr>
+          <w:lang w:val="en-GB"/>
+        </w:rPr>
+        <w:tab/>
+      </w:r>
+      <w:r>
+        <w:rPr>
+          <w:lang w:val="en-GB"/>
+        </w:rPr>
+        <w:tab/>
+        <w:t>HEX  -30</w:t>
+      </w:r>
+    </w:p>
+    <w:p>
+      <w:pPr>
+        <w:rPr>
+          <w:lang w:val="en-GB"/>
+        </w:rPr>
+      </w:pPr>
+      <w:r>
+        <w:rPr>
+          <w:lang w:val="en-GB"/>
+        </w:rPr>
+        <w:t>minusCReturn,</w:t>
+      </w:r>
+      <w:r>
+        <w:rPr>
+          <w:lang w:val="en-GB"/>
+        </w:rPr>
+        <w:tab/>
+      </w:r>
+      <w:r>
+        <w:rPr>
+          <w:lang w:val="en-GB"/>
+        </w:rPr>
+        <w:tab/>
+        <w:t>HEX</w:t>
+      </w:r>
+      <w:r>
+        <w:rPr>
+          <w:lang w:val="en-GB"/>
+        </w:rPr>
+        <w:tab/>
+        <w:t>-D</w:t>
+      </w:r>
+    </w:p>
+    <w:p>
+      <w:pPr>
+        <w:rPr>
+          <w:lang w:val="en-GB"/>
+        </w:rPr>
+      </w:pPr>
+      <w:r>
+        <w:rPr>
+          <w:lang w:val="en-GB"/>
+        </w:rPr>
+        <w:t>MultBy10,</w:t>
+      </w:r>
+      <w:r>
+        <w:rPr>
+          <w:lang w:val="en-GB"/>
+        </w:rPr>
+        <w:tab/>
+      </w:r>
+      <w:r>
+        <w:rPr>
+          <w:lang w:val="en-GB"/>
+        </w:rPr>
+        <w:tab/>
+        <w:t>HEX</w:t>
+      </w:r>
+      <w:r>
+        <w:rPr>
+          <w:lang w:val="en-GB"/>
+        </w:rPr>
+        <w:tab/>
+        <w:t>0</w:t>
+      </w:r>
+    </w:p>
+    <w:p>
+      <w:pPr>
+        <w:rPr>
+          <w:lang w:val="en-GB"/>
+        </w:rPr>
+      </w:pPr>
+      <w:r>
+        <w:rPr>
+          <w:lang w:val="en-GB"/>
+        </w:rPr>
+        <w:tab/>
+      </w:r>
+      <w:r>
+        <w:rPr>
+          <w:lang w:val="en-GB"/>
+        </w:rPr>
+        <w:tab/>
+      </w:r>
+      <w:r>
+        <w:rPr>
+          <w:lang w:val="en-GB"/>
+        </w:rPr>
+        <w:tab/>
+        <w:t>CLE</w:t>
+      </w:r>
+    </w:p>
+    <w:p>
+      <w:pPr>
+        <w:rPr>
+          <w:lang w:val="en-GB"/>
+        </w:rPr>
+      </w:pPr>
+      <w:r>
+        <w:rPr>
+          <w:lang w:val="en-GB"/>
+        </w:rPr>
+        <w:tab/>
+      </w:r>
+      <w:r>
+        <w:rPr>
+          <w:lang w:val="en-GB"/>
+        </w:rPr>
+        <w:tab/>
+      </w:r>
+      <w:r>
+        <w:rPr>
+          <w:lang w:val="en-GB"/>
+        </w:rPr>
+        <w:tab/>
+        <w:t>CIL</w:t>
+      </w:r>
+    </w:p>
+    <w:p>
+      <w:pPr>
+        <w:rPr>
+          <w:lang w:val="en-GB"/>
+        </w:rPr>
+      </w:pPr>
+      <w:r>
+        <w:rPr>
+          <w:lang w:val="en-GB"/>
+        </w:rPr>
+        <w:tab/>
+      </w:r>
+      <w:r>
+        <w:rPr>
+          <w:lang w:val="en-GB"/>
+        </w:rPr>
+        <w:tab/>
+      </w:r>
+      <w:r>
+        <w:rPr>
+          <w:lang w:val="en-GB"/>
+        </w:rPr>
+        <w:tab/>
+        <w:t>STA</w:t>
+      </w:r>
+      <w:r>
+        <w:rPr>
+          <w:lang w:val="en-GB"/>
+        </w:rPr>
+        <w:tab/>
+        <w:t>tmp</w:t>
+      </w:r>
+    </w:p>
+    <w:p>
+      <w:pPr>
+        <w:rPr>
+          <w:lang w:val="en-GB"/>
+        </w:rPr>
+      </w:pPr>
+      <w:r>
+        <w:rPr>
+          <w:lang w:val="en-GB"/>
+        </w:rPr>
+        <w:tab/>
+      </w:r>
+      <w:r>
+        <w:rPr>
+          <w:lang w:val="en-GB"/>
+        </w:rPr>
+        <w:tab/>
+      </w:r>
+      <w:r>
+        <w:rPr>
+          <w:lang w:val="en-GB"/>
+        </w:rPr>
+        <w:tab/>
+        <w:t>CIL</w:t>
+      </w:r>
+    </w:p>
+    <w:p>
+      <w:pPr>
+        <w:rPr>
+          <w:lang w:val="en-GB"/>
+        </w:rPr>
+      </w:pPr>
+      <w:r>
+        <w:rPr>
+          <w:lang w:val="en-GB"/>
+        </w:rPr>
+        <w:tab/>
+      </w:r>
+      <w:r>
+        <w:rPr>
+          <w:lang w:val="en-GB"/>
+        </w:rPr>
+        <w:tab/>
+      </w:r>
+      <w:r>
+        <w:rPr>
+          <w:lang w:val="en-GB"/>
+        </w:rPr>
+        <w:tab/>
+        <w:t>CIL</w:t>
+      </w:r>
+    </w:p>
+    <w:p>
+      <w:pPr>
+        <w:rPr>
+          <w:lang w:val="en-GB"/>
+        </w:rPr>
+      </w:pPr>
+      <w:r>
+        <w:rPr>
+          <w:lang w:val="en-GB"/>
+        </w:rPr>
+        <w:tab/>
+      </w:r>
+      <w:r>
+        <w:rPr>
+          <w:lang w:val="en-GB"/>
+        </w:rPr>
+        <w:tab/>
+      </w:r>
+      <w:r>
+        <w:rPr>
+          <w:lang w:val="en-GB"/>
+        </w:rPr>
+        <w:tab/>
+        <w:t>ADD</w:t>
+      </w:r>
+      <w:r>
+        <w:rPr>
+          <w:lang w:val="en-GB"/>
+        </w:rPr>
+        <w:tab/>
+        <w:t>tmp</w:t>
+      </w:r>
+    </w:p>
+    <w:p>
+      <w:pPr>
+        <w:rPr>
+          <w:lang w:val="en-GB"/>
+        </w:rPr>
+      </w:pPr>
+      <w:r>
+        <w:rPr>
+          <w:lang w:val="en-GB"/>
+        </w:rPr>
+        <w:tab/>
+      </w:r>
+      <w:r>
+        <w:rPr>
+          <w:lang w:val="en-GB"/>
+        </w:rPr>
+        <w:tab/>
+      </w:r>
+      <w:r>
+        <w:rPr>
+          <w:lang w:val="en-GB"/>
+        </w:rPr>
+        <w:tab/>
+        <w:t>BUN</w:t>
+      </w:r>
+      <w:r>
+        <w:rPr>
+          <w:lang w:val="en-GB"/>
+        </w:rPr>
+        <w:tab/>
+        <w:t>MultBy10 I</w:t>
+      </w:r>
+    </w:p>
+    <w:p>
+      <w:pPr>
+        <w:rPr>
+          <w:lang w:val="en-GB"/>
+        </w:rPr>
+      </w:pPr>
+      <w:r>
+        <w:rPr>
+          <w:lang w:val="en-GB"/>
+        </w:rPr>
+        <w:t>// MultBy10 data</w:t>
+      </w:r>
+    </w:p>
+    <w:p>
+      <w:pPr>
+        <w:rPr>
+          <w:lang w:val="en-GB"/>
+        </w:rPr>
+      </w:pPr>
+      <w:r>
+        <w:rPr>
+          <w:lang w:val="en-GB"/>
+        </w:rPr>
+        <w:t>tmp,</w:t>
+      </w:r>
+      <w:r>
+        <w:rPr>
+          <w:lang w:val="en-GB"/>
+        </w:rPr>
+        <w:tab/>
+      </w:r>
+      <w:r>
+        <w:rPr>
+          <w:lang w:val="en-GB"/>
+        </w:rPr>
+        <w:tab/>
+      </w:r>
+      <w:r>
+        <w:rPr>
+          <w:lang w:val="en-GB"/>
+        </w:rPr>
+        <w:tab/>
+        <w:t>DEC</w:t>
+      </w:r>
+      <w:r>
+        <w:rPr>
+          <w:lang w:val="en-GB"/>
+        </w:rPr>
+        <w:tab/>
+        <w:t>0</w:t>
+      </w:r>
+    </w:p>
+    <w:p>
+      <w:pPr>
+        <w:rPr>
+          <w:lang w:val="en-GB"/>
+        </w:rPr>
+      </w:pPr>
+      <w:r>
+        <w:rPr>
+          <w:lang w:val="en-GB"/>
+        </w:rPr>
         <w:lastRenderedPageBreak/>
-        <w:t>FlagLeftOperand,</w:t>
-      </w:r>
-      <w:r>
-        <w:rPr>
-          <w:lang w:val="en-GB"/>
-        </w:rPr>
-        <w:tab/>
-        <w:t>DEC  0</w:t>
-      </w:r>
-      <w:r>
-        <w:rPr>
-          <w:lang w:val="en-GB"/>
-        </w:rPr>
-        <w:tab/>
-      </w:r>
-      <w:r>
-        <w:rPr>
-          <w:lang w:val="en-GB"/>
-        </w:rPr>
-        <w:tab/>
-      </w:r>
-      <w:r>
-        <w:rPr>
-          <w:lang w:val="en-GB"/>
-        </w:rPr>
-        <w:tab/>
-      </w:r>
-      <w:r>
-        <w:rPr>
-          <w:lang w:val="en-GB"/>
-        </w:rPr>
-        <w:tab/>
-        <w:t>//If left operand was assigned</w:t>
-      </w:r>
-    </w:p>
-    <w:p>
-      <w:pPr>
-        <w:rPr>
-          <w:lang w:val="en-GB"/>
-        </w:rPr>
-      </w:pPr>
-      <w:r>
-        <w:rPr>
-          <w:lang w:val="en-GB"/>
-        </w:rPr>
-        <w:t>// GetOperatorData</w:t>
-      </w:r>
-    </w:p>
-    <w:p>
-      <w:pPr>
-        <w:rPr>
-          <w:lang w:val="en-GB"/>
-        </w:rPr>
-      </w:pPr>
-      <w:r>
-        <w:rPr>
-          <w:lang w:val="en-GB"/>
-        </w:rPr>
-        <w:t>TOperator,</w:t>
-      </w:r>
-      <w:r>
-        <w:rPr>
-          <w:lang w:val="en-GB"/>
-        </w:rPr>
-        <w:tab/>
-      </w:r>
-      <w:r>
-        <w:rPr>
-          <w:lang w:val="en-GB"/>
-        </w:rPr>
-        <w:tab/>
-        <w:t>DEC  0</w:t>
-      </w:r>
-    </w:p>
-    <w:p>
-      <w:pPr>
-        <w:rPr>
-          <w:lang w:val="en-GB" w:bidi="he-IL"/>
-        </w:rPr>
-      </w:pPr>
-      <w:r>
-        <w:rPr>
-          <w:lang w:val="en-GB"/>
-        </w:rPr>
-        <w:t>Mul,</w:t>
-      </w:r>
-      <w:r>
-        <w:rPr>
-          <w:lang w:val="en-GB"/>
-        </w:rPr>
-        <w:tab/>
-      </w:r>
-      <w:r>
-        <w:rPr>
-          <w:lang w:val="en-GB"/>
-        </w:rPr>
-        <w:tab/>
-      </w:r>
-      <w:r>
-        <w:rPr>
-          <w:lang w:val="en-GB"/>
-        </w:rPr>
-        <w:tab/>
-        <w:t>HEX 2A</w:t>
-      </w:r>
-    </w:p>
-    <w:p>
-      <w:pPr>
-        <w:rPr>
-          <w:lang w:val="en-GB"/>
-        </w:rPr>
-      </w:pPr>
-      <w:r>
-        <w:rPr>
-          <w:lang w:val="en-GB"/>
-        </w:rPr>
-        <w:t>Minus,</w:t>
-      </w:r>
-      <w:r>
-        <w:rPr>
-          <w:lang w:val="en-GB"/>
-        </w:rPr>
-        <w:tab/>
-      </w:r>
-      <w:r>
-        <w:rPr>
-          <w:lang w:val="en-GB"/>
-        </w:rPr>
-        <w:tab/>
-      </w:r>
-      <w:r>
-        <w:rPr>
-          <w:lang w:val="en-GB"/>
-        </w:rPr>
-        <w:tab/>
-        <w:t>HEX  2D</w:t>
-      </w:r>
-    </w:p>
-    <w:p>
-      <w:pPr>
-        <w:rPr>
-          <w:lang w:val="en-GB"/>
-        </w:rPr>
-      </w:pPr>
-      <w:r>
-        <w:rPr>
-          <w:lang w:val="en-GB"/>
-        </w:rPr>
-        <w:t>Plus,</w:t>
-      </w:r>
-      <w:r>
-        <w:rPr>
-          <w:lang w:val="en-GB"/>
-        </w:rPr>
-        <w:tab/>
-      </w:r>
-      <w:r>
-        <w:rPr>
-          <w:lang w:val="en-GB"/>
-        </w:rPr>
-        <w:tab/>
-      </w:r>
-      <w:r>
-        <w:rPr>
-          <w:lang w:val="en-GB"/>
-        </w:rPr>
-        <w:tab/>
-        <w:t>HEX  2B</w:t>
-      </w:r>
-    </w:p>
-    <w:p>
-      <w:pPr>
-        <w:rPr>
-          <w:lang w:val="en-GB"/>
-        </w:rPr>
-      </w:pPr>
-      <w:r>
-        <w:rPr>
-          <w:lang w:val="en-GB"/>
-        </w:rPr>
-        <w:t>Div,</w:t>
-      </w:r>
-      <w:r>
-        <w:rPr>
-          <w:lang w:val="en-GB"/>
-        </w:rPr>
-        <w:tab/>
-      </w:r>
-      <w:r>
-        <w:rPr>
-          <w:lang w:val="en-GB"/>
-        </w:rPr>
-        <w:tab/>
-      </w:r>
-      <w:r>
-        <w:rPr>
-          <w:lang w:val="en-GB"/>
-        </w:rPr>
-        <w:tab/>
-        <w:t>HEX  2F</w:t>
-      </w:r>
-    </w:p>
-    <w:p>
-      <w:pPr>
-        <w:rPr>
-          <w:lang w:val="en-GB"/>
-        </w:rPr>
-      </w:pPr>
-      <w:r>
-        <w:rPr>
-          <w:lang w:val="en-GB"/>
-        </w:rPr>
-        <w:t>ProtoMul,</w:t>
-      </w:r>
-      <w:r>
-        <w:rPr>
-          <w:lang w:val="en-GB"/>
-        </w:rPr>
-        <w:tab/>
-      </w:r>
-      <w:r>
-        <w:rPr>
-          <w:lang w:val="en-GB"/>
-        </w:rPr>
-        <w:tab/>
-        <w:t>HEX 2A</w:t>
-      </w:r>
-      <w:r>
-        <w:rPr>
-          <w:lang w:val="en-GB"/>
-        </w:rPr>
-        <w:tab/>
-      </w:r>
-      <w:r>
-        <w:rPr>
-          <w:lang w:val="en-GB"/>
-        </w:rPr>
-        <w:tab/>
-        <w:t>// Prototype will reassign */+- to the original.</w:t>
-      </w:r>
-    </w:p>
-    <w:p>
-      <w:pPr>
-        <w:rPr>
-          <w:lang w:val="en-GB"/>
-        </w:rPr>
-      </w:pPr>
-      <w:r>
-        <w:rPr>
-          <w:lang w:val="en-GB"/>
-        </w:rPr>
-        <w:t>ProtoMinus,</w:t>
-      </w:r>
-      <w:r>
-        <w:rPr>
-          <w:lang w:val="en-GB"/>
-        </w:rPr>
-        <w:tab/>
-      </w:r>
-      <w:r>
-        <w:rPr>
-          <w:lang w:val="en-GB"/>
-        </w:rPr>
-        <w:tab/>
-        <w:t>HEX  2D</w:t>
-      </w:r>
-    </w:p>
-    <w:p>
-      <w:pPr>
-        <w:rPr>
-          <w:lang w:val="en-GB"/>
-        </w:rPr>
-      </w:pPr>
-      <w:r>
-        <w:rPr>
-          <w:lang w:val="en-GB"/>
-        </w:rPr>
-        <w:t>ProtoPlus,</w:t>
-      </w:r>
-      <w:r>
-        <w:rPr>
-          <w:lang w:val="en-GB"/>
-        </w:rPr>
-        <w:tab/>
-      </w:r>
-      <w:r>
-        <w:rPr>
-          <w:lang w:val="en-GB"/>
-        </w:rPr>
-        <w:tab/>
-        <w:t>HEX  2B</w:t>
-      </w:r>
-    </w:p>
-    <w:p>
-      <w:pPr>
-        <w:rPr>
-          <w:lang w:val="en-GB"/>
-        </w:rPr>
-      </w:pPr>
-      <w:r>
-        <w:rPr>
-          <w:lang w:val="en-GB"/>
-        </w:rPr>
-        <w:t>ProtoDiv,</w:t>
-      </w:r>
-      <w:r>
-        <w:rPr>
-          <w:lang w:val="en-GB"/>
-        </w:rPr>
-        <w:tab/>
-      </w:r>
-      <w:r>
-        <w:rPr>
-          <w:lang w:val="en-GB"/>
-        </w:rPr>
-        <w:tab/>
-        <w:t>HEX  2F</w:t>
-      </w:r>
-    </w:p>
-    <w:p>
-      <w:pPr>
-        <w:rPr>
-          <w:lang w:val="en-GB"/>
-        </w:rPr>
-      </w:pPr>
-      <w:r>
-        <w:rPr>
-          <w:lang w:val="en-GB"/>
-        </w:rPr>
-        <w:t>//GetUnsignedInt Data</w:t>
-      </w:r>
-    </w:p>
-    <w:p>
-      <w:pPr>
-        <w:rPr>
-          <w:lang w:val="en-GB"/>
-        </w:rPr>
-      </w:pPr>
-      <w:r>
-        <w:rPr>
-          <w:lang w:val="en-GB"/>
-        </w:rPr>
-        <w:t>TNum,</w:t>
-      </w:r>
-      <w:r>
-        <w:rPr>
-          <w:lang w:val="en-GB"/>
-        </w:rPr>
-        <w:tab/>
-      </w:r>
-      <w:r>
-        <w:rPr>
-          <w:lang w:val="en-GB"/>
-        </w:rPr>
-        <w:tab/>
-      </w:r>
-      <w:r>
-        <w:rPr>
-          <w:lang w:val="en-GB"/>
-        </w:rPr>
-        <w:tab/>
-        <w:t>DEC  0</w:t>
-      </w:r>
-    </w:p>
-    <w:p>
-      <w:pPr>
-        <w:rPr>
-          <w:lang w:val="en-GB"/>
-        </w:rPr>
-      </w:pPr>
-      <w:r>
-        <w:rPr>
-          <w:lang w:val="en-GB"/>
-        </w:rPr>
-        <w:t>Cc,</w:t>
-      </w:r>
-      <w:r>
-        <w:rPr>
-          <w:lang w:val="en-GB"/>
-        </w:rPr>
-        <w:tab/>
-      </w:r>
-      <w:r>
-        <w:rPr>
-          <w:lang w:val="en-GB"/>
-        </w:rPr>
-        <w:tab/>
-      </w:r>
-      <w:r>
-        <w:rPr>
-          <w:lang w:val="en-GB"/>
-        </w:rPr>
-        <w:tab/>
-        <w:t>DEC  0</w:t>
-      </w:r>
-    </w:p>
-    <w:p>
-      <w:pPr>
-        <w:rPr>
-          <w:lang w:val="en-GB"/>
-        </w:rPr>
-      </w:pPr>
-      <w:r>
-        <w:rPr>
-          <w:lang w:val="en-GB"/>
-        </w:rPr>
-        <w:t>mASCII_zero,</w:t>
-      </w:r>
-      <w:r>
-        <w:rPr>
-          <w:lang w:val="en-GB"/>
-        </w:rPr>
-        <w:tab/>
-      </w:r>
-      <w:r>
-        <w:rPr>
-          <w:lang w:val="en-GB"/>
-        </w:rPr>
-        <w:tab/>
-        <w:t>HEX  -30</w:t>
-      </w:r>
-    </w:p>
-    <w:p>
-      <w:pPr>
-        <w:rPr>
-          <w:lang w:val="en-GB"/>
-        </w:rPr>
-      </w:pPr>
-      <w:r>
-        <w:rPr>
-          <w:lang w:val="en-GB"/>
-        </w:rPr>
-        <w:t>minusCReturn,</w:t>
+        <w:t>// subroutine getC()</w:t>
+      </w:r>
+    </w:p>
+    <w:p>
+      <w:pPr>
+        <w:rPr>
+          <w:lang w:val="en-GB"/>
+        </w:rPr>
+      </w:pPr>
+      <w:r>
+        <w:rPr>
+          <w:lang w:val="en-GB"/>
+        </w:rPr>
+        <w:t>Getc,</w:t>
+      </w:r>
+      <w:r>
+        <w:rPr>
+          <w:lang w:val="en-GB"/>
+        </w:rPr>
+        <w:tab/>
       </w:r>
       <w:r>
         <w:rPr>
@@ -7367,39 +8277,6 @@
           <w:lang w:val="en-GB"/>
         </w:rPr>
         <w:tab/>
-        <w:t>-D</w:t>
-      </w:r>
-    </w:p>
-    <w:p>
-      <w:pPr>
-        <w:rPr>
-          <w:lang w:val="en-GB"/>
-        </w:rPr>
-      </w:pPr>
-      <w:r>
-        <w:rPr>
-          <w:lang w:val="en-GB"/>
-        </w:rPr>
-        <w:t>MultBy10,</w:t>
-      </w:r>
-      <w:r>
-        <w:rPr>
-          <w:lang w:val="en-GB"/>
-        </w:rPr>
-        <w:tab/>
-      </w:r>
-      <w:r>
-        <w:rPr>
-          <w:lang w:val="en-GB"/>
-        </w:rPr>
-        <w:tab/>
-        <w:t>HEX</w:t>
-      </w:r>
-      <w:r>
-        <w:rPr>
-          <w:lang w:val="en-GB"/>
-        </w:rPr>
-        <w:tab/>
         <w:t>0</w:t>
       </w:r>
     </w:p>
@@ -7413,164 +8290,20 @@
         <w:rPr>
           <w:lang w:val="en-GB"/>
         </w:rPr>
-        <w:tab/>
-      </w:r>
-      <w:r>
-        <w:rPr>
-          <w:lang w:val="en-GB"/>
-        </w:rPr>
-        <w:tab/>
-      </w:r>
-      <w:r>
-        <w:rPr>
-          <w:lang w:val="en-GB"/>
-        </w:rPr>
-        <w:tab/>
-        <w:t>CLE</w:t>
-      </w:r>
-    </w:p>
-    <w:p>
-      <w:pPr>
-        <w:rPr>
-          <w:lang w:val="en-GB"/>
-        </w:rPr>
-      </w:pPr>
-      <w:r>
-        <w:rPr>
-          <w:lang w:val="en-GB"/>
-        </w:rPr>
-        <w:tab/>
-      </w:r>
-      <w:r>
-        <w:rPr>
-          <w:lang w:val="en-GB"/>
-        </w:rPr>
-        <w:tab/>
-      </w:r>
-      <w:r>
-        <w:rPr>
-          <w:lang w:val="en-GB"/>
-        </w:rPr>
-        <w:tab/>
-        <w:t>CIL</w:t>
-      </w:r>
-    </w:p>
-    <w:p>
-      <w:pPr>
-        <w:rPr>
-          <w:lang w:val="en-GB"/>
-        </w:rPr>
-      </w:pPr>
-      <w:r>
-        <w:rPr>
-          <w:lang w:val="en-GB"/>
-        </w:rPr>
-        <w:tab/>
-      </w:r>
-      <w:r>
-        <w:rPr>
-          <w:lang w:val="en-GB"/>
-        </w:rPr>
-        <w:tab/>
-      </w:r>
-      <w:r>
-        <w:rPr>
-          <w:lang w:val="en-GB"/>
-        </w:rPr>
-        <w:tab/>
-        <w:t>STA</w:t>
-      </w:r>
-      <w:r>
-        <w:rPr>
-          <w:lang w:val="en-GB"/>
-        </w:rPr>
-        <w:tab/>
-        <w:t>tmp</w:t>
-      </w:r>
-    </w:p>
-    <w:p>
-      <w:pPr>
-        <w:rPr>
-          <w:lang w:val="en-GB"/>
-        </w:rPr>
-      </w:pPr>
-      <w:r>
-        <w:rPr>
-          <w:lang w:val="en-GB"/>
-        </w:rPr>
-        <w:tab/>
-      </w:r>
-      <w:r>
-        <w:rPr>
-          <w:lang w:val="en-GB"/>
-        </w:rPr>
-        <w:tab/>
-      </w:r>
-      <w:r>
-        <w:rPr>
-          <w:lang w:val="en-GB"/>
-        </w:rPr>
-        <w:tab/>
-        <w:t>CIL</w:t>
-      </w:r>
-    </w:p>
-    <w:p>
-      <w:pPr>
-        <w:rPr>
-          <w:lang w:val="en-GB"/>
-        </w:rPr>
-      </w:pPr>
-      <w:r>
-        <w:rPr>
-          <w:lang w:val="en-GB"/>
-        </w:rPr>
-        <w:tab/>
-      </w:r>
-      <w:r>
-        <w:rPr>
-          <w:lang w:val="en-GB"/>
-        </w:rPr>
-        <w:tab/>
-      </w:r>
-      <w:r>
-        <w:rPr>
-          <w:lang w:val="en-GB"/>
-        </w:rPr>
-        <w:tab/>
-        <w:t>CIL</w:t>
-      </w:r>
-    </w:p>
-    <w:p>
-      <w:pPr>
-        <w:rPr>
-          <w:lang w:val="en-GB"/>
-        </w:rPr>
-      </w:pPr>
-      <w:r>
-        <w:rPr>
-          <w:lang w:val="en-GB"/>
-        </w:rPr>
-        <w:tab/>
-      </w:r>
-      <w:r>
-        <w:rPr>
-          <w:lang w:val="en-GB"/>
-        </w:rPr>
-        <w:tab/>
-      </w:r>
-      <w:r>
-        <w:rPr>
-          <w:lang w:val="en-GB"/>
-        </w:rPr>
-        <w:tab/>
-        <w:t>ADD</w:t>
-      </w:r>
-      <w:r>
-        <w:rPr>
-          <w:lang w:val="en-GB"/>
-        </w:rPr>
-        <w:tab/>
-        <w:t>tmp</w:t>
+        <w:t>Inp_char,</w:t>
+      </w:r>
+      <w:r>
+        <w:rPr>
+          <w:lang w:val="en-GB"/>
+        </w:rPr>
+        <w:tab/>
+      </w:r>
+      <w:r>
+        <w:rPr>
+          <w:lang w:val="en-GB"/>
+        </w:rPr>
+        <w:tab/>
+        <w:t>SKI</w:t>
       </w:r>
     </w:p>
     <w:p>
@@ -7603,137 +8336,65 @@
           <w:lang w:val="en-GB"/>
         </w:rPr>
         <w:tab/>
-        <w:t>MultBy10 I</w:t>
-      </w:r>
-    </w:p>
-    <w:p>
-      <w:pPr>
-        <w:rPr>
-          <w:lang w:val="en-GB"/>
-        </w:rPr>
-      </w:pPr>
-      <w:r>
-        <w:rPr>
-          <w:lang w:val="en-GB"/>
-        </w:rPr>
-        <w:t>// MultBy10 data</w:t>
-      </w:r>
-    </w:p>
-    <w:p>
-      <w:pPr>
-        <w:rPr>
-          <w:lang w:val="en-GB"/>
-        </w:rPr>
-      </w:pPr>
-      <w:r>
-        <w:rPr>
-          <w:lang w:val="en-GB"/>
-        </w:rPr>
-        <w:t>tmp,</w:t>
-      </w:r>
-      <w:r>
-        <w:rPr>
-          <w:lang w:val="en-GB"/>
-        </w:rPr>
-        <w:tab/>
-      </w:r>
-      <w:r>
-        <w:rPr>
-          <w:lang w:val="en-GB"/>
-        </w:rPr>
-        <w:tab/>
-      </w:r>
-      <w:r>
-        <w:rPr>
-          <w:lang w:val="en-GB"/>
-        </w:rPr>
-        <w:tab/>
-        <w:t>DEC</w:t>
-      </w:r>
-      <w:r>
-        <w:rPr>
-          <w:lang w:val="en-GB"/>
-        </w:rPr>
-        <w:tab/>
-        <w:t>0</w:t>
-      </w:r>
-    </w:p>
-    <w:p>
-      <w:pPr>
-        <w:rPr>
-          <w:lang w:val="en-GB"/>
-        </w:rPr>
-      </w:pPr>
-      <w:r>
-        <w:rPr>
-          <w:lang w:val="en-GB"/>
-        </w:rPr>
-        <w:t>// subroutine getC()</w:t>
-      </w:r>
-    </w:p>
-    <w:p>
-      <w:pPr>
-        <w:rPr>
-          <w:lang w:val="en-GB"/>
-        </w:rPr>
-      </w:pPr>
-      <w:r>
-        <w:rPr>
-          <w:lang w:val="en-GB"/>
-        </w:rPr>
-        <w:t>Getc,</w:t>
-      </w:r>
-      <w:r>
-        <w:rPr>
-          <w:lang w:val="en-GB"/>
-        </w:rPr>
-        <w:tab/>
-      </w:r>
-      <w:r>
-        <w:rPr>
-          <w:lang w:val="en-GB"/>
-        </w:rPr>
-        <w:tab/>
-      </w:r>
-      <w:r>
-        <w:rPr>
-          <w:lang w:val="en-GB"/>
-        </w:rPr>
-        <w:tab/>
-        <w:t>HEX</w:t>
-      </w:r>
-      <w:r>
-        <w:rPr>
-          <w:lang w:val="en-GB"/>
-        </w:rPr>
-        <w:tab/>
-        <w:t>0</w:t>
-      </w:r>
-    </w:p>
-    <w:p>
-      <w:pPr>
-        <w:rPr>
-          <w:lang w:val="en-GB"/>
-        </w:rPr>
-      </w:pPr>
-      <w:r>
-        <w:rPr>
-          <w:lang w:val="en-GB"/>
-        </w:rPr>
-        <w:t>Inp_char,</w:t>
-      </w:r>
-      <w:r>
-        <w:rPr>
-          <w:lang w:val="en-GB"/>
-        </w:rPr>
-        <w:tab/>
-      </w:r>
-      <w:r>
-        <w:rPr>
-          <w:lang w:val="en-GB"/>
-        </w:rPr>
-        <w:tab/>
-        <w:t>SKI</w:t>
+        <w:t>Inp_char</w:t>
+      </w:r>
+    </w:p>
+    <w:p>
+      <w:pPr>
+        <w:rPr>
+          <w:lang w:val="en-GB"/>
+        </w:rPr>
+      </w:pPr>
+      <w:r>
+        <w:rPr>
+          <w:lang w:val="en-GB"/>
+        </w:rPr>
+        <w:tab/>
+      </w:r>
+      <w:r>
+        <w:rPr>
+          <w:lang w:val="en-GB"/>
+        </w:rPr>
+        <w:tab/>
+      </w:r>
+      <w:r>
+        <w:rPr>
+          <w:lang w:val="en-GB"/>
+        </w:rPr>
+        <w:tab/>
+        <w:t>INP</w:t>
+      </w:r>
+    </w:p>
+    <w:p>
+      <w:pPr>
+        <w:rPr>
+          <w:lang w:val="en-GB"/>
+        </w:rPr>
+      </w:pPr>
+      <w:r>
+        <w:rPr>
+          <w:lang w:val="en-GB"/>
+        </w:rPr>
+        <w:t>Echo,</w:t>
+      </w:r>
+      <w:r>
+        <w:rPr>
+          <w:lang w:val="en-GB"/>
+        </w:rPr>
+        <w:tab/>
+      </w:r>
+      <w:r>
+        <w:rPr>
+          <w:lang w:val="en-GB"/>
+        </w:rPr>
+        <w:tab/>
+      </w:r>
+      <w:r>
+        <w:rPr>
+          <w:lang w:val="en-GB"/>
+        </w:rPr>
+        <w:tab/>
+        <w:t>SKO</w:t>
       </w:r>
     </w:p>
     <w:p>
@@ -7766,65 +8427,33 @@
           <w:lang w:val="en-GB"/>
         </w:rPr>
         <w:tab/>
-        <w:t>Inp_char</w:t>
-      </w:r>
-    </w:p>
-    <w:p>
-      <w:pPr>
-        <w:rPr>
-          <w:lang w:val="en-GB"/>
-        </w:rPr>
-      </w:pPr>
-      <w:r>
-        <w:rPr>
-          <w:lang w:val="en-GB"/>
-        </w:rPr>
-        <w:tab/>
-      </w:r>
-      <w:r>
-        <w:rPr>
-          <w:lang w:val="en-GB"/>
-        </w:rPr>
-        <w:tab/>
-      </w:r>
-      <w:r>
-        <w:rPr>
-          <w:lang w:val="en-GB"/>
-        </w:rPr>
-        <w:tab/>
-        <w:t>INP</w:t>
-      </w:r>
-    </w:p>
-    <w:p>
-      <w:pPr>
-        <w:rPr>
-          <w:lang w:val="en-GB"/>
-        </w:rPr>
-      </w:pPr>
-      <w:r>
-        <w:rPr>
-          <w:lang w:val="en-GB"/>
-        </w:rPr>
-        <w:t>Echo,</w:t>
-      </w:r>
-      <w:r>
-        <w:rPr>
-          <w:lang w:val="en-GB"/>
-        </w:rPr>
-        <w:tab/>
-      </w:r>
-      <w:r>
-        <w:rPr>
-          <w:lang w:val="en-GB"/>
-        </w:rPr>
-        <w:tab/>
-      </w:r>
-      <w:r>
-        <w:rPr>
-          <w:lang w:val="en-GB"/>
-        </w:rPr>
-        <w:tab/>
-        <w:t>SKO</w:t>
+        <w:t>Echo</w:t>
+      </w:r>
+    </w:p>
+    <w:p>
+      <w:pPr>
+        <w:rPr>
+          <w:lang w:val="en-GB"/>
+        </w:rPr>
+      </w:pPr>
+      <w:r>
+        <w:rPr>
+          <w:lang w:val="en-GB"/>
+        </w:rPr>
+        <w:tab/>
+      </w:r>
+      <w:r>
+        <w:rPr>
+          <w:lang w:val="en-GB"/>
+        </w:rPr>
+        <w:tab/>
+      </w:r>
+      <w:r>
+        <w:rPr>
+          <w:lang w:val="en-GB"/>
+        </w:rPr>
+        <w:tab/>
+        <w:t>OUT</w:t>
       </w:r>
     </w:p>
     <w:p>
@@ -7857,71 +8486,15 @@
           <w:lang w:val="en-GB"/>
         </w:rPr>
         <w:tab/>
-        <w:t>Echo</w:t>
-      </w:r>
-    </w:p>
-    <w:p>
-      <w:pPr>
-        <w:rPr>
-          <w:lang w:val="en-GB"/>
-        </w:rPr>
-      </w:pPr>
-      <w:r>
-        <w:rPr>
-          <w:lang w:val="en-GB"/>
-        </w:rPr>
-        <w:tab/>
-      </w:r>
-      <w:r>
-        <w:rPr>
-          <w:lang w:val="en-GB"/>
-        </w:rPr>
-        <w:tab/>
-      </w:r>
-      <w:r>
-        <w:rPr>
-          <w:lang w:val="en-GB"/>
-        </w:rPr>
-        <w:tab/>
-        <w:t>OUT</w:t>
-      </w:r>
-    </w:p>
-    <w:p>
-      <w:pPr>
-        <w:rPr>
-          <w:lang w:val="en-GB"/>
-        </w:rPr>
-      </w:pPr>
-      <w:r>
-        <w:rPr>
-          <w:lang w:val="en-GB"/>
-        </w:rPr>
-        <w:tab/>
-      </w:r>
-      <w:r>
-        <w:rPr>
-          <w:lang w:val="en-GB"/>
-        </w:rPr>
-        <w:tab/>
-      </w:r>
-      <w:r>
-        <w:rPr>
-          <w:lang w:val="en-GB"/>
-        </w:rPr>
-        <w:tab/>
-        <w:t>BUN</w:t>
-      </w:r>
-      <w:r>
-        <w:rPr>
-          <w:lang w:val="en-GB"/>
-        </w:rPr>
-        <w:tab/>
         <w:t>Getc I</w:t>
       </w:r>
     </w:p>
     <w:p>
       <w:r>
-        <w:t xml:space="preserve">ORG 100 </w:t>
+        <w:t xml:space="preserve">ORG </w:t>
+      </w:r>
+      <w:r>
+        <w:t>300</w:t>
       </w:r>
     </w:p>
     <w:p>

</xml_diff>

<commit_message>
finally succeed multiplicationgit add .!
</commit_message>
<xml_diff>
--- a/Main.docx
+++ b/Main.docx
@@ -5228,229 +5228,207 @@
       <w:pPr>
         <w:ind w:left="1440" w:firstLine="720"/>
       </w:pPr>
+    </w:p>
+    <w:p>
+      <w:r>
+        <w:tab/>
+      </w:r>
+      <w:r>
+        <w:tab/>
+      </w:r>
+      <w:r>
+        <w:tab/>
+        <w:t>BUN</w:t>
+      </w:r>
+      <w:r>
+        <w:tab/>
+        <w:t>PRINTRES</w:t>
+      </w:r>
+    </w:p>
+    <w:p>
+      <w:r>
+        <w:t>SENDTODIV,</w:t>
+      </w:r>
+      <w:r>
+        <w:tab/>
+      </w:r>
+      <w:r>
+        <w:tab/>
+        <w:t>HLT</w:t>
+      </w:r>
+    </w:p>
+    <w:p>
+      <w:r>
+        <w:t>//</w:t>
+      </w:r>
+    </w:p>
+    <w:p>
+      <w:r>
+        <w:t xml:space="preserve">// main() data </w:t>
+      </w:r>
+    </w:p>
+    <w:p>
+      <w:r>
+        <w:t xml:space="preserve">DigitCount, </w:t>
+      </w:r>
+      <w:r>
+        <w:tab/>
+      </w:r>
+      <w:r>
+        <w:tab/>
+        <w:t xml:space="preserve">DEC 0 </w:t>
+      </w:r>
+    </w:p>
+    <w:p>
+      <w:r>
+        <w:t xml:space="preserve">Digits, </w:t>
+      </w:r>
+      <w:r>
+        <w:tab/>
+      </w:r>
+      <w:r>
+        <w:tab/>
+      </w:r>
+      <w:r>
+        <w:tab/>
+        <w:t xml:space="preserve">DEC -16 </w:t>
+      </w:r>
+    </w:p>
+    <w:p>
+      <w:r>
+        <w:t>resMinusFlag,</w:t>
+      </w:r>
+      <w:r>
+        <w:tab/>
+      </w:r>
+      <w:r>
+        <w:tab/>
+        <w:t>DEC</w:t>
+      </w:r>
+      <w:r>
+        <w:tab/>
+        <w:t>0</w:t>
+      </w:r>
+    </w:p>
+    <w:p/>
+    <w:p>
+      <w:r>
+        <w:t>PRINTRES,</w:t>
+      </w:r>
+      <w:r>
+        <w:tab/>
+      </w:r>
+      <w:r>
+        <w:tab/>
+      </w:r>
       <w:r>
         <w:t>LDA</w:t>
       </w:r>
       <w:r>
         <w:tab/>
-        <w:t>resMinusFlag</w:t>
+        <w:t>Mul</w:t>
+      </w:r>
+    </w:p>
+    <w:p>
+      <w:r>
+        <w:tab/>
+      </w:r>
+      <w:r>
+        <w:tab/>
+      </w:r>
+      <w:r>
+        <w:tab/>
+        <w:t>SZA</w:t>
+      </w:r>
+      <w:r>
+        <w:tab/>
+      </w:r>
+      <w:r>
+        <w:tab/>
+      </w:r>
+      <w:r>
+        <w:tab/>
+      </w:r>
+      <w:r>
+        <w:tab/>
+      </w:r>
+      <w:r>
+        <w:tab/>
+        <w:t>//IF ITS MUL</w:t>
+      </w:r>
+    </w:p>
+    <w:p>
+      <w:r>
+        <w:tab/>
+      </w:r>
+      <w:r>
+        <w:tab/>
+      </w:r>
+      <w:r>
+        <w:tab/>
+        <w:t>BUN</w:t>
+      </w:r>
+      <w:r>
+        <w:tab/>
+        <w:t>STEP2</w:t>
+      </w:r>
+    </w:p>
+    <w:p>
+      <w:r>
+        <w:tab/>
+      </w:r>
+      <w:r>
+        <w:tab/>
+      </w:r>
+      <w:r>
+        <w:tab/>
+        <w:t>BSA</w:t>
+      </w:r>
+      <w:r>
+        <w:tab/>
+        <w:t>convertResultOfMul</w:t>
+      </w:r>
+      <w:r>
+        <w:tab/>
+      </w:r>
+      <w:r>
+        <w:tab/>
+        <w:t>//THEN</w:t>
+      </w:r>
+      <w:r>
+        <w:tab/>
+      </w:r>
+      <w:r>
+        <w:tab/>
+      </w:r>
+      <w:r>
+        <w:tab/>
+      </w:r>
+    </w:p>
+    <w:p>
+      <w:r>
+        <w:t>STEP2,</w:t>
+      </w:r>
+      <w:r>
+        <w:tab/>
+      </w:r>
+      <w:r>
+        <w:tab/>
+      </w:r>
+      <w:r>
+        <w:tab/>
+      </w:r>
+      <w:r>
+        <w:t>LDA</w:t>
+      </w:r>
+      <w:r>
+        <w:tab/>
+        <w:t>Res</w:t>
       </w:r>
     </w:p>
     <w:p>
       <w:pPr>
         <w:ind w:left="1440" w:firstLine="720"/>
-      </w:pPr>
-      <w:r>
-        <w:t>ADD</w:t>
-      </w:r>
-      <w:r>
-        <w:tab/>
-        <w:t>Minus1</w:t>
-      </w:r>
-    </w:p>
-    <w:p>
-      <w:pPr>
-        <w:ind w:left="1440" w:firstLine="720"/>
-      </w:pPr>
-      <w:r>
-        <w:t>SZA</w:t>
-      </w:r>
-      <w:r>
-        <w:tab/>
-      </w:r>
-      <w:r>
-        <w:tab/>
-      </w:r>
-      <w:r>
-        <w:tab/>
-      </w:r>
-      <w:r>
-        <w:tab/>
-      </w:r>
-      <w:r>
-        <w:tab/>
-        <w:t>//If(resMinusFlag == 1)</w:t>
-      </w:r>
-    </w:p>
-    <w:p>
-      <w:pPr>
-        <w:ind w:left="1440" w:firstLine="720"/>
-      </w:pPr>
-      <w:r>
-        <w:t>BUN</w:t>
-      </w:r>
-      <w:r>
-        <w:tab/>
-        <w:t>PRINTRES</w:t>
-      </w:r>
-    </w:p>
-    <w:p>
-      <w:pPr>
-        <w:ind w:left="1440" w:firstLine="720"/>
-      </w:pPr>
-      <w:r>
-        <w:t>LDA</w:t>
-      </w:r>
-      <w:r>
-        <w:tab/>
-        <w:t>Res</w:t>
-      </w:r>
-      <w:r>
-        <w:tab/>
-      </w:r>
-      <w:r>
-        <w:tab/>
-      </w:r>
-      <w:r>
-        <w:tab/>
-      </w:r>
-      <w:r>
-        <w:tab/>
-        <w:t>//THEN</w:t>
-      </w:r>
-    </w:p>
-    <w:p>
-      <w:pPr>
-        <w:ind w:left="1440" w:firstLine="720"/>
-      </w:pPr>
-      <w:r>
-        <w:t>CMA</w:t>
-      </w:r>
-    </w:p>
-    <w:p>
-      <w:pPr>
-        <w:ind w:left="1440" w:firstLine="720"/>
-      </w:pPr>
-      <w:r>
-        <w:t>INC</w:t>
-      </w:r>
-    </w:p>
-    <w:p>
-      <w:pPr>
-        <w:ind w:left="1440" w:firstLine="720"/>
-      </w:pPr>
-      <w:r>
-        <w:t>STA</w:t>
-      </w:r>
-      <w:r>
-        <w:tab/>
-        <w:t>Res</w:t>
-      </w:r>
-    </w:p>
-    <w:p>
-      <w:pPr>
-        <w:ind w:left="1440" w:firstLine="720"/>
-      </w:pPr>
-    </w:p>
-    <w:p>
-      <w:r>
-        <w:tab/>
-      </w:r>
-      <w:r>
-        <w:tab/>
-      </w:r>
-      <w:r>
-        <w:tab/>
-        <w:t>BUN</w:t>
-      </w:r>
-      <w:r>
-        <w:tab/>
-        <w:t>PRINTRES</w:t>
-      </w:r>
-    </w:p>
-    <w:p>
-      <w:r>
-        <w:t>SENDTODIV,</w:t>
-      </w:r>
-      <w:r>
-        <w:tab/>
-      </w:r>
-      <w:r>
-        <w:tab/>
-        <w:t>HLT</w:t>
-      </w:r>
-    </w:p>
-    <w:p>
-      <w:r>
-        <w:t>//</w:t>
-      </w:r>
-    </w:p>
-    <w:p>
-      <w:r>
-        <w:t xml:space="preserve">// main() data </w:t>
-      </w:r>
-    </w:p>
-    <w:p>
-      <w:r>
-        <w:t xml:space="preserve">DigitCount, </w:t>
-      </w:r>
-      <w:r>
-        <w:tab/>
-      </w:r>
-      <w:r>
-        <w:tab/>
-        <w:t xml:space="preserve">DEC 0 </w:t>
-      </w:r>
-    </w:p>
-    <w:p>
-      <w:r>
-        <w:t xml:space="preserve">Digits, </w:t>
-      </w:r>
-      <w:r>
-        <w:tab/>
-      </w:r>
-      <w:r>
-        <w:tab/>
-      </w:r>
-      <w:r>
-        <w:tab/>
-        <w:t xml:space="preserve">DEC -16 </w:t>
-      </w:r>
-    </w:p>
-    <w:p>
-      <w:r>
-        <w:t>resMinusFlag,</w:t>
-      </w:r>
-      <w:r>
-        <w:tab/>
-      </w:r>
-      <w:r>
-        <w:tab/>
-        <w:t>DEC</w:t>
-      </w:r>
-      <w:r>
-        <w:tab/>
-        <w:t>0</w:t>
-      </w:r>
-    </w:p>
-    <w:p>
-      <w:r>
-        <w:rPr>
-          <w:lang w:val="en-GB"/>
-        </w:rPr>
-        <w:t xml:space="preserve">PRINTRES, </w:t>
-      </w:r>
-      <w:r>
-        <w:tab/>
-      </w:r>
-      <w:r>
-        <w:tab/>
-        <w:t>LDA</w:t>
-      </w:r>
-      <w:r>
-        <w:rPr>
-          <w:rFonts w:hint="cs"/>
-          <w:rtl/>
-        </w:rPr>
-        <w:tab/>
-      </w:r>
-      <w:r>
-        <w:t xml:space="preserve">Res </w:t>
-      </w:r>
-    </w:p>
-    <w:p>
-      <w:pPr>
-        <w:ind w:left="2160"/>
         <w:rPr>
           <w:rFonts w:hint="cs"/>
           <w:rtl/>
@@ -6587,7 +6565,6 @@
         </w:rPr>
       </w:pPr>
       <w:r>
-        <w:lastRenderedPageBreak/>
         <w:t>ADD</w:t>
       </w:r>
       <w:r>
@@ -6686,6 +6663,7 @@
         </w:rPr>
       </w:pPr>
       <w:r>
+        <w:lastRenderedPageBreak/>
         <w:t>LDA</w:t>
       </w:r>
       <w:r>
@@ -6930,10 +6908,8 @@
     <w:p>
       <w:pPr>
         <w:rPr>
-          <w:rFonts w:hint="cs"/>
           <w:sz w:val="16"/>
           <w:szCs w:val="16"/>
-          <w:rtl/>
         </w:rPr>
       </w:pPr>
       <w:r>
@@ -6989,76 +6965,299 @@
     <w:p>
       <w:pPr>
         <w:rPr>
-          <w:rFonts w:hint="cs"/>
-          <w:rtl/>
-        </w:rPr>
-      </w:pPr>
-      <w:r>
-        <w:t xml:space="preserve">// putSignedIntt data </w:t>
-      </w:r>
-    </w:p>
-    <w:p>
-      <w:r>
-        <w:t>digit,</w:t>
-      </w:r>
-      <w:r>
-        <w:tab/>
-      </w:r>
-      <w:r>
-        <w:tab/>
-      </w:r>
-      <w:r>
-        <w:tab/>
-        <w:t>DEC  0</w:t>
-      </w:r>
-    </w:p>
-    <w:p>
-      <w:pPr>
-        <w:rPr>
-          <w:rFonts w:hint="cs"/>
           <w:sz w:val="16"/>
           <w:szCs w:val="16"/>
-          <w:rtl/>
-        </w:rPr>
-      </w:pPr>
-      <w:r>
-        <w:t xml:space="preserve">ascii_Offset, </w:t>
-      </w:r>
-      <w:r>
-        <w:rPr>
-          <w:rFonts w:hint="cs"/>
-          <w:rtl/>
-        </w:rPr>
-        <w:tab/>
-      </w:r>
-      <w:r>
-        <w:rPr>
-          <w:rFonts w:hint="cs"/>
-          <w:rtl/>
-        </w:rPr>
-        <w:tab/>
-      </w:r>
-      <w:r>
-        <w:t xml:space="preserve">HEX 30 </w:t>
-      </w:r>
-      <w:r>
-        <w:tab/>
-      </w:r>
-      <w:r>
-        <w:tab/>
-      </w:r>
-      <w:r>
-        <w:tab/>
-      </w:r>
-      <w:r>
-        <w:tab/>
-        <w:t xml:space="preserve">// </w:t>
-      </w:r>
-      <w:r>
+        </w:rPr>
+      </w:pPr>
+    </w:p>
+    <w:p>
+      <w:pPr>
         <w:rPr>
           <w:sz w:val="16"/>
           <w:szCs w:val="16"/>
         </w:rPr>
+      </w:pPr>
+      <w:r>
+        <w:rPr>
+          <w:sz w:val="16"/>
+          <w:szCs w:val="16"/>
+        </w:rPr>
+        <w:t>ConvertResultOfMul,</w:t>
+      </w:r>
+      <w:r>
+        <w:rPr>
+          <w:sz w:val="16"/>
+          <w:szCs w:val="16"/>
+        </w:rPr>
+        <w:tab/>
+      </w:r>
+      <w:r>
+        <w:rPr>
+          <w:sz w:val="16"/>
+          <w:szCs w:val="16"/>
+        </w:rPr>
+        <w:tab/>
+        <w:t>HEX</w:t>
+      </w:r>
+      <w:r>
+        <w:rPr>
+          <w:sz w:val="16"/>
+          <w:szCs w:val="16"/>
+        </w:rPr>
+        <w:tab/>
+        <w:t>0</w:t>
+      </w:r>
+    </w:p>
+    <w:p>
+      <w:pPr>
+        <w:ind w:left="1440" w:firstLine="720"/>
+      </w:pPr>
+      <w:r>
+        <w:t>LDA</w:t>
+      </w:r>
+      <w:r>
+        <w:tab/>
+        <w:t>resMinusFlag</w:t>
+      </w:r>
+    </w:p>
+    <w:p>
+      <w:pPr>
+        <w:ind w:left="1440" w:firstLine="720"/>
+      </w:pPr>
+      <w:r>
+        <w:t>ADD</w:t>
+      </w:r>
+      <w:r>
+        <w:tab/>
+        <w:t>Minus1</w:t>
+      </w:r>
+    </w:p>
+    <w:p>
+      <w:pPr>
+        <w:ind w:left="1440" w:firstLine="720"/>
+      </w:pPr>
+      <w:r>
+        <w:t>SZA</w:t>
+      </w:r>
+      <w:r>
+        <w:tab/>
+      </w:r>
+      <w:r>
+        <w:tab/>
+      </w:r>
+      <w:r>
+        <w:tab/>
+      </w:r>
+      <w:r>
+        <w:tab/>
+      </w:r>
+      <w:r>
+        <w:tab/>
+        <w:t>//If(resMinusFlag == 1)</w:t>
+      </w:r>
+    </w:p>
+    <w:p>
+      <w:pPr>
+        <w:ind w:left="1440" w:firstLine="720"/>
+      </w:pPr>
+      <w:r>
+        <w:t>BUN</w:t>
+      </w:r>
+      <w:r>
+        <w:tab/>
+        <w:t>ConvertResultOfMul I</w:t>
+      </w:r>
+    </w:p>
+    <w:p>
+      <w:pPr>
+        <w:ind w:left="1440" w:firstLine="720"/>
+      </w:pPr>
+      <w:r>
+        <w:t>LDA</w:t>
+      </w:r>
+      <w:r>
+        <w:tab/>
+        <w:t>Res</w:t>
+      </w:r>
+      <w:r>
+        <w:tab/>
+      </w:r>
+      <w:r>
+        <w:tab/>
+      </w:r>
+      <w:r>
+        <w:tab/>
+      </w:r>
+      <w:r>
+        <w:tab/>
+        <w:t>//THEN</w:t>
+      </w:r>
+    </w:p>
+    <w:p>
+      <w:pPr>
+        <w:ind w:left="1440" w:firstLine="720"/>
+      </w:pPr>
+      <w:r>
+        <w:t>CMA</w:t>
+      </w:r>
+    </w:p>
+    <w:p>
+      <w:pPr>
+        <w:ind w:left="1440" w:firstLine="720"/>
+      </w:pPr>
+      <w:r>
+        <w:t>INC</w:t>
+      </w:r>
+    </w:p>
+    <w:p>
+      <w:pPr>
+        <w:ind w:left="1440" w:firstLine="720"/>
+      </w:pPr>
+      <w:r>
+        <w:t>STA</w:t>
+      </w:r>
+      <w:r>
+        <w:tab/>
+        <w:t>Res</w:t>
+      </w:r>
+    </w:p>
+    <w:p>
+      <w:pPr>
+        <w:rPr>
+          <w:sz w:val="16"/>
+          <w:szCs w:val="16"/>
+        </w:rPr>
+      </w:pPr>
+      <w:r>
+        <w:rPr>
+          <w:sz w:val="16"/>
+          <w:szCs w:val="16"/>
+        </w:rPr>
+        <w:tab/>
+      </w:r>
+      <w:r>
+        <w:rPr>
+          <w:sz w:val="16"/>
+          <w:szCs w:val="16"/>
+        </w:rPr>
+        <w:tab/>
+      </w:r>
+      <w:r>
+        <w:rPr>
+          <w:sz w:val="16"/>
+          <w:szCs w:val="16"/>
+        </w:rPr>
+        <w:tab/>
+        <w:t>BUN</w:t>
+      </w:r>
+      <w:r>
+        <w:rPr>
+          <w:sz w:val="16"/>
+          <w:szCs w:val="16"/>
+        </w:rPr>
+        <w:tab/>
+        <w:t>ConvertResultOfMul</w:t>
+      </w:r>
+      <w:r>
+        <w:rPr>
+          <w:sz w:val="16"/>
+          <w:szCs w:val="16"/>
+        </w:rPr>
+        <w:tab/>
+        <w:t>I</w:t>
+      </w:r>
+    </w:p>
+    <w:p>
+      <w:pPr>
+        <w:rPr>
+          <w:sz w:val="16"/>
+          <w:szCs w:val="16"/>
+        </w:rPr>
+      </w:pPr>
+    </w:p>
+    <w:p>
+      <w:pPr>
+        <w:rPr>
+          <w:rFonts w:hint="cs"/>
+          <w:sz w:val="16"/>
+          <w:szCs w:val="16"/>
+          <w:rtl/>
+        </w:rPr>
+      </w:pPr>
+    </w:p>
+    <w:p>
+      <w:pPr>
+        <w:rPr>
+          <w:rFonts w:hint="cs"/>
+          <w:rtl/>
+        </w:rPr>
+      </w:pPr>
+      <w:r>
+        <w:t xml:space="preserve">// putSignedIntt data </w:t>
+      </w:r>
+    </w:p>
+    <w:p>
+      <w:r>
+        <w:t>digit,</w:t>
+      </w:r>
+      <w:r>
+        <w:tab/>
+      </w:r>
+      <w:r>
+        <w:tab/>
+      </w:r>
+      <w:r>
+        <w:tab/>
+        <w:t>DEC  0</w:t>
+      </w:r>
+    </w:p>
+    <w:p>
+      <w:pPr>
+        <w:rPr>
+          <w:rFonts w:hint="cs"/>
+          <w:sz w:val="16"/>
+          <w:szCs w:val="16"/>
+          <w:rtl/>
+        </w:rPr>
+      </w:pPr>
+      <w:r>
+        <w:t xml:space="preserve">ascii_Offset, </w:t>
+      </w:r>
+      <w:r>
+        <w:rPr>
+          <w:rFonts w:hint="cs"/>
+          <w:rtl/>
+        </w:rPr>
+        <w:tab/>
+      </w:r>
+      <w:r>
+        <w:rPr>
+          <w:rFonts w:hint="cs"/>
+          <w:rtl/>
+        </w:rPr>
+        <w:tab/>
+      </w:r>
+      <w:r>
+        <w:t xml:space="preserve">HEX 30 </w:t>
+      </w:r>
+      <w:r>
+        <w:tab/>
+      </w:r>
+      <w:r>
+        <w:tab/>
+      </w:r>
+      <w:r>
+        <w:tab/>
+      </w:r>
+      <w:r>
+        <w:tab/>
+        <w:t xml:space="preserve">// </w:t>
+      </w:r>
+      <w:r>
+        <w:rPr>
+          <w:sz w:val="16"/>
+          <w:szCs w:val="16"/>
+        </w:rPr>
         <w:t xml:space="preserve">digit to ascii representation offset </w:t>
       </w:r>
     </w:p>
@@ -7982,6 +8181,7 @@
         <w:rPr>
           <w:lang w:val="en-GB"/>
         </w:rPr>
+        <w:lastRenderedPageBreak/>
         <w:tab/>
       </w:r>
       <w:r>
@@ -8237,7 +8437,6 @@
         <w:rPr>
           <w:lang w:val="en-GB"/>
         </w:rPr>
-        <w:lastRenderedPageBreak/>
         <w:t>// subroutine getC()</w:t>
       </w:r>
     </w:p>

</xml_diff>

<commit_message>
deleted zero's prior to the actual result
</commit_message>
<xml_diff>
--- a/Main.docx
+++ b/Main.docx
@@ -6680,7 +6680,9 @@
       </w:r>
       <w:r>
         <w:tab/>
-        <w:t>400</w:t>
+      </w:r>
+      <w:r>
+        <w:t>500</w:t>
       </w:r>
     </w:p>
     <w:p>
@@ -6696,7 +6698,12 @@
       </w:r>
       <w:r>
         <w:tab/>
-        <w:t>200</w:t>
+      </w:r>
+      <w:r>
+        <w:t>3</w:t>
+      </w:r>
+      <w:r>
+        <w:t>00</w:t>
       </w:r>
       <w:r>
         <w:tab/>
@@ -6725,157 +6732,167 @@
       </w:r>
       <w:r>
         <w:tab/>
+      </w:r>
+      <w:r>
+        <w:t>6</w:t>
+      </w:r>
+      <w:r>
+        <w:t>00</w:t>
+      </w:r>
+    </w:p>
+    <w:p>
+      <w:pPr>
+        <w:rPr>
+          <w:lang w:val="en-GB"/>
+        </w:rPr>
+      </w:pPr>
+      <w:r>
+        <w:rPr>
+          <w:lang w:val="en-GB"/>
+        </w:rPr>
+        <w:t>Num,</w:t>
+      </w:r>
+      <w:r>
+        <w:rPr>
+          <w:lang w:val="en-GB"/>
+        </w:rPr>
+        <w:tab/>
+      </w:r>
+      <w:r>
+        <w:rPr>
+          <w:lang w:val="en-GB"/>
+        </w:rPr>
+        <w:tab/>
+      </w:r>
+      <w:r>
+        <w:rPr>
+          <w:lang w:val="en-GB"/>
+        </w:rPr>
+        <w:tab/>
+        <w:t>DEC</w:t>
+      </w:r>
+      <w:r>
+        <w:rPr>
+          <w:lang w:val="en-GB"/>
+        </w:rPr>
+        <w:tab/>
+        <w:t>0</w:t>
+      </w:r>
+    </w:p>
+    <w:p>
+      <w:pPr>
+        <w:rPr>
+          <w:lang w:val="en-GB"/>
+        </w:rPr>
+      </w:pPr>
+      <w:r>
+        <w:rPr>
+          <w:lang w:val="en-GB"/>
+        </w:rPr>
+        <w:t>Num2,</w:t>
+      </w:r>
+      <w:r>
+        <w:rPr>
+          <w:lang w:val="en-GB"/>
+        </w:rPr>
+        <w:tab/>
+      </w:r>
+      <w:r>
+        <w:rPr>
+          <w:lang w:val="en-GB"/>
+        </w:rPr>
+        <w:tab/>
+      </w:r>
+      <w:r>
+        <w:rPr>
+          <w:lang w:val="en-GB"/>
+        </w:rPr>
+        <w:tab/>
+        <w:t>DEC</w:t>
+      </w:r>
+      <w:r>
+        <w:rPr>
+          <w:lang w:val="en-GB"/>
+        </w:rPr>
+        <w:tab/>
+        <w:t>0</w:t>
+      </w:r>
+    </w:p>
+    <w:p>
+      <w:pPr>
+        <w:rPr>
+          <w:lang w:val="en-GB"/>
+        </w:rPr>
+      </w:pPr>
+      <w:r>
+        <w:rPr>
+          <w:lang w:val="en-GB"/>
+        </w:rPr>
+        <w:t>Res,</w:t>
+      </w:r>
+      <w:r>
+        <w:rPr>
+          <w:lang w:val="en-GB"/>
+        </w:rPr>
+        <w:tab/>
+      </w:r>
+      <w:r>
+        <w:rPr>
+          <w:lang w:val="en-GB"/>
+        </w:rPr>
+        <w:tab/>
+      </w:r>
+      <w:r>
+        <w:rPr>
+          <w:lang w:val="en-GB"/>
+        </w:rPr>
+        <w:tab/>
+        <w:t>DEC</w:t>
+      </w:r>
+      <w:r>
+        <w:rPr>
+          <w:lang w:val="en-GB"/>
+        </w:rPr>
+        <w:tab/>
+        <w:t>0</w:t>
+      </w:r>
+    </w:p>
+    <w:p>
+      <w:pPr>
+        <w:rPr>
+          <w:lang w:val="en-GB"/>
+        </w:rPr>
+      </w:pPr>
+      <w:r>
+        <w:rPr>
+          <w:lang w:val="en-GB"/>
+        </w:rPr>
+        <w:t>StrDivBy0,</w:t>
+      </w:r>
+      <w:r>
+        <w:rPr>
+          <w:lang w:val="en-GB"/>
+        </w:rPr>
+        <w:tab/>
+      </w:r>
+      <w:r>
+        <w:rPr>
+          <w:lang w:val="en-GB"/>
+        </w:rPr>
+        <w:tab/>
+        <w:t>HEX</w:t>
+      </w:r>
+      <w:r>
+        <w:rPr>
+          <w:lang w:val="en-GB"/>
+        </w:rPr>
+        <w:tab/>
+      </w:r>
+      <w:r>
+        <w:rPr>
+          <w:lang w:val="en-GB"/>
+        </w:rPr>
         <w:t>500</w:t>
-      </w:r>
-    </w:p>
-    <w:p>
-      <w:pPr>
-        <w:rPr>
-          <w:lang w:val="en-GB"/>
-        </w:rPr>
-      </w:pPr>
-      <w:r>
-        <w:rPr>
-          <w:lang w:val="en-GB"/>
-        </w:rPr>
-        <w:t>Num,</w:t>
-      </w:r>
-      <w:r>
-        <w:rPr>
-          <w:lang w:val="en-GB"/>
-        </w:rPr>
-        <w:tab/>
-      </w:r>
-      <w:r>
-        <w:rPr>
-          <w:lang w:val="en-GB"/>
-        </w:rPr>
-        <w:tab/>
-      </w:r>
-      <w:r>
-        <w:rPr>
-          <w:lang w:val="en-GB"/>
-        </w:rPr>
-        <w:tab/>
-        <w:t>DEC</w:t>
-      </w:r>
-      <w:r>
-        <w:rPr>
-          <w:lang w:val="en-GB"/>
-        </w:rPr>
-        <w:tab/>
-        <w:t>0</w:t>
-      </w:r>
-    </w:p>
-    <w:p>
-      <w:pPr>
-        <w:rPr>
-          <w:lang w:val="en-GB"/>
-        </w:rPr>
-      </w:pPr>
-      <w:r>
-        <w:rPr>
-          <w:lang w:val="en-GB"/>
-        </w:rPr>
-        <w:t>Num2,</w:t>
-      </w:r>
-      <w:r>
-        <w:rPr>
-          <w:lang w:val="en-GB"/>
-        </w:rPr>
-        <w:tab/>
-      </w:r>
-      <w:r>
-        <w:rPr>
-          <w:lang w:val="en-GB"/>
-        </w:rPr>
-        <w:tab/>
-      </w:r>
-      <w:r>
-        <w:rPr>
-          <w:lang w:val="en-GB"/>
-        </w:rPr>
-        <w:tab/>
-        <w:t>DEC</w:t>
-      </w:r>
-      <w:r>
-        <w:rPr>
-          <w:lang w:val="en-GB"/>
-        </w:rPr>
-        <w:tab/>
-        <w:t>0</w:t>
-      </w:r>
-    </w:p>
-    <w:p>
-      <w:pPr>
-        <w:rPr>
-          <w:lang w:val="en-GB"/>
-        </w:rPr>
-      </w:pPr>
-      <w:r>
-        <w:rPr>
-          <w:lang w:val="en-GB"/>
-        </w:rPr>
-        <w:t>Res,</w:t>
-      </w:r>
-      <w:r>
-        <w:rPr>
-          <w:lang w:val="en-GB"/>
-        </w:rPr>
-        <w:tab/>
-      </w:r>
-      <w:r>
-        <w:rPr>
-          <w:lang w:val="en-GB"/>
-        </w:rPr>
-        <w:tab/>
-      </w:r>
-      <w:r>
-        <w:rPr>
-          <w:lang w:val="en-GB"/>
-        </w:rPr>
-        <w:tab/>
-        <w:t>DEC</w:t>
-      </w:r>
-      <w:r>
-        <w:rPr>
-          <w:lang w:val="en-GB"/>
-        </w:rPr>
-        <w:tab/>
-        <w:t>0</w:t>
-      </w:r>
-    </w:p>
-    <w:p>
-      <w:pPr>
-        <w:rPr>
-          <w:lang w:val="en-GB"/>
-        </w:rPr>
-      </w:pPr>
-      <w:r>
-        <w:rPr>
-          <w:lang w:val="en-GB"/>
-        </w:rPr>
-        <w:t>StrDivBy0,</w:t>
-      </w:r>
-      <w:r>
-        <w:rPr>
-          <w:lang w:val="en-GB"/>
-        </w:rPr>
-        <w:tab/>
-      </w:r>
-      <w:r>
-        <w:rPr>
-          <w:lang w:val="en-GB"/>
-        </w:rPr>
-        <w:tab/>
-        <w:t>HEX</w:t>
-      </w:r>
-      <w:r>
-        <w:rPr>
-          <w:lang w:val="en-GB"/>
-        </w:rPr>
-        <w:tab/>
-        <w:t>400</w:t>
       </w:r>
     </w:p>
     <w:p/>
@@ -8123,14 +8140,93 @@
       </w:r>
       <w:r>
         <w:tab/>
+      </w:r>
+      <w:r>
         <w:t>LDA</w:t>
       </w:r>
       <w:r>
         <w:tab/>
+      </w:r>
+      <w:r>
         <w:t>digit</w:t>
       </w:r>
-      <w:r>
-        <w:tab/>
+    </w:p>
+    <w:p>
+      <w:r>
+        <w:tab/>
+      </w:r>
+      <w:r>
+        <w:tab/>
+      </w:r>
+      <w:r>
+        <w:tab/>
+        <w:t>SZA</w:t>
+      </w:r>
+      <w:r>
+        <w:tab/>
+      </w:r>
+      <w:r>
+        <w:tab/>
+      </w:r>
+      <w:r>
+        <w:tab/>
+      </w:r>
+      <w:r>
+        <w:tab/>
+      </w:r>
+      <w:r>
+        <w:tab/>
+        <w:t xml:space="preserve">//if </w:t>
+      </w:r>
+      <w:r>
+        <w:t>digit</w:t>
+      </w:r>
+      <w:r>
+        <w:t xml:space="preserve"> == 0</w:t>
+      </w:r>
+    </w:p>
+    <w:p>
+      <w:r>
+        <w:tab/>
+      </w:r>
+      <w:r>
+        <w:tab/>
+      </w:r>
+      <w:r>
+        <w:tab/>
+        <w:t>BUN</w:t>
+      </w:r>
+      <w:r>
+        <w:tab/>
+      </w:r>
+      <w:r>
+        <w:t>printDigit</w:t>
+      </w:r>
+    </w:p>
+    <w:p>
+      <w:r>
+        <w:t>check</w:t>
+      </w:r>
+      <w:r>
+        <w:t>Flag</w:t>
+      </w:r>
+      <w:r>
+        <w:t>Zero,</w:t>
+      </w:r>
+      <w:r>
+        <w:tab/>
+      </w:r>
+      <w:r>
+        <w:tab/>
+      </w:r>
+      <w:r>
+        <w:t>LDA</w:t>
+      </w:r>
+      <w:r>
+        <w:tab/>
+      </w:r>
+      <w:r>
+        <w:t>flagZero</w:t>
       </w:r>
       <w:r>
         <w:tab/>
@@ -8143,15 +8239,111 @@
         <w:tab/>
         <w:t xml:space="preserve">// </w:t>
       </w:r>
+      <w:r>
+        <w:t>THEN</w:t>
+      </w:r>
     </w:p>
     <w:p>
       <w:pPr>
         <w:ind w:left="1440" w:firstLine="720"/>
+      </w:pPr>
+      <w:r>
+        <w:t>SZA</w:t>
+      </w:r>
+      <w:r>
+        <w:tab/>
+      </w:r>
+      <w:r>
+        <w:tab/>
+      </w:r>
+      <w:r>
+        <w:tab/>
+      </w:r>
+      <w:r>
+        <w:tab/>
+      </w:r>
+      <w:r>
+        <w:tab/>
+        <w:t>//If flagZero == 0 &amp;&amp; digit==0</w:t>
+      </w:r>
+    </w:p>
+    <w:p>
+      <w:r>
+        <w:t>addIT,</w:t>
+      </w:r>
+      <w:r>
+        <w:tab/>
+      </w:r>
+      <w:r>
+        <w:tab/>
+      </w:r>
+      <w:r>
+        <w:tab/>
+        <w:t>ISZ</w:t>
+      </w:r>
+      <w:r>
+        <w:tab/>
+        <w:t>flagZero</w:t>
+      </w:r>
+    </w:p>
+    <w:p>
+      <w:r>
+        <w:t>addIT2,</w:t>
+      </w:r>
+      <w:r>
+        <w:tab/>
+      </w:r>
+      <w:r>
+        <w:tab/>
+      </w:r>
+      <w:r>
+        <w:tab/>
+      </w:r>
+      <w:r>
+        <w:t>BUN</w:t>
+      </w:r>
+      <w:r>
+        <w:tab/>
+      </w:r>
+      <w:r>
+        <w:t>gotoNextDigit</w:t>
+      </w:r>
+      <w:r>
+        <w:tab/>
+      </w:r>
+      <w:r>
+        <w:tab/>
+      </w:r>
+      <w:r>
+        <w:tab/>
+        <w:t>//THEN</w:t>
+      </w:r>
+      <w:r>
+        <w:tab/>
+      </w:r>
+      <w:r>
+        <w:tab/>
+      </w:r>
+      <w:r>
+        <w:tab/>
+      </w:r>
+    </w:p>
+    <w:p>
+      <w:pPr>
         <w:rPr>
           <w:rtl/>
         </w:rPr>
       </w:pPr>
       <w:r>
+        <w:t>printDigit,</w:t>
+      </w:r>
+      <w:r>
+        <w:tab/>
+      </w:r>
+      <w:r>
+        <w:tab/>
+      </w:r>
+      <w:r>
         <w:t>ADD</w:t>
       </w:r>
       <w:r>
@@ -8201,11 +8393,22 @@
     </w:p>
     <w:p>
       <w:pPr>
-        <w:ind w:left="1440" w:firstLine="720"/>
         <w:rPr>
           <w:rtl/>
         </w:rPr>
       </w:pPr>
+      <w:r>
+        <w:t>gotoNextDigit</w:t>
+      </w:r>
+      <w:r>
+        <w:t>,</w:t>
+      </w:r>
+      <w:r>
+        <w:tab/>
+      </w:r>
+      <w:r>
+        <w:tab/>
+      </w:r>
       <w:r>
         <w:t>ISZ</w:t>
       </w:r>
@@ -8410,6 +8613,7 @@
         </w:rPr>
       </w:pPr>
       <w:r>
+        <w:lastRenderedPageBreak/>
         <w:t>ADD</w:t>
       </w:r>
       <w:r>
@@ -8548,7 +8752,6 @@
     </w:p>
     <w:p>
       <w:r>
-        <w:lastRenderedPageBreak/>
         <w:t>ConvertResultOfMul,</w:t>
       </w:r>
       <w:r>
@@ -8947,7 +9150,10 @@
         <w:tab/>
       </w:r>
       <w:r>
-        <w:t>300</w:t>
+        <w:t>4</w:t>
+      </w:r>
+      <w:r>
+        <w:t>00</w:t>
       </w:r>
       <w:r>
         <w:tab/>
@@ -9160,6 +9366,38 @@
         <w:rPr>
           <w:lang w:val="en-GB"/>
         </w:rPr>
+        <w:t>flagZero,</w:t>
+      </w:r>
+      <w:r>
+        <w:rPr>
+          <w:lang w:val="en-GB"/>
+        </w:rPr>
+        <w:tab/>
+      </w:r>
+      <w:r>
+        <w:rPr>
+          <w:lang w:val="en-GB"/>
+        </w:rPr>
+        <w:tab/>
+        <w:t>DEC</w:t>
+      </w:r>
+      <w:r>
+        <w:rPr>
+          <w:lang w:val="en-GB"/>
+        </w:rPr>
+        <w:t xml:space="preserve"> 0</w:t>
+      </w:r>
+    </w:p>
+    <w:p>
+      <w:pPr>
+        <w:rPr>
+          <w:lang w:val="en-GB"/>
+        </w:rPr>
+      </w:pPr>
+      <w:r>
+        <w:rPr>
+          <w:lang w:val="en-GB"/>
+        </w:rPr>
         <w:t>FlagOn,</w:t>
       </w:r>
       <w:r>
@@ -9779,6 +10017,7 @@
         <w:rPr>
           <w:lang w:val="en-GB"/>
         </w:rPr>
+        <w:lastRenderedPageBreak/>
         <w:t>MultBy10,</w:t>
       </w:r>
       <w:r>
@@ -9982,343 +10221,1608 @@
         <w:rPr>
           <w:lang w:val="en-GB"/>
         </w:rPr>
+        <w:tab/>
+      </w:r>
+      <w:r>
+        <w:rPr>
+          <w:lang w:val="en-GB"/>
+        </w:rPr>
+        <w:tab/>
+      </w:r>
+      <w:r>
+        <w:rPr>
+          <w:lang w:val="en-GB"/>
+        </w:rPr>
+        <w:tab/>
+        <w:t>BUN</w:t>
+      </w:r>
+      <w:r>
+        <w:rPr>
+          <w:lang w:val="en-GB"/>
+        </w:rPr>
+        <w:tab/>
+        <w:t>MultBy10 I</w:t>
+      </w:r>
+    </w:p>
+    <w:p>
+      <w:pPr>
+        <w:rPr>
+          <w:lang w:val="en-GB"/>
+        </w:rPr>
+      </w:pPr>
+      <w:r>
+        <w:rPr>
+          <w:lang w:val="en-GB"/>
+        </w:rPr>
+        <w:t>// MultBy10 data</w:t>
+      </w:r>
+    </w:p>
+    <w:p>
+      <w:pPr>
+        <w:rPr>
+          <w:lang w:val="en-GB"/>
+        </w:rPr>
+      </w:pPr>
+      <w:r>
+        <w:rPr>
+          <w:lang w:val="en-GB"/>
+        </w:rPr>
+        <w:t>tmp,</w:t>
+      </w:r>
+      <w:r>
+        <w:rPr>
+          <w:lang w:val="en-GB"/>
+        </w:rPr>
+        <w:tab/>
+      </w:r>
+      <w:r>
+        <w:rPr>
+          <w:lang w:val="en-GB"/>
+        </w:rPr>
+        <w:tab/>
+      </w:r>
+      <w:r>
+        <w:rPr>
+          <w:lang w:val="en-GB"/>
+        </w:rPr>
+        <w:tab/>
+        <w:t>DEC</w:t>
+      </w:r>
+      <w:r>
+        <w:rPr>
+          <w:lang w:val="en-GB"/>
+        </w:rPr>
+        <w:tab/>
+        <w:t>0</w:t>
+      </w:r>
+    </w:p>
+    <w:p>
+      <w:pPr>
+        <w:rPr>
+          <w:lang w:val="en-GB"/>
+        </w:rPr>
+      </w:pPr>
+      <w:r>
+        <w:rPr>
+          <w:lang w:val="en-GB"/>
+        </w:rPr>
+        <w:t>// subroutine getC()</w:t>
+      </w:r>
+    </w:p>
+    <w:p>
+      <w:pPr>
+        <w:rPr>
+          <w:lang w:val="en-GB"/>
+        </w:rPr>
+      </w:pPr>
+      <w:r>
+        <w:rPr>
+          <w:lang w:val="en-GB"/>
+        </w:rPr>
+        <w:t>Getc,</w:t>
+      </w:r>
+      <w:r>
+        <w:rPr>
+          <w:lang w:val="en-GB"/>
+        </w:rPr>
+        <w:tab/>
+      </w:r>
+      <w:r>
+        <w:rPr>
+          <w:lang w:val="en-GB"/>
+        </w:rPr>
+        <w:tab/>
+      </w:r>
+      <w:r>
+        <w:rPr>
+          <w:lang w:val="en-GB"/>
+        </w:rPr>
+        <w:tab/>
+        <w:t>HEX</w:t>
+      </w:r>
+      <w:r>
+        <w:rPr>
+          <w:lang w:val="en-GB"/>
+        </w:rPr>
+        <w:tab/>
+        <w:t>0</w:t>
+      </w:r>
+    </w:p>
+    <w:p>
+      <w:pPr>
+        <w:rPr>
+          <w:lang w:val="en-GB"/>
+        </w:rPr>
+      </w:pPr>
+      <w:r>
+        <w:rPr>
+          <w:lang w:val="en-GB"/>
+        </w:rPr>
+        <w:t>Inp_char,</w:t>
+      </w:r>
+      <w:r>
+        <w:rPr>
+          <w:lang w:val="en-GB"/>
+        </w:rPr>
+        <w:tab/>
+      </w:r>
+      <w:r>
+        <w:rPr>
+          <w:lang w:val="en-GB"/>
+        </w:rPr>
+        <w:tab/>
+        <w:t>SKI</w:t>
+      </w:r>
+    </w:p>
+    <w:p>
+      <w:pPr>
+        <w:rPr>
+          <w:lang w:val="en-GB"/>
+        </w:rPr>
+      </w:pPr>
+      <w:r>
+        <w:rPr>
+          <w:lang w:val="en-GB"/>
+        </w:rPr>
+        <w:tab/>
+      </w:r>
+      <w:r>
+        <w:rPr>
+          <w:lang w:val="en-GB"/>
+        </w:rPr>
+        <w:tab/>
+      </w:r>
+      <w:r>
+        <w:rPr>
+          <w:lang w:val="en-GB"/>
+        </w:rPr>
+        <w:tab/>
+        <w:t>BUN</w:t>
+      </w:r>
+      <w:r>
+        <w:rPr>
+          <w:lang w:val="en-GB"/>
+        </w:rPr>
+        <w:tab/>
+        <w:t>Inp_char</w:t>
+      </w:r>
+    </w:p>
+    <w:p>
+      <w:pPr>
+        <w:rPr>
+          <w:lang w:val="en-GB"/>
+        </w:rPr>
+      </w:pPr>
+      <w:r>
+        <w:rPr>
+          <w:lang w:val="en-GB"/>
+        </w:rPr>
+        <w:tab/>
+      </w:r>
+      <w:r>
+        <w:rPr>
+          <w:lang w:val="en-GB"/>
+        </w:rPr>
+        <w:tab/>
+      </w:r>
+      <w:r>
+        <w:rPr>
+          <w:lang w:val="en-GB"/>
+        </w:rPr>
+        <w:tab/>
+        <w:t>INP</w:t>
+      </w:r>
+    </w:p>
+    <w:p>
+      <w:pPr>
+        <w:rPr>
+          <w:lang w:val="en-GB"/>
+        </w:rPr>
+      </w:pPr>
+      <w:r>
+        <w:rPr>
+          <w:lang w:val="en-GB"/>
+        </w:rPr>
+        <w:t>Echo,</w:t>
+      </w:r>
+      <w:r>
+        <w:rPr>
+          <w:lang w:val="en-GB"/>
+        </w:rPr>
+        <w:tab/>
+      </w:r>
+      <w:r>
+        <w:rPr>
+          <w:lang w:val="en-GB"/>
+        </w:rPr>
+        <w:tab/>
+      </w:r>
+      <w:r>
+        <w:rPr>
+          <w:lang w:val="en-GB"/>
+        </w:rPr>
+        <w:tab/>
+        <w:t>SKO</w:t>
+      </w:r>
+    </w:p>
+    <w:p>
+      <w:pPr>
+        <w:rPr>
+          <w:lang w:val="en-GB"/>
+        </w:rPr>
+      </w:pPr>
+      <w:r>
+        <w:rPr>
+          <w:lang w:val="en-GB"/>
+        </w:rPr>
+        <w:tab/>
+      </w:r>
+      <w:r>
+        <w:rPr>
+          <w:lang w:val="en-GB"/>
+        </w:rPr>
+        <w:tab/>
+      </w:r>
+      <w:r>
+        <w:rPr>
+          <w:lang w:val="en-GB"/>
+        </w:rPr>
+        <w:tab/>
+        <w:t>BUN</w:t>
+      </w:r>
+      <w:r>
+        <w:rPr>
+          <w:lang w:val="en-GB"/>
+        </w:rPr>
+        <w:tab/>
+        <w:t>Echo</w:t>
+      </w:r>
+    </w:p>
+    <w:p>
+      <w:pPr>
+        <w:rPr>
+          <w:lang w:val="en-GB"/>
+        </w:rPr>
+      </w:pPr>
+      <w:r>
+        <w:rPr>
+          <w:lang w:val="en-GB"/>
+        </w:rPr>
+        <w:tab/>
+      </w:r>
+      <w:r>
+        <w:rPr>
+          <w:lang w:val="en-GB"/>
+        </w:rPr>
+        <w:tab/>
+      </w:r>
+      <w:r>
+        <w:rPr>
+          <w:lang w:val="en-GB"/>
+        </w:rPr>
+        <w:tab/>
+        <w:t>OUT</w:t>
+      </w:r>
+    </w:p>
+    <w:p>
+      <w:pPr>
+        <w:rPr>
+          <w:rtl/>
+          <w:lang w:val="en-GB"/>
+        </w:rPr>
+      </w:pPr>
+      <w:r>
+        <w:rPr>
+          <w:lang w:val="en-GB"/>
+        </w:rPr>
+        <w:tab/>
+      </w:r>
+      <w:r>
+        <w:rPr>
+          <w:lang w:val="en-GB"/>
+        </w:rPr>
+        <w:tab/>
+      </w:r>
+      <w:r>
+        <w:rPr>
+          <w:lang w:val="en-GB"/>
+        </w:rPr>
+        <w:tab/>
+        <w:t>BUN</w:t>
+      </w:r>
+      <w:r>
+        <w:rPr>
+          <w:lang w:val="en-GB"/>
+        </w:rPr>
+        <w:tab/>
+        <w:t>Getc I</w:t>
+      </w:r>
+    </w:p>
+    <w:p>
+      <w:pPr>
+        <w:rPr>
+          <w:rtl/>
+          <w:lang w:val="en-GB"/>
+        </w:rPr>
+      </w:pPr>
+    </w:p>
+    <w:p>
+      <w:pPr>
+        <w:rPr>
+          <w:rtl/>
+          <w:lang w:val="en-GB"/>
+        </w:rPr>
+      </w:pPr>
+    </w:p>
+    <w:p>
+      <w:pPr>
+        <w:ind w:left="720"/>
+      </w:pPr>
+      <w:r>
+        <w:t>//==================DATA OF OPENING SENTENCE</w:t>
+      </w:r>
+    </w:p>
+    <w:p>
+      <w:r>
+        <w:t>ORG</w:t>
+      </w:r>
+      <w:r>
+        <w:tab/>
+      </w:r>
+      <w:r>
+        <w:t>3</w:t>
+      </w:r>
+      <w:r>
+        <w:t>00</w:t>
+      </w:r>
+    </w:p>
+    <w:p>
+      <w:pPr>
+        <w:ind w:left="720" w:hanging="720"/>
+      </w:pPr>
+      <w:r>
+        <w:t>Str,</w:t>
+      </w:r>
+      <w:r>
+        <w:tab/>
+      </w:r>
+      <w:r>
+        <w:tab/>
+      </w:r>
+      <w:r>
+        <w:tab/>
+      </w:r>
+      <w:r>
+        <w:t>HEX</w:t>
+      </w:r>
+      <w:r>
+        <w:tab/>
+        <w:t>4F</w:t>
+      </w:r>
+      <w:r>
+        <w:tab/>
+      </w:r>
+      <w:r>
+        <w:tab/>
+        <w:t>// 'Op available: +-*/. Input is terminated in a single</w:t>
+      </w:r>
+    </w:p>
+    <w:p>
+      <w:pPr>
+        <w:ind w:left="720"/>
+      </w:pPr>
+      <w:r>
+        <w:tab/>
+      </w:r>
+      <w:r>
+        <w:tab/>
+      </w:r>
+      <w:r>
+        <w:tab/>
+      </w:r>
+      <w:r>
+        <w:tab/>
+        <w:t>//</w:t>
+      </w:r>
+      <w:r>
+        <w:t xml:space="preserve"> </w:t>
+      </w:r>
+      <w:r>
+        <w:t xml:space="preserve">line after </w:t>
+      </w:r>
+      <w:r>
+        <w:t>=. To exit program type X.'</w:t>
+      </w:r>
+    </w:p>
+    <w:p>
+      <w:pPr>
+        <w:ind w:left="1440"/>
+      </w:pPr>
+      <w:r>
+        <w:tab/>
+        <w:t>HEX</w:t>
+      </w:r>
+      <w:r>
+        <w:tab/>
+        <w:t>70</w:t>
+      </w:r>
+      <w:r>
+        <w:tab/>
+      </w:r>
+    </w:p>
+    <w:p>
+      <w:pPr>
+        <w:ind w:left="1440"/>
+      </w:pPr>
+      <w:r>
+        <w:tab/>
+        <w:t>HEX</w:t>
+      </w:r>
+      <w:r>
+        <w:tab/>
+        <w:t>20</w:t>
+      </w:r>
+    </w:p>
+    <w:p>
+      <w:pPr>
+        <w:ind w:left="1440"/>
+      </w:pPr>
+      <w:r>
+        <w:tab/>
+        <w:t>HEX</w:t>
+      </w:r>
+      <w:r>
+        <w:tab/>
+        <w:t>61</w:t>
+      </w:r>
+    </w:p>
+    <w:p>
+      <w:pPr>
+        <w:ind w:left="1440"/>
+      </w:pPr>
+      <w:r>
+        <w:tab/>
+        <w:t>HEX</w:t>
+      </w:r>
+      <w:r>
+        <w:tab/>
+        <w:t>76</w:t>
+      </w:r>
+      <w:r>
+        <w:tab/>
+      </w:r>
+    </w:p>
+    <w:p>
+      <w:pPr>
+        <w:ind w:left="1440"/>
+      </w:pPr>
+      <w:r>
+        <w:tab/>
+        <w:t>HEX</w:t>
+      </w:r>
+      <w:r>
+        <w:tab/>
+        <w:t>61</w:t>
+      </w:r>
+      <w:r>
+        <w:tab/>
+      </w:r>
+    </w:p>
+    <w:p>
+      <w:pPr>
+        <w:ind w:left="1440"/>
+      </w:pPr>
+      <w:r>
+        <w:tab/>
+        <w:t>HEX</w:t>
+      </w:r>
+      <w:r>
+        <w:tab/>
+        <w:t>69</w:t>
+      </w:r>
+    </w:p>
+    <w:p>
+      <w:pPr>
+        <w:ind w:left="1440"/>
+      </w:pPr>
+      <w:r>
+        <w:tab/>
+        <w:t>HEX</w:t>
+      </w:r>
+      <w:r>
+        <w:tab/>
+        <w:t>6C</w:t>
+      </w:r>
+      <w:r>
+        <w:tab/>
+      </w:r>
+    </w:p>
+    <w:p>
+      <w:pPr>
+        <w:ind w:left="1440"/>
+      </w:pPr>
+      <w:r>
+        <w:tab/>
+        <w:t>HEX</w:t>
+      </w:r>
+      <w:r>
+        <w:tab/>
+        <w:t>61</w:t>
+      </w:r>
+      <w:r>
+        <w:tab/>
+      </w:r>
+    </w:p>
+    <w:p>
+      <w:pPr>
+        <w:ind w:left="1440"/>
+      </w:pPr>
+      <w:r>
+        <w:tab/>
+        <w:t>HEX</w:t>
+      </w:r>
+      <w:r>
+        <w:tab/>
+        <w:t>62</w:t>
+      </w:r>
+    </w:p>
+    <w:p>
+      <w:pPr>
+        <w:ind w:left="1440"/>
+      </w:pPr>
+      <w:r>
+        <w:tab/>
+        <w:t>HEX</w:t>
+      </w:r>
+      <w:r>
+        <w:tab/>
+        <w:t>6C</w:t>
+      </w:r>
+      <w:r>
+        <w:tab/>
+      </w:r>
+    </w:p>
+    <w:p>
+      <w:pPr>
+        <w:ind w:left="1440"/>
+      </w:pPr>
+      <w:r>
+        <w:tab/>
+        <w:t>HEX</w:t>
+      </w:r>
+      <w:r>
+        <w:tab/>
+        <w:t>65</w:t>
+      </w:r>
+    </w:p>
+    <w:p>
+      <w:pPr>
+        <w:ind w:left="1440"/>
+      </w:pPr>
+      <w:r>
+        <w:tab/>
+        <w:t>HEX</w:t>
+      </w:r>
+      <w:r>
+        <w:tab/>
+        <w:t>3A</w:t>
+      </w:r>
+    </w:p>
+    <w:p>
+      <w:pPr>
+        <w:ind w:left="1440"/>
+      </w:pPr>
+      <w:r>
+        <w:tab/>
+        <w:t>HEX</w:t>
+      </w:r>
+      <w:r>
+        <w:tab/>
+        <w:t>20</w:t>
+      </w:r>
+    </w:p>
+    <w:p>
+      <w:pPr>
+        <w:ind w:left="1440"/>
+      </w:pPr>
+      <w:r>
+        <w:tab/>
+        <w:t>HEX</w:t>
+      </w:r>
+      <w:r>
+        <w:tab/>
+        <w:t>2B</w:t>
+      </w:r>
+    </w:p>
+    <w:p>
+      <w:pPr>
+        <w:ind w:left="1440"/>
+      </w:pPr>
+      <w:r>
+        <w:tab/>
+        <w:t>HEX</w:t>
+      </w:r>
+      <w:r>
+        <w:tab/>
+        <w:t>20</w:t>
+      </w:r>
+    </w:p>
+    <w:p>
+      <w:pPr>
+        <w:ind w:left="1440"/>
+      </w:pPr>
+      <w:r>
+        <w:tab/>
+        <w:t>HEX</w:t>
+      </w:r>
+      <w:r>
+        <w:tab/>
+        <w:t>2D</w:t>
+      </w:r>
+    </w:p>
+    <w:p>
+      <w:pPr>
+        <w:ind w:left="1440"/>
+      </w:pPr>
+      <w:r>
+        <w:tab/>
+        <w:t>HEX</w:t>
+      </w:r>
+      <w:r>
+        <w:tab/>
+        <w:t>20</w:t>
+      </w:r>
+    </w:p>
+    <w:p>
+      <w:pPr>
+        <w:ind w:left="1440"/>
+      </w:pPr>
+      <w:r>
+        <w:tab/>
+        <w:t>HEX</w:t>
+      </w:r>
+      <w:r>
+        <w:tab/>
+        <w:t>2A</w:t>
+      </w:r>
+    </w:p>
+    <w:p>
+      <w:pPr>
+        <w:ind w:left="1440"/>
+      </w:pPr>
+      <w:r>
+        <w:tab/>
+        <w:t>HEX</w:t>
+      </w:r>
+      <w:r>
+        <w:tab/>
+        <w:t>20</w:t>
+      </w:r>
+    </w:p>
+    <w:p>
+      <w:pPr>
+        <w:ind w:left="1440"/>
+      </w:pPr>
+      <w:r>
+        <w:tab/>
+        <w:t>HEX</w:t>
+      </w:r>
+      <w:r>
+        <w:tab/>
+        <w:t>2F</w:t>
+      </w:r>
+    </w:p>
+    <w:p>
+      <w:pPr>
+        <w:ind w:left="1440"/>
+      </w:pPr>
+      <w:r>
+        <w:tab/>
+        <w:t>HEX</w:t>
+      </w:r>
+      <w:r>
+        <w:tab/>
+        <w:t>2E</w:t>
+      </w:r>
+    </w:p>
+    <w:p>
+      <w:pPr>
+        <w:ind w:left="1440"/>
+      </w:pPr>
+      <w:r>
+        <w:tab/>
+        <w:t>HEX</w:t>
+      </w:r>
+      <w:r>
+        <w:tab/>
+        <w:t>20</w:t>
+      </w:r>
+    </w:p>
+    <w:p>
+      <w:pPr>
+        <w:ind w:left="1440"/>
+      </w:pPr>
+      <w:r>
+        <w:tab/>
+        <w:t>HEX</w:t>
+      </w:r>
+      <w:r>
+        <w:tab/>
+        <w:t>49</w:t>
+      </w:r>
+    </w:p>
+    <w:p>
+      <w:pPr>
+        <w:ind w:left="1440"/>
+      </w:pPr>
+      <w:r>
+        <w:tab/>
+        <w:t>HEX</w:t>
+      </w:r>
+      <w:r>
+        <w:tab/>
+        <w:t>6E</w:t>
+      </w:r>
+      <w:r>
+        <w:tab/>
+      </w:r>
+    </w:p>
+    <w:p>
+      <w:pPr>
+        <w:ind w:left="1440"/>
+      </w:pPr>
+      <w:r>
+        <w:tab/>
+        <w:t>HEX</w:t>
+      </w:r>
+      <w:r>
+        <w:tab/>
+        <w:t>70</w:t>
+      </w:r>
+    </w:p>
+    <w:p>
+      <w:pPr>
+        <w:ind w:left="1440"/>
+      </w:pPr>
+      <w:r>
+        <w:tab/>
+        <w:t>HEX</w:t>
+      </w:r>
+      <w:r>
+        <w:tab/>
+        <w:t>75</w:t>
+      </w:r>
+    </w:p>
+    <w:p>
+      <w:pPr>
+        <w:ind w:left="1440"/>
+      </w:pPr>
+      <w:r>
+        <w:tab/>
+        <w:t>HEX</w:t>
+      </w:r>
+      <w:r>
+        <w:tab/>
+        <w:t>74</w:t>
+      </w:r>
+    </w:p>
+    <w:p>
+      <w:pPr>
+        <w:ind w:left="1440"/>
+      </w:pPr>
+      <w:r>
+        <w:tab/>
+        <w:t>HEX</w:t>
+      </w:r>
+      <w:r>
+        <w:tab/>
+        <w:t>20</w:t>
+      </w:r>
+    </w:p>
+    <w:p>
+      <w:pPr>
+        <w:ind w:left="1440"/>
+      </w:pPr>
+      <w:r>
+        <w:tab/>
+        <w:t>HEX</w:t>
+      </w:r>
+      <w:r>
+        <w:tab/>
+        <w:t>69</w:t>
+      </w:r>
+    </w:p>
+    <w:p>
+      <w:pPr>
+        <w:ind w:left="1440"/>
+      </w:pPr>
+      <w:r>
+        <w:tab/>
+        <w:t>HEX</w:t>
+      </w:r>
+      <w:r>
+        <w:tab/>
+        <w:t>73</w:t>
+      </w:r>
+    </w:p>
+    <w:p>
+      <w:pPr>
+        <w:ind w:left="1440"/>
+      </w:pPr>
+      <w:r>
         <w:lastRenderedPageBreak/>
         <w:tab/>
-      </w:r>
-      <w:r>
-        <w:rPr>
-          <w:lang w:val="en-GB"/>
-        </w:rPr>
-        <w:tab/>
-      </w:r>
-      <w:r>
-        <w:rPr>
-          <w:lang w:val="en-GB"/>
-        </w:rPr>
-        <w:tab/>
-        <w:t>BUN</w:t>
-      </w:r>
-      <w:r>
-        <w:rPr>
-          <w:lang w:val="en-GB"/>
-        </w:rPr>
-        <w:tab/>
-        <w:t>MultBy10 I</w:t>
-      </w:r>
-    </w:p>
-    <w:p>
-      <w:pPr>
-        <w:rPr>
-          <w:lang w:val="en-GB"/>
-        </w:rPr>
-      </w:pPr>
-      <w:r>
-        <w:rPr>
-          <w:lang w:val="en-GB"/>
-        </w:rPr>
-        <w:t>// MultBy10 data</w:t>
-      </w:r>
-    </w:p>
-    <w:p>
-      <w:pPr>
-        <w:rPr>
-          <w:lang w:val="en-GB"/>
-        </w:rPr>
-      </w:pPr>
-      <w:r>
-        <w:rPr>
-          <w:lang w:val="en-GB"/>
-        </w:rPr>
-        <w:t>tmp,</w:t>
-      </w:r>
-      <w:r>
-        <w:rPr>
-          <w:lang w:val="en-GB"/>
-        </w:rPr>
-        <w:tab/>
-      </w:r>
-      <w:r>
-        <w:rPr>
-          <w:lang w:val="en-GB"/>
-        </w:rPr>
-        <w:tab/>
-      </w:r>
-      <w:r>
-        <w:rPr>
-          <w:lang w:val="en-GB"/>
-        </w:rPr>
+        <w:t>HEX</w:t>
+      </w:r>
+      <w:r>
+        <w:tab/>
+        <w:t>20</w:t>
+      </w:r>
+    </w:p>
+    <w:p>
+      <w:pPr>
+        <w:ind w:left="1440"/>
+      </w:pPr>
+      <w:r>
+        <w:tab/>
+        <w:t>HEX</w:t>
+      </w:r>
+      <w:r>
+        <w:tab/>
+        <w:t>74</w:t>
+      </w:r>
+      <w:r>
+        <w:tab/>
+      </w:r>
+    </w:p>
+    <w:p>
+      <w:pPr>
+        <w:ind w:left="1440"/>
+      </w:pPr>
+      <w:r>
+        <w:tab/>
+        <w:t>HEX</w:t>
+      </w:r>
+      <w:r>
+        <w:tab/>
+        <w:t>65</w:t>
+      </w:r>
+      <w:r>
+        <w:tab/>
+      </w:r>
+    </w:p>
+    <w:p>
+      <w:pPr>
+        <w:ind w:left="1440"/>
+      </w:pPr>
+      <w:r>
+        <w:tab/>
+        <w:t>HEX</w:t>
+      </w:r>
+      <w:r>
+        <w:tab/>
+        <w:t>72</w:t>
+      </w:r>
+    </w:p>
+    <w:p>
+      <w:pPr>
+        <w:ind w:left="1440"/>
+      </w:pPr>
+      <w:r>
+        <w:tab/>
+        <w:t>HEX</w:t>
+      </w:r>
+      <w:r>
+        <w:tab/>
+        <w:t>6D</w:t>
+      </w:r>
+      <w:r>
+        <w:tab/>
+      </w:r>
+    </w:p>
+    <w:p>
+      <w:pPr>
+        <w:ind w:left="1440"/>
+      </w:pPr>
+      <w:r>
+        <w:tab/>
+        <w:t>HEX</w:t>
+      </w:r>
+      <w:r>
+        <w:tab/>
+        <w:t>69</w:t>
+      </w:r>
+    </w:p>
+    <w:p>
+      <w:pPr>
+        <w:ind w:left="1440"/>
+      </w:pPr>
+      <w:r>
+        <w:tab/>
+        <w:t>HEX</w:t>
+      </w:r>
+      <w:r>
+        <w:tab/>
+        <w:t>6E</w:t>
+      </w:r>
+      <w:r>
+        <w:tab/>
+      </w:r>
+    </w:p>
+    <w:p>
+      <w:pPr>
+        <w:ind w:left="1440"/>
+      </w:pPr>
+      <w:r>
+        <w:tab/>
+        <w:t>HEX</w:t>
+      </w:r>
+      <w:r>
+        <w:tab/>
+        <w:t>61</w:t>
+      </w:r>
+    </w:p>
+    <w:p>
+      <w:pPr>
+        <w:ind w:left="1440"/>
+      </w:pPr>
+      <w:r>
+        <w:tab/>
+        <w:t>HEX</w:t>
+      </w:r>
+      <w:r>
+        <w:tab/>
+        <w:t>74</w:t>
+      </w:r>
+    </w:p>
+    <w:p>
+      <w:pPr>
+        <w:ind w:left="1440"/>
+      </w:pPr>
+      <w:r>
+        <w:tab/>
+        <w:t>HEX</w:t>
+      </w:r>
+      <w:r>
+        <w:tab/>
+        <w:t>65</w:t>
+      </w:r>
+    </w:p>
+    <w:p>
+      <w:pPr>
+        <w:ind w:left="1440"/>
+      </w:pPr>
+      <w:r>
+        <w:tab/>
+        <w:t>HEX</w:t>
+      </w:r>
+      <w:r>
+        <w:tab/>
+        <w:t>64</w:t>
+      </w:r>
+    </w:p>
+    <w:p>
+      <w:pPr>
+        <w:ind w:left="1440"/>
+      </w:pPr>
+      <w:r>
+        <w:tab/>
+        <w:t>HEX</w:t>
+      </w:r>
+      <w:r>
+        <w:tab/>
+        <w:t>20</w:t>
+      </w:r>
+    </w:p>
+    <w:p>
+      <w:pPr>
+        <w:ind w:left="1440"/>
+      </w:pPr>
+      <w:r>
+        <w:tab/>
+        <w:t>HEX</w:t>
+      </w:r>
+      <w:r>
+        <w:tab/>
+        <w:t>69</w:t>
+      </w:r>
+    </w:p>
+    <w:p>
+      <w:pPr>
+        <w:ind w:left="1440"/>
+      </w:pPr>
+      <w:r>
+        <w:tab/>
+        <w:t>HEX</w:t>
+      </w:r>
+      <w:r>
+        <w:tab/>
+        <w:t>6E</w:t>
+      </w:r>
+    </w:p>
+    <w:p>
+      <w:pPr>
+        <w:ind w:left="1440"/>
+      </w:pPr>
+      <w:r>
+        <w:tab/>
+        <w:t>HEX</w:t>
+      </w:r>
+      <w:r>
+        <w:tab/>
+        <w:t>20</w:t>
+      </w:r>
+    </w:p>
+    <w:p>
+      <w:pPr>
+        <w:ind w:left="1440"/>
+      </w:pPr>
+      <w:r>
+        <w:tab/>
+        <w:t>HEX</w:t>
+      </w:r>
+      <w:r>
+        <w:tab/>
+        <w:t>61</w:t>
+      </w:r>
+      <w:r>
+        <w:tab/>
+      </w:r>
+    </w:p>
+    <w:p>
+      <w:pPr>
+        <w:ind w:left="1440"/>
+      </w:pPr>
+      <w:r>
+        <w:tab/>
+        <w:t>HEX</w:t>
+      </w:r>
+      <w:r>
+        <w:tab/>
+        <w:t>20</w:t>
+      </w:r>
+      <w:r>
+        <w:tab/>
+      </w:r>
+    </w:p>
+    <w:p>
+      <w:pPr>
+        <w:ind w:left="1440"/>
+      </w:pPr>
+      <w:r>
+        <w:tab/>
+        <w:t>HEX</w:t>
+      </w:r>
+      <w:r>
+        <w:tab/>
+        <w:t>73</w:t>
+      </w:r>
+    </w:p>
+    <w:p>
+      <w:pPr>
+        <w:ind w:left="1440"/>
+      </w:pPr>
+      <w:r>
+        <w:tab/>
+        <w:t>HEX</w:t>
+      </w:r>
+      <w:r>
+        <w:tab/>
+        <w:t>69</w:t>
+      </w:r>
+    </w:p>
+    <w:p>
+      <w:pPr>
+        <w:ind w:left="1440"/>
+      </w:pPr>
+      <w:r>
+        <w:tab/>
+        <w:t>HEX</w:t>
+      </w:r>
+      <w:r>
+        <w:tab/>
+        <w:t>6E</w:t>
+      </w:r>
+    </w:p>
+    <w:p>
+      <w:pPr>
+        <w:ind w:left="1440"/>
+      </w:pPr>
+      <w:r>
+        <w:tab/>
+        <w:t>HEX</w:t>
+      </w:r>
+      <w:r>
+        <w:tab/>
+        <w:t>67</w:t>
+      </w:r>
+    </w:p>
+    <w:p>
+      <w:pPr>
+        <w:ind w:left="1440"/>
+      </w:pPr>
+      <w:r>
+        <w:tab/>
+        <w:t>HEX</w:t>
+      </w:r>
+      <w:r>
+        <w:tab/>
+        <w:t>6C</w:t>
+      </w:r>
+      <w:r>
+        <w:tab/>
+      </w:r>
+    </w:p>
+    <w:p>
+      <w:pPr>
+        <w:ind w:left="1440"/>
+      </w:pPr>
+      <w:r>
+        <w:tab/>
+        <w:t>HEX</w:t>
+      </w:r>
+      <w:r>
+        <w:tab/>
+        <w:t>65</w:t>
+      </w:r>
+      <w:r>
+        <w:tab/>
+      </w:r>
+    </w:p>
+    <w:p>
+      <w:pPr>
+        <w:ind w:left="1440"/>
+      </w:pPr>
+      <w:r>
+        <w:tab/>
+        <w:t>HEX</w:t>
+      </w:r>
+      <w:r>
+        <w:tab/>
+        <w:t>20</w:t>
+      </w:r>
+    </w:p>
+    <w:p>
+      <w:pPr>
+        <w:ind w:left="1440"/>
+      </w:pPr>
+      <w:r>
+        <w:tab/>
+        <w:t>HEX</w:t>
+      </w:r>
+      <w:r>
+        <w:tab/>
+        <w:t>6C</w:t>
+      </w:r>
+      <w:r>
+        <w:tab/>
+      </w:r>
+    </w:p>
+    <w:p>
+      <w:pPr>
+        <w:ind w:left="1440"/>
+      </w:pPr>
+      <w:r>
+        <w:tab/>
+        <w:t>HEX</w:t>
+      </w:r>
+      <w:r>
+        <w:tab/>
+        <w:t>69</w:t>
+      </w:r>
+    </w:p>
+    <w:p>
+      <w:pPr>
+        <w:ind w:left="1440"/>
+      </w:pPr>
+      <w:r>
+        <w:tab/>
+        <w:t>HEX</w:t>
+      </w:r>
+      <w:r>
+        <w:tab/>
+        <w:t>6E</w:t>
+      </w:r>
+      <w:r>
+        <w:tab/>
+      </w:r>
+    </w:p>
+    <w:p>
+      <w:pPr>
+        <w:ind w:left="1440"/>
+      </w:pPr>
+      <w:r>
+        <w:tab/>
+        <w:t>HEX</w:t>
+      </w:r>
+      <w:r>
+        <w:tab/>
+        <w:t>65</w:t>
+      </w:r>
+    </w:p>
+    <w:p>
+      <w:pPr>
+        <w:ind w:left="1440"/>
+      </w:pPr>
+      <w:r>
+        <w:tab/>
+        <w:t>HEX</w:t>
+      </w:r>
+      <w:r>
+        <w:tab/>
+        <w:t>20</w:t>
+      </w:r>
+    </w:p>
+    <w:p>
+      <w:pPr>
+        <w:ind w:left="1440"/>
+      </w:pPr>
+      <w:r>
+        <w:tab/>
+        <w:t>HEX</w:t>
+      </w:r>
+      <w:r>
+        <w:tab/>
+        <w:t>61</w:t>
+      </w:r>
+    </w:p>
+    <w:p>
+      <w:pPr>
+        <w:ind w:left="1440"/>
+      </w:pPr>
+      <w:r>
+        <w:tab/>
+        <w:t>HEX</w:t>
+      </w:r>
+      <w:r>
+        <w:tab/>
+        <w:t>66</w:t>
+      </w:r>
+    </w:p>
+    <w:p>
+      <w:pPr>
+        <w:ind w:left="1440"/>
+      </w:pPr>
+      <w:r>
+        <w:tab/>
+        <w:t>HEX</w:t>
+      </w:r>
+      <w:r>
+        <w:tab/>
+        <w:t>74</w:t>
+      </w:r>
+    </w:p>
+    <w:p>
+      <w:pPr>
+        <w:ind w:left="1440"/>
+      </w:pPr>
+      <w:r>
+        <w:tab/>
+        <w:t>HEX</w:t>
+      </w:r>
+      <w:r>
+        <w:tab/>
+        <w:t>65</w:t>
+      </w:r>
+    </w:p>
+    <w:p>
+      <w:pPr>
+        <w:ind w:left="1440"/>
+      </w:pPr>
+      <w:r>
+        <w:tab/>
+        <w:t>HEX</w:t>
+      </w:r>
+      <w:r>
+        <w:tab/>
+        <w:t>72</w:t>
+      </w:r>
+    </w:p>
+    <w:p>
+      <w:pPr>
+        <w:ind w:left="1440"/>
+      </w:pPr>
+      <w:r>
+        <w:tab/>
+        <w:t>HEX</w:t>
+      </w:r>
+      <w:r>
+        <w:tab/>
+        <w:t>20</w:t>
+      </w:r>
+    </w:p>
+    <w:p>
+      <w:pPr>
+        <w:ind w:left="1440"/>
+      </w:pPr>
+      <w:r>
+        <w:tab/>
+        <w:t>HEX</w:t>
+      </w:r>
+      <w:r>
+        <w:tab/>
+        <w:t>3D</w:t>
+      </w:r>
+    </w:p>
+    <w:p>
+      <w:pPr>
+        <w:ind w:left="1440"/>
+      </w:pPr>
+      <w:r>
+        <w:tab/>
+        <w:t>HEX</w:t>
+      </w:r>
+      <w:r>
+        <w:tab/>
+        <w:t>2E</w:t>
+      </w:r>
+    </w:p>
+    <w:p>
+      <w:pPr>
+        <w:ind w:left="1440"/>
+      </w:pPr>
+      <w:r>
+        <w:tab/>
+        <w:t>HEX</w:t>
+      </w:r>
+      <w:r>
+        <w:tab/>
+        <w:t>20</w:t>
+      </w:r>
+    </w:p>
+    <w:p>
+      <w:pPr>
+        <w:ind w:left="1440"/>
+      </w:pPr>
+      <w:r>
+        <w:tab/>
+        <w:t>HEX</w:t>
+      </w:r>
+      <w:r>
+        <w:tab/>
+        <w:t>54</w:t>
+      </w:r>
+      <w:r>
+        <w:tab/>
+      </w:r>
+    </w:p>
+    <w:p>
+      <w:pPr>
+        <w:ind w:left="1440"/>
+      </w:pPr>
+      <w:r>
+        <w:tab/>
+        <w:t>HEX</w:t>
+      </w:r>
+      <w:r>
+        <w:tab/>
+        <w:t>6F</w:t>
+      </w:r>
+      <w:r>
+        <w:tab/>
+      </w:r>
+    </w:p>
+    <w:p>
+      <w:pPr>
+        <w:ind w:left="1440"/>
+      </w:pPr>
+      <w:r>
+        <w:tab/>
+        <w:t>HEX</w:t>
+      </w:r>
+      <w:r>
+        <w:tab/>
+        <w:t>20</w:t>
+      </w:r>
+    </w:p>
+    <w:p>
+      <w:pPr>
+        <w:ind w:left="1440"/>
+      </w:pPr>
+      <w:r>
+        <w:tab/>
+        <w:t>HEX</w:t>
+      </w:r>
+      <w:r>
+        <w:tab/>
+        <w:t>65</w:t>
+      </w:r>
+      <w:r>
+        <w:tab/>
+      </w:r>
+    </w:p>
+    <w:p>
+      <w:pPr>
+        <w:ind w:left="1440"/>
+      </w:pPr>
+      <w:r>
+        <w:tab/>
+        <w:t>HEX</w:t>
+      </w:r>
+      <w:r>
+        <w:tab/>
+        <w:t>78</w:t>
+      </w:r>
+    </w:p>
+    <w:p>
+      <w:pPr>
+        <w:ind w:left="1440"/>
+      </w:pPr>
+      <w:r>
+        <w:tab/>
+        <w:t>HEX</w:t>
+      </w:r>
+      <w:r>
+        <w:tab/>
+        <w:t>69</w:t>
+      </w:r>
+    </w:p>
+    <w:p>
+      <w:pPr>
+        <w:ind w:left="1440"/>
+      </w:pPr>
+      <w:r>
+        <w:tab/>
+        <w:t>HEX</w:t>
+      </w:r>
+      <w:r>
+        <w:tab/>
+        <w:t>74</w:t>
+      </w:r>
+    </w:p>
+    <w:p>
+      <w:pPr>
+        <w:ind w:left="1440"/>
+      </w:pPr>
+      <w:r>
+        <w:tab/>
+        <w:t>HEX</w:t>
+      </w:r>
+      <w:r>
+        <w:tab/>
+        <w:t>20</w:t>
+      </w:r>
+    </w:p>
+    <w:p>
+      <w:pPr>
+        <w:ind w:left="1440"/>
+      </w:pPr>
+      <w:r>
+        <w:tab/>
+        <w:t>HEX</w:t>
+      </w:r>
+      <w:r>
+        <w:tab/>
+        <w:t>74</w:t>
+      </w:r>
+      <w:r>
+        <w:tab/>
+      </w:r>
+    </w:p>
+    <w:p>
+      <w:pPr>
+        <w:ind w:left="1440"/>
+      </w:pPr>
+      <w:r>
+        <w:tab/>
+        <w:t>HEX</w:t>
+      </w:r>
+      <w:r>
+        <w:tab/>
+        <w:t>79</w:t>
+      </w:r>
+    </w:p>
+    <w:p>
+      <w:pPr>
+        <w:ind w:left="1440"/>
+      </w:pPr>
+      <w:r>
+        <w:tab/>
+        <w:t>HEX</w:t>
+      </w:r>
+      <w:r>
+        <w:tab/>
+        <w:t>70</w:t>
+      </w:r>
+    </w:p>
+    <w:p>
+      <w:pPr>
+        <w:ind w:left="1440"/>
+      </w:pPr>
+      <w:r>
+        <w:tab/>
+        <w:t>HEX</w:t>
+      </w:r>
+      <w:r>
+        <w:tab/>
+        <w:t>65</w:t>
+      </w:r>
+    </w:p>
+    <w:p>
+      <w:pPr>
+        <w:ind w:left="1440"/>
+      </w:pPr>
+      <w:r>
+        <w:tab/>
+        <w:t>HEX</w:t>
+      </w:r>
+      <w:r>
+        <w:tab/>
+        <w:t>20</w:t>
+      </w:r>
+    </w:p>
+    <w:p>
+      <w:pPr>
+        <w:ind w:left="1440"/>
+      </w:pPr>
+      <w:r>
+        <w:tab/>
+        <w:t>HEX</w:t>
+      </w:r>
+      <w:r>
+        <w:tab/>
+        <w:t>58</w:t>
+      </w:r>
+    </w:p>
+    <w:p>
+      <w:pPr>
+        <w:ind w:left="1440"/>
+      </w:pPr>
+      <w:r>
+        <w:tab/>
+        <w:t>HEX</w:t>
+      </w:r>
+      <w:r>
+        <w:tab/>
+        <w:t>2E</w:t>
+      </w:r>
+    </w:p>
+    <w:p>
+      <w:pPr>
+        <w:ind w:left="1440"/>
+      </w:pPr>
+      <w:r>
         <w:tab/>
         <w:t>DEC</w:t>
       </w:r>
       <w:r>
-        <w:rPr>
-          <w:lang w:val="en-GB"/>
-        </w:rPr>
         <w:tab/>
         <w:t>0</w:t>
       </w:r>
-    </w:p>
-    <w:p>
-      <w:pPr>
-        <w:rPr>
-          <w:lang w:val="en-GB"/>
-        </w:rPr>
-      </w:pPr>
-      <w:r>
-        <w:rPr>
-          <w:lang w:val="en-GB"/>
-        </w:rPr>
-        <w:t>// subroutine getC()</w:t>
-      </w:r>
-    </w:p>
-    <w:p>
-      <w:pPr>
-        <w:rPr>
-          <w:lang w:val="en-GB"/>
-        </w:rPr>
-      </w:pPr>
-      <w:r>
-        <w:rPr>
-          <w:lang w:val="en-GB"/>
-        </w:rPr>
-        <w:t>Getc,</w:t>
-      </w:r>
-      <w:r>
-        <w:rPr>
-          <w:lang w:val="en-GB"/>
-        </w:rPr>
-        <w:tab/>
-      </w:r>
-      <w:r>
-        <w:rPr>
-          <w:lang w:val="en-GB"/>
-        </w:rPr>
-        <w:tab/>
-      </w:r>
-      <w:r>
-        <w:rPr>
-          <w:lang w:val="en-GB"/>
-        </w:rPr>
-        <w:tab/>
-        <w:t>HEX</w:t>
-      </w:r>
-      <w:r>
-        <w:rPr>
-          <w:lang w:val="en-GB"/>
-        </w:rPr>
-        <w:tab/>
-        <w:t>0</w:t>
-      </w:r>
-    </w:p>
-    <w:p>
-      <w:pPr>
-        <w:rPr>
-          <w:lang w:val="en-GB"/>
-        </w:rPr>
-      </w:pPr>
-      <w:r>
-        <w:rPr>
-          <w:lang w:val="en-GB"/>
-        </w:rPr>
-        <w:t>Inp_char,</w:t>
-      </w:r>
-      <w:r>
-        <w:rPr>
-          <w:lang w:val="en-GB"/>
-        </w:rPr>
-        <w:tab/>
-      </w:r>
-      <w:r>
-        <w:rPr>
-          <w:lang w:val="en-GB"/>
-        </w:rPr>
-        <w:tab/>
-        <w:t>SKI</w:t>
-      </w:r>
-    </w:p>
-    <w:p>
-      <w:pPr>
-        <w:rPr>
-          <w:lang w:val="en-GB"/>
-        </w:rPr>
-      </w:pPr>
-      <w:r>
-        <w:rPr>
-          <w:lang w:val="en-GB"/>
-        </w:rPr>
-        <w:tab/>
-      </w:r>
-      <w:r>
-        <w:rPr>
-          <w:lang w:val="en-GB"/>
-        </w:rPr>
-        <w:tab/>
-      </w:r>
-      <w:r>
-        <w:rPr>
-          <w:lang w:val="en-GB"/>
-        </w:rPr>
-        <w:tab/>
-        <w:t>BUN</w:t>
-      </w:r>
-      <w:r>
-        <w:rPr>
-          <w:lang w:val="en-GB"/>
-        </w:rPr>
-        <w:tab/>
-        <w:t>Inp_char</w:t>
-      </w:r>
-    </w:p>
-    <w:p>
-      <w:pPr>
-        <w:rPr>
-          <w:lang w:val="en-GB"/>
-        </w:rPr>
-      </w:pPr>
-      <w:r>
-        <w:rPr>
-          <w:lang w:val="en-GB"/>
-        </w:rPr>
-        <w:tab/>
-      </w:r>
-      <w:r>
-        <w:rPr>
-          <w:lang w:val="en-GB"/>
-        </w:rPr>
-        <w:tab/>
-      </w:r>
-      <w:r>
-        <w:rPr>
-          <w:lang w:val="en-GB"/>
-        </w:rPr>
-        <w:tab/>
-        <w:t>INP</w:t>
-      </w:r>
-    </w:p>
-    <w:p>
-      <w:pPr>
-        <w:rPr>
-          <w:lang w:val="en-GB"/>
-        </w:rPr>
-      </w:pPr>
-      <w:r>
-        <w:rPr>
-          <w:lang w:val="en-GB"/>
-        </w:rPr>
-        <w:t>Echo,</w:t>
-      </w:r>
-      <w:r>
-        <w:rPr>
-          <w:lang w:val="en-GB"/>
-        </w:rPr>
-        <w:tab/>
-      </w:r>
-      <w:r>
-        <w:rPr>
-          <w:lang w:val="en-GB"/>
-        </w:rPr>
-        <w:tab/>
-      </w:r>
-      <w:r>
-        <w:rPr>
-          <w:lang w:val="en-GB"/>
-        </w:rPr>
-        <w:tab/>
-        <w:t>SKO</w:t>
-      </w:r>
-    </w:p>
-    <w:p>
-      <w:pPr>
-        <w:rPr>
-          <w:lang w:val="en-GB"/>
-        </w:rPr>
-      </w:pPr>
-      <w:r>
-        <w:rPr>
-          <w:lang w:val="en-GB"/>
-        </w:rPr>
-        <w:tab/>
-      </w:r>
-      <w:r>
-        <w:rPr>
-          <w:lang w:val="en-GB"/>
-        </w:rPr>
-        <w:tab/>
-      </w:r>
-      <w:r>
-        <w:rPr>
-          <w:lang w:val="en-GB"/>
-        </w:rPr>
-        <w:tab/>
-        <w:t>BUN</w:t>
-      </w:r>
-      <w:r>
-        <w:rPr>
-          <w:lang w:val="en-GB"/>
-        </w:rPr>
-        <w:tab/>
-        <w:t>Echo</w:t>
-      </w:r>
-    </w:p>
-    <w:p>
-      <w:pPr>
-        <w:rPr>
-          <w:lang w:val="en-GB"/>
-        </w:rPr>
-      </w:pPr>
-      <w:r>
-        <w:rPr>
-          <w:lang w:val="en-GB"/>
-        </w:rPr>
-        <w:tab/>
-      </w:r>
-      <w:r>
-        <w:rPr>
-          <w:lang w:val="en-GB"/>
-        </w:rPr>
-        <w:tab/>
-      </w:r>
-      <w:r>
-        <w:rPr>
-          <w:lang w:val="en-GB"/>
-        </w:rPr>
-        <w:tab/>
-        <w:t>OUT</w:t>
+      <w:r>
+        <w:tab/>
+      </w:r>
+      <w:r>
+        <w:tab/>
+        <w:t>// null - end of string = '\0'</w:t>
       </w:r>
     </w:p>
     <w:p>
       <w:pPr>
         <w:rPr>
           <w:rtl/>
-          <w:lang w:val="en-GB"/>
-        </w:rPr>
-      </w:pPr>
-      <w:r>
-        <w:rPr>
-          <w:lang w:val="en-GB"/>
-        </w:rPr>
-        <w:tab/>
-      </w:r>
-      <w:r>
-        <w:rPr>
-          <w:lang w:val="en-GB"/>
-        </w:rPr>
-        <w:tab/>
-      </w:r>
-      <w:r>
-        <w:rPr>
-          <w:lang w:val="en-GB"/>
-        </w:rPr>
-        <w:tab/>
-        <w:t>BUN</w:t>
-      </w:r>
-      <w:r>
-        <w:rPr>
-          <w:lang w:val="en-GB"/>
-        </w:rPr>
-        <w:tab/>
-        <w:t>Getc I</w:t>
-      </w:r>
+        </w:rPr>
+      </w:pPr>
     </w:p>
     <w:p>
       <w:pPr>
@@ -10331,1325 +11835,86 @@
     <w:p>
       <w:pPr>
         <w:rPr>
-          <w:rtl/>
-          <w:lang w:val="en-GB"/>
-        </w:rPr>
-      </w:pPr>
-    </w:p>
-    <w:p>
-      <w:pPr>
-        <w:ind w:left="720"/>
-      </w:pPr>
-      <w:r>
-        <w:t>//==================DATA OF OPENING SENTENCE</w:t>
-      </w:r>
-    </w:p>
-    <w:p>
-      <w:r>
-        <w:t>ORG</w:t>
-      </w:r>
-      <w:r>
-        <w:tab/>
-        <w:t>200</w:t>
-      </w:r>
-    </w:p>
-    <w:p>
-      <w:pPr>
-        <w:ind w:left="720" w:hanging="720"/>
-      </w:pPr>
-      <w:r>
-        <w:t>Str,</w:t>
-      </w:r>
-      <w:r>
-        <w:tab/>
-      </w:r>
-      <w:r>
-        <w:tab/>
-      </w:r>
-      <w:r>
-        <w:tab/>
-      </w:r>
-      <w:r>
-        <w:t>HEX</w:t>
-      </w:r>
-      <w:r>
-        <w:tab/>
-        <w:t>4F</w:t>
-      </w:r>
-      <w:r>
-        <w:tab/>
-      </w:r>
-      <w:r>
-        <w:tab/>
-        <w:t>// 'Op available: +-*/. Input is terminated in a single</w:t>
-      </w:r>
-    </w:p>
-    <w:p>
-      <w:pPr>
-        <w:ind w:left="720"/>
-      </w:pPr>
-      <w:r>
-        <w:tab/>
-      </w:r>
-      <w:r>
-        <w:tab/>
-      </w:r>
-      <w:r>
-        <w:tab/>
-      </w:r>
-      <w:r>
-        <w:tab/>
-        <w:t>//</w:t>
-      </w:r>
-      <w:r>
-        <w:t xml:space="preserve"> </w:t>
-      </w:r>
-      <w:r>
-        <w:t xml:space="preserve">line after </w:t>
-      </w:r>
-      <w:r>
-        <w:t>=. To exit program type X.'</w:t>
-      </w:r>
-    </w:p>
-    <w:p>
-      <w:pPr>
-        <w:ind w:left="1440"/>
-      </w:pPr>
-      <w:r>
-        <w:tab/>
-        <w:t>HEX</w:t>
-      </w:r>
-      <w:r>
-        <w:tab/>
-        <w:t>70</w:t>
-      </w:r>
-      <w:r>
-        <w:tab/>
-      </w:r>
-    </w:p>
-    <w:p>
-      <w:pPr>
-        <w:ind w:left="1440"/>
-      </w:pPr>
-      <w:r>
-        <w:tab/>
-        <w:t>HEX</w:t>
-      </w:r>
-      <w:r>
-        <w:tab/>
-        <w:t>20</w:t>
-      </w:r>
-    </w:p>
-    <w:p>
-      <w:pPr>
-        <w:ind w:left="1440"/>
-      </w:pPr>
-      <w:r>
-        <w:tab/>
-        <w:t>HEX</w:t>
-      </w:r>
-      <w:r>
-        <w:tab/>
-        <w:t>61</w:t>
-      </w:r>
-    </w:p>
-    <w:p>
-      <w:pPr>
-        <w:ind w:left="1440"/>
-      </w:pPr>
-      <w:r>
-        <w:tab/>
-        <w:t>HEX</w:t>
-      </w:r>
-      <w:r>
-        <w:tab/>
-        <w:t>76</w:t>
-      </w:r>
-      <w:r>
-        <w:tab/>
-      </w:r>
-    </w:p>
-    <w:p>
-      <w:pPr>
-        <w:ind w:left="1440"/>
-      </w:pPr>
-      <w:r>
-        <w:tab/>
-        <w:t>HEX</w:t>
-      </w:r>
-      <w:r>
-        <w:tab/>
-        <w:t>61</w:t>
-      </w:r>
-      <w:r>
-        <w:tab/>
-      </w:r>
-    </w:p>
-    <w:p>
-      <w:pPr>
-        <w:ind w:left="1440"/>
-      </w:pPr>
-      <w:r>
-        <w:tab/>
-        <w:t>HEX</w:t>
-      </w:r>
-      <w:r>
-        <w:tab/>
-        <w:t>69</w:t>
-      </w:r>
-    </w:p>
-    <w:p>
-      <w:pPr>
-        <w:ind w:left="1440"/>
-      </w:pPr>
-      <w:r>
-        <w:tab/>
-        <w:t>HEX</w:t>
-      </w:r>
-      <w:r>
-        <w:tab/>
-        <w:t>6C</w:t>
-      </w:r>
-      <w:r>
-        <w:tab/>
-      </w:r>
-    </w:p>
-    <w:p>
-      <w:pPr>
-        <w:ind w:left="1440"/>
-      </w:pPr>
-      <w:r>
-        <w:tab/>
-        <w:t>HEX</w:t>
-      </w:r>
-      <w:r>
-        <w:tab/>
-        <w:t>61</w:t>
-      </w:r>
-      <w:r>
-        <w:tab/>
-      </w:r>
-    </w:p>
-    <w:p>
-      <w:pPr>
-        <w:ind w:left="1440"/>
-      </w:pPr>
-      <w:r>
-        <w:tab/>
-        <w:t>HEX</w:t>
-      </w:r>
-      <w:r>
-        <w:tab/>
-        <w:t>62</w:t>
-      </w:r>
-    </w:p>
-    <w:p>
-      <w:pPr>
-        <w:ind w:left="1440"/>
-      </w:pPr>
-      <w:r>
-        <w:tab/>
-        <w:t>HEX</w:t>
-      </w:r>
-      <w:r>
-        <w:tab/>
-        <w:t>6C</w:t>
-      </w:r>
-      <w:r>
-        <w:tab/>
-      </w:r>
-    </w:p>
-    <w:p>
-      <w:pPr>
-        <w:ind w:left="1440"/>
-      </w:pPr>
-      <w:r>
-        <w:tab/>
-        <w:t>HEX</w:t>
-      </w:r>
-      <w:r>
-        <w:tab/>
-        <w:t>65</w:t>
-      </w:r>
-    </w:p>
-    <w:p>
-      <w:pPr>
-        <w:ind w:left="1440"/>
-      </w:pPr>
-      <w:r>
-        <w:tab/>
-        <w:t>HEX</w:t>
-      </w:r>
-      <w:r>
-        <w:tab/>
-        <w:t>3A</w:t>
-      </w:r>
-    </w:p>
-    <w:p>
-      <w:pPr>
-        <w:ind w:left="1440"/>
-      </w:pPr>
-      <w:r>
-        <w:tab/>
-        <w:t>HEX</w:t>
-      </w:r>
-      <w:r>
-        <w:tab/>
-        <w:t>20</w:t>
-      </w:r>
-    </w:p>
-    <w:p>
-      <w:pPr>
-        <w:ind w:left="1440"/>
-      </w:pPr>
-      <w:r>
-        <w:tab/>
-        <w:t>HEX</w:t>
-      </w:r>
-      <w:r>
-        <w:tab/>
-        <w:t>2B</w:t>
-      </w:r>
-    </w:p>
-    <w:p>
-      <w:pPr>
-        <w:ind w:left="1440"/>
-      </w:pPr>
-      <w:r>
-        <w:tab/>
-        <w:t>HEX</w:t>
-      </w:r>
-      <w:r>
-        <w:tab/>
-        <w:t>20</w:t>
-      </w:r>
-    </w:p>
-    <w:p>
-      <w:pPr>
-        <w:ind w:left="1440"/>
-      </w:pPr>
-      <w:r>
-        <w:tab/>
-        <w:t>HEX</w:t>
-      </w:r>
-      <w:r>
-        <w:tab/>
-        <w:t>2D</w:t>
-      </w:r>
-    </w:p>
-    <w:p>
-      <w:pPr>
-        <w:ind w:left="1440"/>
-      </w:pPr>
-      <w:r>
-        <w:tab/>
-        <w:t>HEX</w:t>
-      </w:r>
-      <w:r>
-        <w:tab/>
-        <w:t>20</w:t>
-      </w:r>
-    </w:p>
-    <w:p>
-      <w:pPr>
-        <w:ind w:left="1440"/>
-      </w:pPr>
-      <w:r>
-        <w:tab/>
-        <w:t>HEX</w:t>
-      </w:r>
-      <w:r>
-        <w:tab/>
-        <w:t>2A</w:t>
-      </w:r>
-    </w:p>
-    <w:p>
-      <w:pPr>
-        <w:ind w:left="1440"/>
-      </w:pPr>
-      <w:r>
-        <w:tab/>
-        <w:t>HEX</w:t>
-      </w:r>
-      <w:r>
-        <w:tab/>
-        <w:t>20</w:t>
-      </w:r>
-    </w:p>
-    <w:p>
-      <w:pPr>
-        <w:ind w:left="1440"/>
-      </w:pPr>
-      <w:r>
-        <w:tab/>
-        <w:t>HEX</w:t>
-      </w:r>
-      <w:r>
-        <w:tab/>
-        <w:t>2F</w:t>
-      </w:r>
-    </w:p>
-    <w:p>
-      <w:pPr>
-        <w:ind w:left="1440"/>
-      </w:pPr>
-      <w:r>
-        <w:tab/>
-        <w:t>HEX</w:t>
-      </w:r>
-      <w:r>
-        <w:tab/>
-        <w:t>2E</w:t>
-      </w:r>
-    </w:p>
-    <w:p>
-      <w:pPr>
-        <w:ind w:left="1440"/>
-      </w:pPr>
-      <w:r>
-        <w:tab/>
-        <w:t>HEX</w:t>
-      </w:r>
-      <w:r>
-        <w:tab/>
-        <w:t>20</w:t>
-      </w:r>
-    </w:p>
-    <w:p>
-      <w:pPr>
-        <w:ind w:left="1440"/>
-      </w:pPr>
-      <w:r>
-        <w:tab/>
-        <w:t>HEX</w:t>
-      </w:r>
-      <w:r>
-        <w:tab/>
-        <w:t>49</w:t>
-      </w:r>
-    </w:p>
-    <w:p>
-      <w:pPr>
-        <w:ind w:left="1440"/>
-      </w:pPr>
-      <w:r>
-        <w:tab/>
-        <w:t>HEX</w:t>
-      </w:r>
-      <w:r>
-        <w:tab/>
-        <w:t>6E</w:t>
-      </w:r>
-      <w:r>
-        <w:tab/>
-      </w:r>
-    </w:p>
-    <w:p>
-      <w:pPr>
-        <w:ind w:left="1440"/>
-      </w:pPr>
-      <w:r>
-        <w:tab/>
-        <w:t>HEX</w:t>
-      </w:r>
-      <w:r>
-        <w:tab/>
-        <w:t>70</w:t>
-      </w:r>
-    </w:p>
-    <w:p>
-      <w:pPr>
-        <w:ind w:left="1440"/>
-      </w:pPr>
-      <w:r>
-        <w:tab/>
-        <w:t>HEX</w:t>
-      </w:r>
-      <w:r>
-        <w:tab/>
-        <w:t>75</w:t>
-      </w:r>
-    </w:p>
-    <w:p>
-      <w:pPr>
-        <w:ind w:left="1440"/>
-      </w:pPr>
-      <w:r>
-        <w:tab/>
-        <w:t>HEX</w:t>
-      </w:r>
-      <w:r>
-        <w:tab/>
-        <w:t>74</w:t>
-      </w:r>
-    </w:p>
-    <w:p>
-      <w:pPr>
-        <w:ind w:left="1440"/>
-      </w:pPr>
-      <w:r>
-        <w:tab/>
-        <w:t>HEX</w:t>
-      </w:r>
-      <w:r>
-        <w:tab/>
-        <w:t>20</w:t>
-      </w:r>
-    </w:p>
-    <w:p>
-      <w:pPr>
-        <w:ind w:left="1440"/>
-      </w:pPr>
-      <w:r>
-        <w:tab/>
-        <w:t>HEX</w:t>
-      </w:r>
-      <w:r>
-        <w:tab/>
-        <w:t>69</w:t>
-      </w:r>
-    </w:p>
-    <w:p>
-      <w:pPr>
-        <w:ind w:left="1440"/>
-      </w:pPr>
-      <w:r>
-        <w:tab/>
-        <w:t>HEX</w:t>
-      </w:r>
-      <w:r>
-        <w:tab/>
-        <w:t>73</w:t>
-      </w:r>
-    </w:p>
-    <w:p>
-      <w:pPr>
-        <w:ind w:left="1440"/>
-      </w:pPr>
-      <w:r>
-        <w:tab/>
-        <w:t>HEX</w:t>
-      </w:r>
-      <w:r>
-        <w:tab/>
-        <w:t>20</w:t>
-      </w:r>
-    </w:p>
-    <w:p>
-      <w:pPr>
-        <w:ind w:left="1440"/>
-      </w:pPr>
-      <w:r>
-        <w:tab/>
-        <w:t>HEX</w:t>
-      </w:r>
-      <w:r>
-        <w:tab/>
-        <w:t>74</w:t>
-      </w:r>
-      <w:r>
-        <w:tab/>
-      </w:r>
-    </w:p>
-    <w:p>
-      <w:pPr>
-        <w:ind w:left="1440"/>
-      </w:pPr>
-      <w:r>
-        <w:tab/>
-        <w:t>HEX</w:t>
-      </w:r>
-      <w:r>
-        <w:tab/>
-        <w:t>65</w:t>
-      </w:r>
-      <w:r>
-        <w:tab/>
-      </w:r>
-    </w:p>
-    <w:p>
-      <w:pPr>
-        <w:ind w:left="1440"/>
-      </w:pPr>
-      <w:r>
-        <w:tab/>
-        <w:t>HEX</w:t>
-      </w:r>
-      <w:r>
-        <w:tab/>
-        <w:t>72</w:t>
-      </w:r>
-    </w:p>
-    <w:p>
-      <w:pPr>
-        <w:ind w:left="1440"/>
-      </w:pPr>
-      <w:r>
-        <w:tab/>
-        <w:t>HEX</w:t>
-      </w:r>
-      <w:r>
-        <w:tab/>
-        <w:t>6D</w:t>
-      </w:r>
-      <w:r>
-        <w:tab/>
-      </w:r>
-    </w:p>
-    <w:p>
-      <w:pPr>
-        <w:ind w:left="1440"/>
-      </w:pPr>
-      <w:r>
-        <w:tab/>
-        <w:t>HEX</w:t>
-      </w:r>
-      <w:r>
-        <w:tab/>
-        <w:t>69</w:t>
-      </w:r>
-    </w:p>
-    <w:p>
-      <w:pPr>
-        <w:ind w:left="1440"/>
-      </w:pPr>
-      <w:r>
-        <w:tab/>
-        <w:t>HEX</w:t>
-      </w:r>
-      <w:r>
-        <w:tab/>
-        <w:t>6E</w:t>
-      </w:r>
-      <w:r>
-        <w:tab/>
-      </w:r>
-    </w:p>
-    <w:p>
-      <w:pPr>
-        <w:ind w:left="1440"/>
-      </w:pPr>
-      <w:r>
-        <w:lastRenderedPageBreak/>
-        <w:tab/>
-        <w:t>HEX</w:t>
-      </w:r>
-      <w:r>
-        <w:tab/>
-        <w:t>61</w:t>
-      </w:r>
-    </w:p>
-    <w:p>
-      <w:pPr>
-        <w:ind w:left="1440"/>
-      </w:pPr>
-      <w:r>
-        <w:tab/>
-        <w:t>HEX</w:t>
-      </w:r>
-      <w:r>
-        <w:tab/>
-        <w:t>74</w:t>
-      </w:r>
-    </w:p>
-    <w:p>
-      <w:pPr>
-        <w:ind w:left="1440"/>
-      </w:pPr>
-      <w:r>
-        <w:tab/>
-        <w:t>HEX</w:t>
-      </w:r>
-      <w:r>
-        <w:tab/>
-        <w:t>65</w:t>
-      </w:r>
-    </w:p>
-    <w:p>
-      <w:pPr>
-        <w:ind w:left="1440"/>
-      </w:pPr>
-      <w:r>
-        <w:tab/>
-        <w:t>HEX</w:t>
-      </w:r>
-      <w:r>
-        <w:tab/>
-        <w:t>64</w:t>
-      </w:r>
-    </w:p>
-    <w:p>
-      <w:pPr>
-        <w:ind w:left="1440"/>
-      </w:pPr>
-      <w:r>
-        <w:tab/>
-        <w:t>HEX</w:t>
-      </w:r>
-      <w:r>
-        <w:tab/>
-        <w:t>20</w:t>
-      </w:r>
-    </w:p>
-    <w:p>
-      <w:pPr>
-        <w:ind w:left="1440"/>
-      </w:pPr>
-      <w:r>
-        <w:tab/>
-        <w:t>HEX</w:t>
-      </w:r>
-      <w:r>
-        <w:tab/>
-        <w:t>69</w:t>
-      </w:r>
-    </w:p>
-    <w:p>
-      <w:pPr>
-        <w:ind w:left="1440"/>
-      </w:pPr>
-      <w:r>
-        <w:tab/>
-        <w:t>HEX</w:t>
-      </w:r>
-      <w:r>
-        <w:tab/>
-        <w:t>6E</w:t>
-      </w:r>
-    </w:p>
-    <w:p>
-      <w:pPr>
-        <w:ind w:left="1440"/>
-      </w:pPr>
-      <w:r>
-        <w:tab/>
-        <w:t>HEX</w:t>
-      </w:r>
-      <w:r>
-        <w:tab/>
-        <w:t>20</w:t>
-      </w:r>
-    </w:p>
-    <w:p>
-      <w:pPr>
-        <w:ind w:left="1440"/>
-      </w:pPr>
-      <w:r>
-        <w:tab/>
-        <w:t>HEX</w:t>
-      </w:r>
-      <w:r>
-        <w:tab/>
-        <w:t>61</w:t>
-      </w:r>
-      <w:r>
-        <w:tab/>
-      </w:r>
-    </w:p>
-    <w:p>
-      <w:pPr>
-        <w:ind w:left="1440"/>
-      </w:pPr>
-      <w:r>
-        <w:tab/>
-        <w:t>HEX</w:t>
-      </w:r>
-      <w:r>
-        <w:tab/>
-        <w:t>20</w:t>
-      </w:r>
-      <w:r>
-        <w:tab/>
-      </w:r>
-    </w:p>
-    <w:p>
-      <w:pPr>
-        <w:ind w:left="1440"/>
-      </w:pPr>
-      <w:r>
-        <w:tab/>
-        <w:t>HEX</w:t>
-      </w:r>
-      <w:r>
-        <w:tab/>
-        <w:t>73</w:t>
-      </w:r>
-    </w:p>
-    <w:p>
-      <w:pPr>
-        <w:ind w:left="1440"/>
-      </w:pPr>
-      <w:r>
-        <w:tab/>
-        <w:t>HEX</w:t>
-      </w:r>
-      <w:r>
-        <w:tab/>
-        <w:t>69</w:t>
-      </w:r>
-    </w:p>
-    <w:p>
-      <w:pPr>
-        <w:ind w:left="1440"/>
-      </w:pPr>
-      <w:r>
-        <w:tab/>
-        <w:t>HEX</w:t>
-      </w:r>
-      <w:r>
-        <w:tab/>
-        <w:t>6E</w:t>
-      </w:r>
-    </w:p>
-    <w:p>
-      <w:pPr>
-        <w:ind w:left="1440"/>
-      </w:pPr>
-      <w:r>
-        <w:tab/>
-        <w:t>HEX</w:t>
-      </w:r>
-      <w:r>
-        <w:tab/>
-        <w:t>67</w:t>
-      </w:r>
-    </w:p>
-    <w:p>
-      <w:pPr>
-        <w:ind w:left="1440"/>
-      </w:pPr>
-      <w:r>
-        <w:tab/>
-        <w:t>HEX</w:t>
-      </w:r>
-      <w:r>
-        <w:tab/>
-        <w:t>6C</w:t>
-      </w:r>
-      <w:r>
-        <w:tab/>
-      </w:r>
-    </w:p>
-    <w:p>
-      <w:pPr>
-        <w:ind w:left="1440"/>
-      </w:pPr>
-      <w:r>
-        <w:tab/>
-        <w:t>HEX</w:t>
-      </w:r>
-      <w:r>
-        <w:tab/>
-        <w:t>65</w:t>
-      </w:r>
-      <w:r>
-        <w:tab/>
-      </w:r>
-    </w:p>
-    <w:p>
-      <w:pPr>
-        <w:ind w:left="1440"/>
-      </w:pPr>
-      <w:r>
-        <w:tab/>
-        <w:t>HEX</w:t>
-      </w:r>
-      <w:r>
-        <w:tab/>
-        <w:t>20</w:t>
-      </w:r>
-    </w:p>
-    <w:p>
-      <w:pPr>
-        <w:ind w:left="1440"/>
-      </w:pPr>
-      <w:r>
-        <w:tab/>
-        <w:t>HEX</w:t>
-      </w:r>
-      <w:r>
-        <w:tab/>
-        <w:t>6C</w:t>
-      </w:r>
-      <w:r>
-        <w:tab/>
-      </w:r>
-    </w:p>
-    <w:p>
-      <w:pPr>
-        <w:ind w:left="1440"/>
-      </w:pPr>
-      <w:r>
-        <w:tab/>
-        <w:t>HEX</w:t>
-      </w:r>
-      <w:r>
-        <w:tab/>
-        <w:t>69</w:t>
-      </w:r>
-    </w:p>
-    <w:p>
-      <w:pPr>
-        <w:ind w:left="1440"/>
-      </w:pPr>
-      <w:r>
-        <w:tab/>
-        <w:t>HEX</w:t>
-      </w:r>
-      <w:r>
-        <w:tab/>
-        <w:t>6E</w:t>
-      </w:r>
-      <w:r>
-        <w:tab/>
-      </w:r>
-    </w:p>
-    <w:p>
-      <w:pPr>
-        <w:ind w:left="1440"/>
-      </w:pPr>
-      <w:r>
-        <w:tab/>
-        <w:t>HEX</w:t>
-      </w:r>
-      <w:r>
-        <w:tab/>
-        <w:t>65</w:t>
-      </w:r>
-    </w:p>
-    <w:p>
-      <w:pPr>
-        <w:ind w:left="1440"/>
-      </w:pPr>
-      <w:r>
-        <w:tab/>
-        <w:t>HEX</w:t>
-      </w:r>
-      <w:r>
-        <w:tab/>
-        <w:t>20</w:t>
-      </w:r>
-    </w:p>
-    <w:p>
-      <w:pPr>
-        <w:ind w:left="1440"/>
-      </w:pPr>
-      <w:r>
-        <w:tab/>
-        <w:t>HEX</w:t>
-      </w:r>
-      <w:r>
-        <w:tab/>
-        <w:t>61</w:t>
-      </w:r>
-    </w:p>
-    <w:p>
-      <w:pPr>
-        <w:ind w:left="1440"/>
-      </w:pPr>
-      <w:r>
-        <w:tab/>
-        <w:t>HEX</w:t>
-      </w:r>
-      <w:r>
-        <w:tab/>
-        <w:t>66</w:t>
-      </w:r>
-    </w:p>
-    <w:p>
-      <w:pPr>
-        <w:ind w:left="1440"/>
-      </w:pPr>
-      <w:r>
-        <w:tab/>
-        <w:t>HEX</w:t>
-      </w:r>
-      <w:r>
-        <w:tab/>
-        <w:t>74</w:t>
-      </w:r>
-    </w:p>
-    <w:p>
-      <w:pPr>
-        <w:ind w:left="1440"/>
-      </w:pPr>
-      <w:r>
-        <w:tab/>
-        <w:t>HEX</w:t>
-      </w:r>
-      <w:r>
-        <w:tab/>
-        <w:t>65</w:t>
-      </w:r>
-    </w:p>
-    <w:p>
-      <w:pPr>
-        <w:ind w:left="1440"/>
-      </w:pPr>
-      <w:r>
-        <w:tab/>
-        <w:t>HEX</w:t>
-      </w:r>
-      <w:r>
-        <w:tab/>
-        <w:t>72</w:t>
-      </w:r>
-    </w:p>
-    <w:p>
-      <w:pPr>
-        <w:ind w:left="1440"/>
-      </w:pPr>
-      <w:r>
-        <w:tab/>
-        <w:t>HEX</w:t>
-      </w:r>
-      <w:r>
-        <w:tab/>
-        <w:t>20</w:t>
-      </w:r>
-    </w:p>
-    <w:p>
-      <w:pPr>
-        <w:ind w:left="1440"/>
-      </w:pPr>
-      <w:r>
-        <w:tab/>
-        <w:t>HEX</w:t>
-      </w:r>
-      <w:r>
-        <w:tab/>
-        <w:t>3D</w:t>
-      </w:r>
-    </w:p>
-    <w:p>
-      <w:pPr>
-        <w:ind w:left="1440"/>
-      </w:pPr>
-      <w:r>
-        <w:tab/>
-        <w:t>HEX</w:t>
-      </w:r>
-      <w:r>
-        <w:tab/>
-        <w:t>2E</w:t>
-      </w:r>
-    </w:p>
-    <w:p>
-      <w:pPr>
-        <w:ind w:left="1440"/>
-      </w:pPr>
-      <w:r>
-        <w:tab/>
-        <w:t>HEX</w:t>
-      </w:r>
-      <w:r>
-        <w:tab/>
-        <w:t>20</w:t>
-      </w:r>
-    </w:p>
-    <w:p>
-      <w:pPr>
-        <w:ind w:left="1440"/>
-      </w:pPr>
-      <w:r>
-        <w:tab/>
-        <w:t>HEX</w:t>
-      </w:r>
-      <w:r>
-        <w:tab/>
-        <w:t>54</w:t>
-      </w:r>
-      <w:r>
-        <w:tab/>
-      </w:r>
-    </w:p>
-    <w:p>
-      <w:pPr>
-        <w:ind w:left="1440"/>
-      </w:pPr>
-      <w:r>
-        <w:tab/>
-        <w:t>HEX</w:t>
-      </w:r>
-      <w:r>
-        <w:tab/>
-        <w:t>6F</w:t>
-      </w:r>
-      <w:r>
-        <w:tab/>
-      </w:r>
-    </w:p>
-    <w:p>
-      <w:pPr>
-        <w:ind w:left="1440"/>
-      </w:pPr>
-      <w:r>
-        <w:tab/>
-        <w:t>HEX</w:t>
-      </w:r>
-      <w:r>
-        <w:tab/>
-        <w:t>20</w:t>
-      </w:r>
-    </w:p>
-    <w:p>
-      <w:pPr>
-        <w:ind w:left="1440"/>
-      </w:pPr>
-      <w:r>
-        <w:tab/>
-        <w:t>HEX</w:t>
-      </w:r>
-      <w:r>
-        <w:tab/>
-        <w:t>65</w:t>
-      </w:r>
-      <w:r>
-        <w:tab/>
-      </w:r>
-    </w:p>
-    <w:p>
-      <w:pPr>
-        <w:ind w:left="1440"/>
-      </w:pPr>
-      <w:r>
-        <w:tab/>
-        <w:t>HEX</w:t>
-      </w:r>
-      <w:r>
-        <w:tab/>
-        <w:t>78</w:t>
-      </w:r>
-    </w:p>
-    <w:p>
-      <w:pPr>
-        <w:ind w:left="1440"/>
-      </w:pPr>
-      <w:r>
-        <w:tab/>
-        <w:t>HEX</w:t>
-      </w:r>
-      <w:r>
-        <w:tab/>
-        <w:t>69</w:t>
-      </w:r>
-    </w:p>
-    <w:p>
-      <w:pPr>
-        <w:ind w:left="1440"/>
-      </w:pPr>
-      <w:r>
-        <w:tab/>
-        <w:t>HEX</w:t>
-      </w:r>
-      <w:r>
-        <w:tab/>
-        <w:t>74</w:t>
-      </w:r>
-    </w:p>
-    <w:p>
-      <w:pPr>
-        <w:ind w:left="1440"/>
-      </w:pPr>
-      <w:r>
-        <w:tab/>
-        <w:t>HEX</w:t>
-      </w:r>
-      <w:r>
-        <w:tab/>
-        <w:t>20</w:t>
-      </w:r>
-    </w:p>
-    <w:p>
-      <w:pPr>
-        <w:ind w:left="1440"/>
-      </w:pPr>
-      <w:r>
-        <w:tab/>
-        <w:t>HEX</w:t>
-      </w:r>
-      <w:r>
-        <w:tab/>
-        <w:t>74</w:t>
-      </w:r>
-      <w:r>
-        <w:tab/>
-      </w:r>
-    </w:p>
-    <w:p>
-      <w:pPr>
-        <w:ind w:left="1440"/>
-      </w:pPr>
-      <w:r>
-        <w:tab/>
-        <w:t>HEX</w:t>
-      </w:r>
-      <w:r>
-        <w:tab/>
-        <w:t>79</w:t>
-      </w:r>
-    </w:p>
-    <w:p>
-      <w:pPr>
-        <w:ind w:left="1440"/>
-      </w:pPr>
-      <w:r>
-        <w:tab/>
-        <w:t>HEX</w:t>
-      </w:r>
-      <w:r>
-        <w:tab/>
-        <w:t>70</w:t>
-      </w:r>
-    </w:p>
-    <w:p>
-      <w:pPr>
-        <w:ind w:left="1440"/>
-      </w:pPr>
-      <w:r>
-        <w:tab/>
-        <w:t>HEX</w:t>
-      </w:r>
-      <w:r>
-        <w:tab/>
-        <w:t>65</w:t>
-      </w:r>
-    </w:p>
-    <w:p>
-      <w:pPr>
-        <w:ind w:left="1440"/>
-      </w:pPr>
-      <w:r>
-        <w:tab/>
-        <w:t>HEX</w:t>
-      </w:r>
-      <w:r>
-        <w:tab/>
-        <w:t>20</w:t>
-      </w:r>
-    </w:p>
-    <w:p>
-      <w:pPr>
-        <w:ind w:left="1440"/>
-      </w:pPr>
-      <w:r>
-        <w:tab/>
-        <w:t>HEX</w:t>
-      </w:r>
-      <w:r>
-        <w:tab/>
-        <w:t>58</w:t>
-      </w:r>
-    </w:p>
-    <w:p>
-      <w:pPr>
-        <w:ind w:left="1440"/>
-      </w:pPr>
-      <w:r>
-        <w:tab/>
-        <w:t>HEX</w:t>
-      </w:r>
-      <w:r>
-        <w:tab/>
-        <w:t>2E</w:t>
-      </w:r>
-    </w:p>
-    <w:p>
-      <w:pPr>
-        <w:ind w:left="1440"/>
-      </w:pPr>
+          <w:lang w:val="en-GB"/>
+        </w:rPr>
+      </w:pPr>
+    </w:p>
+    <w:p>
+      <w:r>
+        <w:t xml:space="preserve">ORG </w:t>
+      </w:r>
+      <w:r>
+        <w:t>400</w:t>
+      </w:r>
+    </w:p>
+    <w:p>
+      <w:r>
+        <w:t xml:space="preserve">Power10Array, </w:t>
+      </w:r>
+      <w:r>
+        <w:tab/>
+      </w:r>
       <w:r>
         <w:tab/>
         <w:t>DEC</w:t>
       </w:r>
       <w:r>
         <w:tab/>
-        <w:t>0</w:t>
-      </w:r>
-      <w:r>
-        <w:tab/>
-      </w:r>
-      <w:r>
-        <w:tab/>
-        <w:t>// null - end of string = '\0'</w:t>
-      </w:r>
-    </w:p>
-    <w:p>
-      <w:pPr>
-        <w:rPr>
-          <w:rtl/>
-        </w:rPr>
-      </w:pPr>
-    </w:p>
-    <w:p>
-      <w:pPr>
-        <w:rPr>
-          <w:rtl/>
-          <w:lang w:val="en-GB"/>
-        </w:rPr>
-      </w:pPr>
-    </w:p>
-    <w:p>
-      <w:pPr>
-        <w:rPr>
-          <w:lang w:val="en-GB"/>
-        </w:rPr>
-      </w:pPr>
-    </w:p>
-    <w:p>
-      <w:r>
-        <w:t xml:space="preserve">ORG </w:t>
-      </w:r>
-      <w:r>
-        <w:t>300</w:t>
-      </w:r>
-    </w:p>
-    <w:p>
-      <w:r>
-        <w:t xml:space="preserve">Power10Array, </w:t>
-      </w:r>
-      <w:r>
-        <w:tab/>
-      </w:r>
-      <w:r>
-        <w:tab/>
+        <w:t xml:space="preserve">-10000 </w:t>
+      </w:r>
+      <w:r>
+        <w:tab/>
+      </w:r>
+      <w:r>
+        <w:tab/>
+      </w:r>
+      <w:r>
+        <w:tab/>
+        <w:t xml:space="preserve">// -10 to power of 4 </w:t>
+      </w:r>
+    </w:p>
+    <w:p>
+      <w:pPr>
+        <w:ind w:left="1440" w:firstLine="720"/>
+      </w:pPr>
+      <w:r>
         <w:t>DEC</w:t>
       </w:r>
       <w:r>
         <w:tab/>
-        <w:t xml:space="preserve">-10000 </w:t>
-      </w:r>
-      <w:r>
-        <w:tab/>
-      </w:r>
-      <w:r>
-        <w:tab/>
-      </w:r>
-      <w:r>
-        <w:tab/>
-        <w:t xml:space="preserve">// -10 to power of 4 </w:t>
-      </w:r>
-    </w:p>
-    <w:p>
-      <w:pPr>
-        <w:ind w:left="1440" w:firstLine="720"/>
+        <w:t xml:space="preserve">-1000 </w:t>
+      </w:r>
+      <w:r>
+        <w:tab/>
+      </w:r>
+      <w:r>
+        <w:tab/>
+      </w:r>
+      <w:r>
+        <w:tab/>
+        <w:t xml:space="preserve">// -10 to power of 3 </w:t>
+      </w:r>
+    </w:p>
+    <w:p>
+      <w:pPr>
+        <w:ind w:left="2160"/>
       </w:pPr>
       <w:r>
         <w:t>DEC</w:t>
       </w:r>
       <w:r>
         <w:tab/>
-        <w:t xml:space="preserve">-1000 </w:t>
-      </w:r>
-      <w:r>
-        <w:tab/>
-      </w:r>
-      <w:r>
-        <w:tab/>
-      </w:r>
-      <w:r>
-        <w:tab/>
-        <w:t xml:space="preserve">// -10 to power of 3 </w:t>
+        <w:t xml:space="preserve">-100 </w:t>
+      </w:r>
+      <w:r>
+        <w:tab/>
+      </w:r>
+      <w:r>
+        <w:tab/>
+      </w:r>
+      <w:r>
+        <w:tab/>
+        <w:t xml:space="preserve">// -10 to power of 2 </w:t>
       </w:r>
     </w:p>
     <w:p>
@@ -11661,28 +11926,6 @@
       </w:r>
       <w:r>
         <w:tab/>
-        <w:t xml:space="preserve">-100 </w:t>
-      </w:r>
-      <w:r>
-        <w:tab/>
-      </w:r>
-      <w:r>
-        <w:tab/>
-      </w:r>
-      <w:r>
-        <w:tab/>
-        <w:t xml:space="preserve">// -10 to power of 2 </w:t>
-      </w:r>
-    </w:p>
-    <w:p>
-      <w:pPr>
-        <w:ind w:left="2160"/>
-      </w:pPr>
-      <w:r>
-        <w:t>DEC</w:t>
-      </w:r>
-      <w:r>
-        <w:tab/>
         <w:t xml:space="preserve">-10 </w:t>
       </w:r>
       <w:r>
@@ -11698,7 +11941,6 @@
     </w:p>
     <w:p>
       <w:r>
-        <w:lastRenderedPageBreak/>
         <w:t>//Subroutine to print a char to screen</w:t>
       </w:r>
       <w:r>
@@ -11822,6 +12064,7 @@
         <w:t xml:space="preserve">// } </w:t>
       </w:r>
     </w:p>
+    <w:p/>
     <w:p>
       <w:r>
         <w:t>//DATA OF ERROR MSG DIVISION BY ZERO!</w:t>
@@ -11829,7 +12072,10 @@
     </w:p>
     <w:p>
       <w:r>
-        <w:t>ORG 400</w:t>
+        <w:t xml:space="preserve">ORG </w:t>
+      </w:r>
+      <w:r>
+        <w:t>500</w:t>
       </w:r>
     </w:p>
     <w:p>
@@ -12180,7 +12426,10 @@
     <w:p/>
     <w:p>
       <w:r>
-        <w:t>ORG 500</w:t>
+        <w:t xml:space="preserve">ORG </w:t>
+      </w:r>
+      <w:r>
+        <w:t>600</w:t>
       </w:r>
       <w:r>
         <w:tab/>
@@ -12463,6 +12712,7 @@
     </w:p>
     <w:p>
       <w:r>
+        <w:lastRenderedPageBreak/>
         <w:tab/>
       </w:r>
       <w:r>

</xml_diff>